<commit_message>
Añadido M&M en inglés para referencias
</commit_message>
<xml_diff>
--- a/_book/Soluciones-de-reconstrucción-mediante-RMN.docx
+++ b/_book/Soluciones-de-reconstrucción-mediante-RMN.docx
@@ -2819,7 +2819,7 @@
       </w:r>
     </w:p>
     <w:bookmarkEnd w:id="49"/>
-    <w:bookmarkStart w:id="50" w:name="bibliotecas-de-aplicadores"/>
+    <w:bookmarkStart w:id="50" w:name="sec-bibapp"/>
     <w:p>
       <w:pPr>
         <w:pStyle w:val="Heading3"/>
@@ -3045,17 +3045,1413 @@
     </w:p>
     <w:bookmarkEnd w:id="55"/>
     <w:bookmarkEnd w:id="56"/>
-    <w:bookmarkStart w:id="183" w:name="bibliografía"/>
+    <w:bookmarkStart w:id="78" w:name="material-y-métodos"/>
     <w:p>
       <w:pPr>
         <w:pStyle w:val="Heading1"/>
       </w:pPr>
       <w:r>
+        <w:t xml:space="preserve">2. Material y métodos</w:t>
+      </w:r>
+    </w:p>
+    <w:bookmarkStart w:id="57" w:name="artículo-sobre-librerías"/>
+    <w:p>
+      <w:pPr>
+        <w:pStyle w:val="Heading2"/>
+      </w:pPr>
+      <w:r>
+        <w:t xml:space="preserve">2.1 Artículo sobre librerías</w:t>
+      </w:r>
+    </w:p>
+    <w:bookmarkEnd w:id="57"/>
+    <w:bookmarkStart w:id="58" w:name="Xf95dbdb5bbac088987e08d2e28f01ceb8376386"/>
+    <w:p>
+      <w:pPr>
+        <w:pStyle w:val="Heading2"/>
+      </w:pPr>
+      <w:r>
+        <w:t xml:space="preserve">2.2 Applicators, magnetic resonance imaging acquisition, and TPS</w:t>
+      </w:r>
+    </w:p>
+    <w:p>
+      <w:pPr>
+        <w:pStyle w:val="FirstParagraph"/>
+      </w:pPr>
+      <w:r>
+        <w:t xml:space="preserve">The Utrecht Interstitial CT/MRI Applicator Set (Nucletron, an Elekta company, Elekta AB, Stockholm, Sweden) has been specifically developed for combined intracavitary/ interstitial treatment of gynecologic cancers [12]. Its design is based on the Fletcher CT/MRI Applicator Set (Nucletron, an Elekta company, Elekta AB, Stockholm, Sweden), and it uses the ovoids as a template for interstitial needle placement (up to 4 plastic needles in each). The insertion depth of the needles can be controlled using insertion tool. The final needle set-up is implant dependent in both trajectory and depth. However, although there are dummies for the endocavitary component, there are none for the interstitial one. Currently, the needle positions are reconstructed using their black tunnel signal on T2 MRI and their insertion depth.</w:t>
+      </w:r>
+    </w:p>
+    <w:p>
+      <w:pPr>
+        <w:pStyle w:val="BodyText"/>
+      </w:pPr>
+      <w:r>
+        <w:t xml:space="preserve">The TB (Lorca Marin, Murcia, Spain) consists of a template to allocate multiple Titanium needles and a cylinder, uterine tandem [17,18]. This template improves the existing MUPIT [14] template (Nucletron, an Elekta company, Elekta AB, Stockholm, Sweden) in that it implements both titanium needles and an intracavitary component, and is fully MRI compatible. The template consists of two perineal plates with two central holes that allow placement of a vaginal cylinder, available in different sizes to accommodate different vaginal lengths and intrauterine tubes of varying angles and lengths. Additionally, the plates are drilled with holes to introduce straight and angled titanium needles [18]. The plates have three dimples where three A-vitamin pellets are placed. These pellets produce a high signal in both T1 and T2 sequences and are used in the reconstruction process. The needles are reconstructed following their black tunnel signal and tip void. In T1 MRI, the positions can be determined properly but in T2, there is insufficient contrast [18]. Therefore, the depth of each needle must be obtained by measuring the free length with a ruler.</w:t>
+      </w:r>
+    </w:p>
+    <w:p>
+      <w:pPr>
+        <w:pStyle w:val="BodyText"/>
+      </w:pPr>
+      <w:r>
+        <w:t xml:space="preserve">The MRI scans of the patients were acquired with a 1.5 T MRI imager (Optima MR 450w, software version DV24, GE Medical Systems, Milwaukee, Wisconsin, USA). An eight-channel phased array receiver coil was used following standard clinical MRI protocols. Following the GEC-ESTRO recommendations [6,7,8], the acquisition consisted of an axial T2 weighted fast recovery fast spin echo (FRFSE) sequence with the slice thickness reduced to 2 mm. This sequence was used for both delineation and reconstruction. Magnetic resonance imaging acquisition setting details have been described in a publication by Richart et al. [18]. The developed library has been implemented in the Oncentra Brachytherapy TPS, version 4.3.0, with a brachytherapy module that includes a library of rigid applicators. An independent program, the Library Manager Applicator (LMA), was used to add 3D models of the applicators to the Oncentra database.</w:t>
+      </w:r>
+    </w:p>
+    <w:bookmarkEnd w:id="58"/>
+    <w:bookmarkStart w:id="59" w:name="Xbbacc8f707a8d6088fcd809248289c7b82a573a"/>
+    <w:p>
+      <w:pPr>
+        <w:pStyle w:val="Heading2"/>
+      </w:pPr>
+      <w:r>
+        <w:t xml:space="preserve">2.3 Utrecht and Template Benidorm applicators implementation in the TPS library</w:t>
+      </w:r>
+    </w:p>
+    <w:p>
+      <w:pPr>
+        <w:pStyle w:val="FirstParagraph"/>
+      </w:pPr>
+      <w:r>
+        <w:t xml:space="preserve">In the Oncentra TPS (Nucletron, an Elekta company, Elekta AB, Stockholm, Sweden), the input files for the library application manager are a set of Extensible Markup Language (xml) files organized in a hierarchical structure. The main file has a rule.xml extension. In this main file, each applicator, with all its options, is configured for use in Oncentra. The blocks used in this file are separate files that include information about properties of channels, ovoids, etc. These blocks are divided in four kinds of files: tubes, ovoids, cylinders, and fixations. These files contain four subsections: 1) a description of the file, including the part ID and the type; 2) the set of anchor points; 3) the connectors used; 4) information about the surface of the element (called the cursive in Oncentra).</w:t>
+      </w:r>
+    </w:p>
+    <w:bookmarkEnd w:id="59"/>
+    <w:bookmarkStart w:id="60" w:name="the-utrecht-applicator"/>
+    <w:p>
+      <w:pPr>
+        <w:pStyle w:val="Heading2"/>
+      </w:pPr>
+      <w:r>
+        <w:t xml:space="preserve">2.4 The Utrecht applicator</w:t>
+      </w:r>
+    </w:p>
+    <w:p>
+      <w:pPr>
+        <w:pStyle w:val="FirstParagraph"/>
+      </w:pPr>
+      <w:r>
+        <w:t xml:space="preserve">In this case, we started from a model provided by Elekta without the interstitial component. The first challenge was to determine distance from the surface of the ovoids of the output points of the needles. We used the technical information provided by Elekta to obtain the coordinates of the output points of the needles in the intrinsic reference system of the ovoids (Figure 1). To determine the coordinates in the reference system of the applicator, we had to find the required translation and a rotation. The translation is given by the tip position of each ovoid tube. To find the rotation, we obtained the plane of each of the ovoid tubes from the data in the file corresponding to the ovoid tube in the center curve section, using the minimum square method. After defining the planes, we had to match the x and z directions in both reference systems.</w:t>
+      </w:r>
+    </w:p>
+    <w:p>
+      <w:pPr>
+        <w:pStyle w:val="BodyText"/>
+      </w:pPr>
+      <w:r>
+        <w:t xml:space="preserve">Once we had the output points, the next step was to create a file corresponding to each needle. A 3D model of each needle was created with FreeCAD (version 0.14, http://www.freecadweb.org/) and open parametric modeler software. By exporting this model to an Wavefront .obj file (obj) and processing it in Excel, we got the cursive section. The connector for the needle in this new file was also obtained using a FreeCAD model. The connectors defined in the ovoid tube file are the outputs points for the ovoid computed in the Utrecht applicator reference system.</w:t>
+      </w:r>
+    </w:p>
+    <w:bookmarkEnd w:id="60"/>
+    <w:bookmarkStart w:id="61" w:name="template-benidorm"/>
+    <w:p>
+      <w:pPr>
+        <w:pStyle w:val="Heading2"/>
+      </w:pPr>
+      <w:r>
+        <w:t xml:space="preserve">2.5 Template Benidorm</w:t>
+      </w:r>
+    </w:p>
+    <w:p>
+      <w:pPr>
+        <w:pStyle w:val="FirstParagraph"/>
+      </w:pPr>
+      <w:r>
+        <w:t xml:space="preserve">The modeling process for TB was different. Because only intrauterine tubes from the vaginal applicator set were included in the Oncentra data base, we had to use FreeCAD to create a new 3D model of the template. Using this program, we translated the real prototype to a vector file and modeled titanium needles, 4 cylinders (45 mm, 80 mm, 100 mm, and 135 mm), and the perineal plates with the A-vitamin pellets (Figure 2). This step gave us the necessary information regarding the skin of the applicator, and provided data we needed for the relative positions of all the parts that configured the applicator, so that the connectors could be created. With all this information, we created different files and their links using techniques described in previous sections.</w:t>
+      </w:r>
+    </w:p>
+    <w:bookmarkEnd w:id="61"/>
+    <w:bookmarkStart w:id="62" w:name="sec-MM-reconstruction"/>
+    <w:p>
+      <w:pPr>
+        <w:pStyle w:val="Heading2"/>
+      </w:pPr>
+      <w:r>
+        <w:t xml:space="preserve">2.6 Reconstruction procedure</w:t>
+      </w:r>
+    </w:p>
+    <w:p>
+      <w:pPr>
+        <w:pStyle w:val="FirstParagraph"/>
+      </w:pPr>
+      <w:r>
+        <w:t xml:space="preserve">For the Utrecht applicator, the MRI T2 reconstruction process was based on the points that the rigid section and the interstitial part have in common. First, the rigid part was reconstructed using the specific dummies that existed for the tandem and ovoids, which were clearly visible in T2 sequence, together with the cursive of the applicator. These have been described in a previous publication [19] and the dummies are currently provided to users by Elekta. These dummies consist of catheters filled with a saline and iodine mixture. Just water provides sufficient visibility, and the iodine colors the liquid to facilitate checking for bubbles. The distal end of the dummy corresponds with the maximum source-to-indexer distance of the high-dose-rate afterloader. The tip position of both ovoids and the tip position of the intrauterine tandem (MRI markers) are used as anchor points to locate the applicator. Small corrections to better fit the signal void and the MRI markers are made, using the indentations in the cursive of the ovoids and tandem. Unlike tandem and ovoids, this type of dummy is incompatible with plastic needles, due to their narrower diameter. Because the needles are not perfectly rigid, slight deviations in the modeled positions of the needle tips can be present. To account for this, small corrections can be made by rotating the needles at their exit points on the ovoids.</w:t>
+      </w:r>
+    </w:p>
+    <w:p>
+      <w:pPr>
+        <w:pStyle w:val="BodyText"/>
+      </w:pPr>
+      <w:r>
+        <w:t xml:space="preserve">The correct modeling of the intracavitary component gives us the location of the needle output points; these are the exit points at the ovoid’s surface. Combining this information with the free length, enables us to know the complete needle position. In case of TB, once the choice of the needles was made, we entered the configuration of needles and the free length data into a home-made java application (Figure 3) to generate xml files and then imported them to mum source-to-indexer distance of the high-dose-rate afterloader. The tip position of both ovoids and the tip position of the intrauterine tandem (MRI markers) are used as anchor points to locate the applicator. Small corrections to better fit the signal void and the MRI markers are made, using the indentations in the cursive of the ovoids and tandem. Unlike tandem and ovoids, this type of dummy is incompatible with plastic needles, due to their narrower diameter. Because the needles are not perfectly rigid, slight deviations in the modeled positions of the needle tips can be present. To account for this, small corrections can be made by rotating the needles at their exit points on the ovoids.</w:t>
+      </w:r>
+    </w:p>
+    <w:p>
+      <w:pPr>
+        <w:pStyle w:val="BodyText"/>
+      </w:pPr>
+      <w:r>
+        <w:t xml:space="preserve">The correct modeling of the intracavitary component gives us the location of the needle output points; these are the exit points at the ovoid’s surface. Combining this information with the free length, enables us to know the complete needle position. In case of TB, once the choice of the needles was made, we entered the configuration of needles and the free length data into a home-made java application (Figure 3) to generate xml files and then imported them to the LMA from Oncentra. In the LMA, we chose the cylinder and the intrauterine components and then exported that information to Oncentra. After selecting the previously composed model, we located the three pellets in the image to determine the position of the applicator. As in the Utrecht case, we made some small corrections using the cursive data to improve the position of the cylinder and the intrauterine tandem, and verified these changes using the signal void data from the MRI image. Slight deviations from the modeled positions of the needles were corrected as described above with the aim of matching the theoretical position with the black signal on the MRI image. A good match is important because the position of tip of the needle is inter-related to the free-length data (Figure 4).</w:t>
+      </w:r>
+    </w:p>
+    <w:bookmarkEnd w:id="62"/>
+    <w:bookmarkStart w:id="63" w:name="pre-plan"/>
+    <w:p>
+      <w:pPr>
+        <w:pStyle w:val="Heading2"/>
+      </w:pPr>
+      <w:r>
+        <w:t xml:space="preserve">2.7 Pre-plan</w:t>
+      </w:r>
+    </w:p>
+    <w:p>
+      <w:pPr>
+        <w:pStyle w:val="FirstParagraph"/>
+      </w:pPr>
+      <w:r>
+        <w:t xml:space="preserve">The template Benidorm (Lorca Marin, Murcia, Spain), Figure 1, born out of the idea to combine technical advantages of MUPIT, intrauterine probe, and imaging advantages of MRI-based brachytherapy, while preserving the stability, geometry, and robustness of the implant. The design allows covering any desired volume in gynecological cancer from distal vagina to uterus and distal parametrium, avoiding possible errors of free-hand needle placement. This device is constructed using a template, which is fixed to the perineum, allowing the employment of titanium needles and an intrauterine component to provide a central brachytherapy dose [9,10,11]. The template consists in two perineal plates with two central holes, allowing placement of a vaginal cylinder (available in different sizes) to accommodate different vaginal lengths. These cylinders can also engage different intrauterine tubes of varying angles and lenghts. Additionally, the plates are drilled with 12 rows of holes, with 1.1 cm apart, to introduce straight and angled titanium needles 1.9 mm in diameter and 200 mm length. The plates have three dimples where A-vitamin pellets are placed as a recognizable fiducial marker in MRI to be used in the reconstruction process. The number, location, and depth of the needles are decided by the physician, and they are customized for each patient.</w:t>
+      </w:r>
+    </w:p>
+    <w:p>
+      <w:pPr>
+        <w:pStyle w:val="BodyText"/>
+      </w:pPr>
+      <w:r>
+        <w:t xml:space="preserve">The MRI scans of the patients were acquired with a 1.5 T MRI imager (Optima MRI 450w, software version DV24, GE Medical Systems Milwaukee, Wisconsin, USA). An eight-channel phased array receiver coil was employed, according to standard clinical MRI protocols. Following the GEC-ESTRO recommendations [1,2,3], the acquisition consists on axial T2 weighted fast recovery fast spin-echo (FRFSE) sequence, with a slice thickness reduced to 2 mm. This sequence is used for both delineating and reconstruction. Magnetic resonance imaging acquisition setting details were included in a previous publication from Richart et al. [11].</w:t>
+      </w:r>
+    </w:p>
+    <w:p>
+      <w:pPr>
+        <w:pStyle w:val="BodyText"/>
+      </w:pPr>
+      <w:r>
+        <w:t xml:space="preserve">An applicator library has been specifically developed for this applicator, using free available software [12] (Figure 1). The anchor points are three inserted A-vitamin pellets. This library is feasible and very efficient; thus saving time, significantly reducing needle identification errors and avoiding uncertainty. It allows to solve all the steps involved in the treatment planning (contouring, reconstruction, and optimization) in just a MRI T2 sequence mainly in saving time.</w:t>
+      </w:r>
+    </w:p>
+    <w:p>
+      <w:pPr>
+        <w:pStyle w:val="BodyText"/>
+      </w:pPr>
+      <w:r>
+        <w:t xml:space="preserve">The implemented pre-planning procedure is as follow: 1: Pre-brachytherapy MRI T2 acquisition is carried out with the template in place just with the vaginal cylinder (without uterine tube and needles) 3-5 days prior to brachytherapy implant. A vaginal obturator of a known length (40, 60, 100, or 130 mm according to the vaginal length) is introduced and the bladder is filled with 50 cc of saline solution. 2: On this image set, the CTV is drawn. Clinical and image gross target volume (GTV) at diagnosis and the GTV at the time of the brachytherapy were unified in a single CTV (including GTV, high-risk CTV [CTV HR R] and intermediate-risk CTV [CTV IR ]), based on GEC ESTRO recommendations [13,14,15]. The required needles and their depths are selected to encompass CTV (as conformal as possible). To facilitate this task, a Java based application linked to the treatment planning system (TPS) (Oncentra Prostate version 4.3, Elekta AB, Stockholm, Sweden) has been developed. From this procedure, each needle identification and its depth is obtained previously to the implant. 3: With this information, radiation oncologist proceeds with implantation and then, a post-implant MRI is performed, in which the contouring, needles plus tandem reconstruction, and optimization are stablished.</w:t>
+      </w:r>
+    </w:p>
+    <w:bookmarkEnd w:id="63"/>
+    <w:bookmarkStart w:id="77" w:name="cancers"/>
+    <w:p>
+      <w:pPr>
+        <w:pStyle w:val="Heading2"/>
+      </w:pPr>
+      <w:r>
+        <w:t xml:space="preserve">2.8 Cancers</w:t>
+      </w:r>
+    </w:p>
+    <w:p>
+      <w:pPr>
+        <w:pStyle w:val="FirstParagraph"/>
+      </w:pPr>
+      <w:r>
+        <w:t xml:space="preserve">The authors of this review are radiation oncologists and medical physicists with extensive experience in MRI-based cervix HDR brachytherapy treatments with an interstitial component, representing the Spanish centres with the largest number of implants performed. The three TPSs analysed were Brachyvision v16.0 from Varian (Varian Medical Systems, Palo Alto, CA, USA), Oncentra v4.6.2 from Elekta (Elekta AB, Stockholm, Sweden), and Sagiplan v2.2 from BEBIG (Eckert &amp; Ziegler BEBIG GmbH, Berlin, Germany). Most of the authors are users of Oncentra Brachy, with just one user of Brachyvision; there are no Sagiplan users.</w:t>
+      </w:r>
+    </w:p>
+    <w:p>
+      <w:pPr>
+        <w:pStyle w:val="BodyText"/>
+      </w:pPr>
+      <w:r>
+        <w:t xml:space="preserve">The reviews of the TPSs were doneb ased on the authors’ clinical experience and interactive demos providedb y the software manufacturers. In these demos, the TPS version tested was the latest one commercially available, including also all the new tools currently developed tob e included in future releases. After an introduction to most of the utilities and tools of the planning systems, the specialist from the vendor company (henceforth named specialist) was asked to answer some of the issues that are routinely faced in a clinical environment and that willb eb riefly describedb elow. In order to follow a systematic approach on the evaluation of each TPS capabilities, demos were carriedb ased on the questionnaire summarized in Table 1. Specialists were also asked about external software and devices commercially available or under development that could shed some light on these problems.</w:t>
+      </w:r>
+    </w:p>
+    <w:p>
+      <w:pPr>
+        <w:pStyle w:val="TableCaption"/>
+      </w:pPr>
+      <w:r>
+        <w:t xml:space="preserve">The rationale underlying each question is discused below</w:t>
+      </w:r>
+    </w:p>
+    <w:tbl>
+      <w:tblPr>
+        <w:tblStyle w:val="Table"/>
+        <w:tblW w:type="pct" w:w="5000"/>
+        <w:tblLook w:firstRow="1" w:lastRow="0" w:firstColumn="0" w:lastColumn="0" w:noHBand="0" w:noVBand="0" w:val="0020"/>
+        <w:jc w:val="start"/>
+        <w:tblCaption w:val="The rationale underlying each question is discused below"/>
+      </w:tblPr>
+      <w:tblGrid>
+        <w:gridCol w:w="3458"/>
+        <w:gridCol w:w="4461"/>
+      </w:tblGrid>
+      <w:tr>
+        <w:trPr>
+          <w:tblHeader w:val="true"/>
+        </w:trPr>
+        <w:tc>
+          <w:tcPr/>
+          <w:p>
+            <w:pPr>
+              <w:pStyle w:val="Compact"/>
+              <w:jc w:val="left"/>
+            </w:pPr>
+            <w:r>
+              <w:t xml:space="preserve">Question</w:t>
+            </w:r>
+          </w:p>
+        </w:tc>
+        <w:tc>
+          <w:tcPr/>
+          <w:p>
+            <w:pPr>
+              <w:pStyle w:val="Compact"/>
+              <w:jc w:val="left"/>
+            </w:pPr>
+            <w:r>
+              <w:t xml:space="preserve">Description</w:t>
+            </w:r>
+          </w:p>
+        </w:tc>
+      </w:tr>
+      <w:tr>
+        <w:tc>
+          <w:tcPr/>
+          <w:p>
+            <w:pPr>
+              <w:pStyle w:val="Compact"/>
+              <w:jc w:val="left"/>
+            </w:pPr>
+            <w:r>
+              <w:t xml:space="preserve">Q1</w:t>
+            </w:r>
+          </w:p>
+        </w:tc>
+        <w:tc>
+          <w:tcPr/>
+          <w:p>
+            <w:pPr>
+              <w:pStyle w:val="Compact"/>
+              <w:jc w:val="left"/>
+            </w:pPr>
+            <w:r>
+              <w:t xml:space="preserve">Tools for commissioning and QA.</w:t>
+            </w:r>
+          </w:p>
+        </w:tc>
+      </w:tr>
+      <w:tr>
+        <w:tc>
+          <w:tcPr/>
+          <w:p>
+            <w:pPr>
+              <w:pStyle w:val="Compact"/>
+              <w:jc w:val="left"/>
+            </w:pPr>
+            <w:r>
+              <w:t xml:space="preserve">Q2</w:t>
+            </w:r>
+          </w:p>
+        </w:tc>
+        <w:tc>
+          <w:tcPr/>
+          <w:p>
+            <w:pPr>
+              <w:pStyle w:val="Compact"/>
+              <w:jc w:val="left"/>
+            </w:pPr>
+            <w:r>
+              <w:t xml:space="preserve">Image registration and utilities to optimize information from previous treatments data.</w:t>
+            </w:r>
+          </w:p>
+        </w:tc>
+      </w:tr>
+      <w:tr>
+        <w:tc>
+          <w:tcPr/>
+          <w:p>
+            <w:pPr>
+              <w:pStyle w:val="Compact"/>
+              <w:jc w:val="left"/>
+            </w:pPr>
+            <w:r>
+              <w:t xml:space="preserve">Q3</w:t>
+            </w:r>
+          </w:p>
+        </w:tc>
+        <w:tc>
+          <w:tcPr/>
+          <w:p>
+            <w:pPr>
+              <w:pStyle w:val="Compact"/>
+              <w:jc w:val="left"/>
+            </w:pPr>
+            <w:r>
+              <w:t xml:space="preserve">MRI contouring. Removing the endocavitary component.</w:t>
+            </w:r>
+          </w:p>
+        </w:tc>
+      </w:tr>
+      <w:tr>
+        <w:tc>
+          <w:tcPr/>
+          <w:p>
+            <w:pPr>
+              <w:pStyle w:val="Compact"/>
+              <w:jc w:val="left"/>
+            </w:pPr>
+            <w:r>
+              <w:t xml:space="preserve">Q4</w:t>
+            </w:r>
+          </w:p>
+        </w:tc>
+        <w:tc>
+          <w:tcPr/>
+          <w:p>
+            <w:pPr>
+              <w:pStyle w:val="Compact"/>
+              <w:jc w:val="left"/>
+            </w:pPr>
+            <w:r>
+              <w:t xml:space="preserve">Catheter reconstruction. Endocavitary component library.</w:t>
+            </w:r>
+          </w:p>
+        </w:tc>
+      </w:tr>
+      <w:tr>
+        <w:tc>
+          <w:tcPr/>
+          <w:p>
+            <w:pPr>
+              <w:pStyle w:val="Compact"/>
+              <w:jc w:val="left"/>
+            </w:pPr>
+            <w:r>
+              <w:t xml:space="preserve">Q5</w:t>
+            </w:r>
+          </w:p>
+        </w:tc>
+        <w:tc>
+          <w:tcPr/>
+          <w:p>
+            <w:pPr>
+              <w:pStyle w:val="Compact"/>
+              <w:jc w:val="left"/>
+            </w:pPr>
+            <w:r>
+              <w:t xml:space="preserve">Needle reconstruction. Interstitial component.</w:t>
+            </w:r>
+          </w:p>
+        </w:tc>
+      </w:tr>
+      <w:tr>
+        <w:tc>
+          <w:tcPr/>
+          <w:p>
+            <w:pPr>
+              <w:pStyle w:val="Compact"/>
+              <w:jc w:val="left"/>
+            </w:pPr>
+            <w:r>
+              <w:t xml:space="preserve">Q6</w:t>
+            </w:r>
+          </w:p>
+        </w:tc>
+        <w:tc>
+          <w:tcPr/>
+          <w:p>
+            <w:pPr>
+              <w:pStyle w:val="Compact"/>
+              <w:jc w:val="left"/>
+            </w:pPr>
+            <w:r>
+              <w:t xml:space="preserve">Interpolated images.</w:t>
+            </w:r>
+          </w:p>
+        </w:tc>
+      </w:tr>
+      <w:tr>
+        <w:tc>
+          <w:tcPr/>
+          <w:p>
+            <w:pPr>
+              <w:pStyle w:val="Compact"/>
+              <w:jc w:val="left"/>
+            </w:pPr>
+            <w:r>
+              <w:t xml:space="preserve">Q7</w:t>
+            </w:r>
+          </w:p>
+        </w:tc>
+        <w:tc>
+          <w:tcPr/>
+          <w:p>
+            <w:pPr>
+              <w:pStyle w:val="Compact"/>
+              <w:jc w:val="left"/>
+            </w:pPr>
+            <w:r>
+              <w:t xml:space="preserve">Use of EQD2 in the optimization process.</w:t>
+            </w:r>
+          </w:p>
+        </w:tc>
+      </w:tr>
+      <w:tr>
+        <w:tc>
+          <w:tcPr/>
+          <w:p>
+            <w:pPr>
+              <w:pStyle w:val="Compact"/>
+              <w:jc w:val="left"/>
+            </w:pPr>
+            <w:r>
+              <w:t xml:space="preserve">Q8</w:t>
+            </w:r>
+          </w:p>
+        </w:tc>
+        <w:tc>
+          <w:tcPr/>
+          <w:p>
+            <w:pPr>
+              <w:pStyle w:val="Compact"/>
+              <w:jc w:val="left"/>
+            </w:pPr>
+            <w:r>
+              <w:t xml:space="preserve">EQD2 combination with externa lbeam radiation therapy. (EBRT). Optimal and mandatory constrains.</w:t>
+            </w:r>
+          </w:p>
+        </w:tc>
+      </w:tr>
+      <w:tr>
+        <w:tc>
+          <w:tcPr/>
+          <w:p>
+            <w:pPr>
+              <w:pStyle w:val="Compact"/>
+              <w:jc w:val="left"/>
+            </w:pPr>
+            <w:r>
+              <w:t xml:space="preserve">Q9</w:t>
+            </w:r>
+          </w:p>
+        </w:tc>
+        <w:tc>
+          <w:tcPr/>
+          <w:p>
+            <w:pPr>
+              <w:pStyle w:val="Compact"/>
+              <w:jc w:val="left"/>
+            </w:pPr>
+            <w:r>
+              <w:t xml:space="preserve">Dwell times locking.</w:t>
+            </w:r>
+          </w:p>
+        </w:tc>
+      </w:tr>
+      <w:tr>
+        <w:tc>
+          <w:tcPr/>
+          <w:p>
+            <w:pPr>
+              <w:pStyle w:val="Compact"/>
+              <w:jc w:val="left"/>
+            </w:pPr>
+            <w:r>
+              <w:t xml:space="preserve">Q10</w:t>
+            </w:r>
+          </w:p>
+        </w:tc>
+        <w:tc>
+          <w:tcPr/>
+          <w:p>
+            <w:pPr>
+              <w:pStyle w:val="Compact"/>
+              <w:jc w:val="left"/>
+            </w:pPr>
+            <w:r>
+              <w:t xml:space="preserve">Optimization methods. Implementation of D90 and D2cc.</w:t>
+            </w:r>
+          </w:p>
+        </w:tc>
+      </w:tr>
+      <w:tr>
+        <w:tc>
+          <w:tcPr/>
+          <w:p>
+            <w:pPr>
+              <w:pStyle w:val="Compact"/>
+              <w:jc w:val="left"/>
+            </w:pPr>
+            <w:r>
+              <w:t xml:space="preserve">Q11</w:t>
+            </w:r>
+          </w:p>
+        </w:tc>
+        <w:tc>
+          <w:tcPr/>
+          <w:p>
+            <w:pPr>
+              <w:pStyle w:val="Compact"/>
+              <w:jc w:val="left"/>
+            </w:pPr>
+            <w:r>
+              <w:t xml:space="preserve">DVH resolution.</w:t>
+            </w:r>
+          </w:p>
+        </w:tc>
+      </w:tr>
+      <w:tr>
+        <w:tc>
+          <w:tcPr/>
+          <w:p>
+            <w:pPr>
+              <w:pStyle w:val="Compact"/>
+              <w:jc w:val="left"/>
+            </w:pPr>
+            <w:r>
+              <w:t xml:space="preserve">Q12</w:t>
+            </w:r>
+          </w:p>
+        </w:tc>
+        <w:tc>
+          <w:tcPr/>
+          <w:p>
+            <w:pPr>
+              <w:pStyle w:val="Compact"/>
+              <w:jc w:val="left"/>
+            </w:pPr>
+            <w:r>
+              <w:t xml:space="preserve">D2cc location.</w:t>
+            </w:r>
+          </w:p>
+        </w:tc>
+      </w:tr>
+      <w:tr>
+        <w:tc>
+          <w:tcPr/>
+          <w:p>
+            <w:pPr>
+              <w:pStyle w:val="Compact"/>
+              <w:jc w:val="left"/>
+            </w:pPr>
+            <w:r>
+              <w:t xml:space="preserve">Q13</w:t>
+            </w:r>
+          </w:p>
+        </w:tc>
+        <w:tc>
+          <w:tcPr/>
+          <w:p>
+            <w:pPr>
+              <w:pStyle w:val="Compact"/>
+              <w:jc w:val="left"/>
+            </w:pPr>
+            <w:r>
+              <w:t xml:space="preserve">Model-based dose calculation algorithms (MBDCA).</w:t>
+            </w:r>
+          </w:p>
+        </w:tc>
+      </w:tr>
+    </w:tbl>
+    <w:p>
+      <w:pPr>
+        <w:pStyle w:val="BodyText"/>
+      </w:pPr>
+      <w:r>
+        <w:br/>
+      </w:r>
+      <w:r>
+        <w:t xml:space="preserve">The work plan has been complemented by a review of the literature on this specific topic. The bibliography review methodology was based on a keyword search in the PubMed database of publications from the last ten years. Such keywords include MRI, cervical cancer, HDR brachytherapy, catheter reconstruction, dose accumulation, etc. On the other hand, more specific keywords, such as deep learning, electromagnetic tracking, auto-segmentation, and synthetic-CT, were also included. The study aims to highlight the general shortcomings of the TPSs and the possible improvements that could be made to them in the opinion of a group of experienced users. However, it is not the authors' intention to make comparisons between them, much less to recommend a ranking.</w:t>
+      </w:r>
+    </w:p>
+    <w:bookmarkStart w:id="64" w:name="q1tools-for-commissioning-and-qa"/>
+    <w:p>
+      <w:pPr>
+        <w:pStyle w:val="Heading3"/>
+      </w:pPr>
+      <w:r>
+        <w:t xml:space="preserve">2.8.1 Q1—Tools for Commissioning and QA</w:t>
+      </w:r>
+    </w:p>
+    <w:p>
+      <w:pPr>
+        <w:pStyle w:val="FirstParagraph"/>
+      </w:pPr>
+      <w:r>
+        <w:t xml:space="preserve">Aside from the verification of the applicator’s geometry, the medical physicist must check the TPS calculation of the dose (based on TG43 and also TG186 when possible), the applicator’s geometry within the digital libraries, and all the tools involved in a treatment planning. Digital libraries reproduce the geometry of the applicators. However, the real path of the source could differ from the symmetric axis of the applicator, which is usually the path introduced by the manufacturer in the corresponding libraries [12]. This effect appears predominantly on curved applicators (e.g., ring). Medical physicists</w:t>
+      </w:r>
+    </w:p>
+    <w:p>
+      <w:pPr>
+        <w:pStyle w:val="BodyText"/>
+      </w:pPr>
+      <w:r>
+        <w:t xml:space="preserve">should analyse the possible discrepancies during the commissioning period and correct the source path introduced in the digital libraries when the TPS allows it. MBDCAs should be also commissioned. The AAPM/ESTRO/ABG working group on MBDCA in brachytherapy (WG-DCAB) has developed and validated using several test cases for clinical users to perform a standardized commissioning process, including a generic GYN shielded applicator. These tests have been implemented in the two TPSs that include this possibility and shared via the Joint AAPM/IROC-Houston Brachytherapy Source Registry [28]. Vendor-specific manuals have also been shared to guide the physicists.</w:t>
+      </w:r>
+    </w:p>
+    <w:p>
+      <w:pPr>
+        <w:pStyle w:val="BodyText"/>
+      </w:pPr>
+      <w:r>
+        <w:t xml:space="preserve">TPSs should be compatible with these generic models and facilitate the MBDCA commissioning by implementing the tools necessary to perform an in-depth comparison of the 3D dose distributions. Finally, TPSs must easily perform the quality control tests suggested in the guidelines [29–31].</w:t>
+      </w:r>
+    </w:p>
+    <w:bookmarkEnd w:id="64"/>
+    <w:bookmarkStart w:id="65" w:name="Xddda90ab5a11388b0433ac4642becc4299c4178"/>
+    <w:p>
+      <w:pPr>
+        <w:pStyle w:val="Heading3"/>
+      </w:pPr>
+      <w:r>
+        <w:t xml:space="preserve">2.8.2 Q2—Image Registration and Utilities to Optimize Informationf rom Previous Implants</w:t>
+      </w:r>
+    </w:p>
+    <w:p>
+      <w:pPr>
+        <w:pStyle w:val="FirstParagraph"/>
+      </w:pPr>
+      <w:r>
+        <w:t xml:space="preserve">GYN IGABT image registration would be a fundamental tool to use in different phases of the planning process, such as in applicator reconstruction, volumes definition or propagation, dose accumulation in multifraction BT, or dose accumulation of EBRT + BT.</w:t>
+      </w:r>
+    </w:p>
+    <w:p>
+      <w:pPr>
+        <w:pStyle w:val="BodyText"/>
+      </w:pPr>
+      <w:r>
+        <w:t xml:space="preserve">In the case of applicator reconstruction or when transferring the target volume contours of a first MRI implant to the scans used for a second implant, for images with the applicator in place, a rigid registration of the applicator is recommended [21,32]. Rigid registration can also be used when a CT study is performed prior to the administration of the second fractions of each implant, allowing verification of the position and geometry of the OARs at the time of administration of these fractions. This will offer the possibility to rectify the dosimetry if necessary.</w:t>
+      </w:r>
+    </w:p>
+    <w:p>
+      <w:pPr>
+        <w:pStyle w:val="BodyText"/>
+      </w:pPr>
+      <w:r>
+        <w:t xml:space="preserve">If the brachytherapy treatment consists of more than one implant, it would be very useful to include the dose distributions of previous implants in the optimization.</w:t>
+      </w:r>
+    </w:p>
+    <w:p>
+      <w:pPr>
+        <w:pStyle w:val="BodyText"/>
+      </w:pPr>
+      <w:r>
+        <w:t xml:space="preserve">Since the brachytherapy applicator completely deforms the anatomy compared to the EBRT images, rigid registration has been questioned as a valuable method. Deformable registration could, in principle, combine the dose from each tissue voxel in the EBRT fractions with the corresponding one for each BT fraction.</w:t>
+      </w:r>
+    </w:p>
+    <w:bookmarkEnd w:id="65"/>
+    <w:bookmarkStart w:id="66" w:name="X612de14c47cc1dd700be4fddf7c1bd22c93133b"/>
+    <w:p>
+      <w:pPr>
+        <w:pStyle w:val="Heading3"/>
+      </w:pPr>
+      <w:r>
+        <w:t xml:space="preserve">2.8.3 Q3-MRI contouring. Removing the endocavitary component</w:t>
+      </w:r>
+    </w:p>
+    <w:p>
+      <w:pPr>
+        <w:pStyle w:val="FirstParagraph"/>
+      </w:pPr>
+      <w:r>
+        <w:t xml:space="preserve">A significant issue for cervix segmentation is the presence of the applicator. Such an applicator causes deformation of the surrounding tissues, hindering the correct segmentation [33]. Additionally, the high dose gradient in the vicinity of the applicator may impact the accuracy of the surrounding tissues’ DVH dosimetric parameters [34,35]. These issues will increase the dose uncertainty. Therefore, it is necessary to develop techniques to remove the applicator from the image, not only for accurate tumour segmentation but also for a more accurate DVH evaluation.</w:t>
+      </w:r>
+    </w:p>
+    <w:bookmarkEnd w:id="66"/>
+    <w:bookmarkStart w:id="67" w:name="Xfe08d4b82e740c5de8928a15cd954b44ce8dfbc"/>
+    <w:p>
+      <w:pPr>
+        <w:pStyle w:val="Heading3"/>
+      </w:pPr>
+      <w:r>
+        <w:t xml:space="preserve">2.8.4 Q4-Catheter reconstruction. Endocavitary component library</w:t>
+      </w:r>
+    </w:p>
+    <w:p>
+      <w:pPr>
+        <w:pStyle w:val="FirstParagraph"/>
+      </w:pPr>
+      <w:r>
+        <w:t xml:space="preserve">Determining the source path and the most distal dwell position, together with the matching of the anatomical geometries, are the catheter reconstruction objectives [13]. The CT dummy design that allows a direct reconstruction (DR) of the brachytherapy source channels is straightforward, and all vendors include them in their product catalogues. By contrast, applicator reconstruction is more challenging when MRI is used and even more so in T2-weighted sequences. The materials visible in MRI are usually liquids, and this limits the construction diameter of the dummy. Some solutions, however, are available for the endocavitary part [36].</w:t>
+      </w:r>
+    </w:p>
+    <w:p>
+      <w:pPr>
+        <w:pStyle w:val="BodyText"/>
+      </w:pPr>
+      <w:r>
+        <w:t xml:space="preserve">An alternative to this modality of reconstruction is the use of applicator libraries containing accurate 3D models. The corresponding applicator can be selected and then displaced and rotated until it matches the image using reference points located both in the image and the model. Thereby, the source path and the most distal dwell position are clearly defined. This method is only valid for rigid applicators and, therefore, excludes the interstitial part.</w:t>
+      </w:r>
+    </w:p>
+    <w:bookmarkEnd w:id="67"/>
+    <w:bookmarkStart w:id="68" w:name="X50ad0633e317d455aa8bd2925c36bbda7a70dbe"/>
+    <w:p>
+      <w:pPr>
+        <w:pStyle w:val="Heading3"/>
+      </w:pPr>
+      <w:r>
+        <w:t xml:space="preserve">2.8.5 Q5-Needle reconstruction. Interstitial component</w:t>
+      </w:r>
+    </w:p>
+    <w:p>
+      <w:pPr>
+        <w:pStyle w:val="FirstParagraph"/>
+      </w:pPr>
+      <w:r>
+        <w:t xml:space="preserve">As discussed in Q4, the use of applicator libraries is only helpful in the case of rigid applicators and therefore the use of applicator libraries is, in principle, not possible for the interstitial part. Thus, direct reconstruction is the only way to make such reconstruction. In contrast to the case of needles on CT images, identifying needle trajectories and needle tips is still an open issue in MRI.</w:t>
+      </w:r>
+    </w:p>
+    <w:bookmarkEnd w:id="68"/>
+    <w:bookmarkStart w:id="69" w:name="q6-interpolated-images"/>
+    <w:p>
+      <w:pPr>
+        <w:pStyle w:val="Heading3"/>
+      </w:pPr>
+      <w:r>
+        <w:t xml:space="preserve">2.8.6 Q6-Interpolated images</w:t>
+      </w:r>
+    </w:p>
+    <w:p>
+      <w:pPr>
+        <w:pStyle w:val="FirstParagraph"/>
+      </w:pPr>
+      <w:r>
+        <w:t xml:space="preserve">In the case of the DR modality, the determination of the most distal dwell position involves an extra challenge due to the finite slice thickness. Even though a slice thickness lower or equal to 3 mm is suitable for MRI images, the acquisition protocols of a given institution may not offer such a possibility while still needing to achieve millimetric precision on the reconstruction. This precision goal is especially important for the tip position. A possible solution is to add reconstructed images between two slice thicknesses, thus reducing the uncertainty.</w:t>
+      </w:r>
+    </w:p>
+    <w:bookmarkEnd w:id="69"/>
+    <w:bookmarkStart w:id="70" w:name="Xca9602d1ca2f31aa2586f8d26e4effcd10d6048"/>
+    <w:p>
+      <w:pPr>
+        <w:pStyle w:val="Heading3"/>
+      </w:pPr>
+      <w:r>
+        <w:t xml:space="preserve">2.8.7 Q7-Use of EQD2 in the optimization process</w:t>
+      </w:r>
+    </w:p>
+    <w:p>
+      <w:pPr>
+        <w:pStyle w:val="FirstParagraph"/>
+      </w:pPr>
+      <w:r>
+        <w:t xml:space="preserve">Objective and tolerance doses on locally advanced cervix cancer are expressed in EQD2 and not in physical dose units. This accounts for the fact that two treatment modalities with different fractionations and biological effectiveness are intended to be combined (EBRT + BT).</w:t>
+      </w:r>
+    </w:p>
+    <w:p>
+      <w:pPr>
+        <w:pStyle w:val="BodyText"/>
+      </w:pPr>
+      <w:r>
+        <w:t xml:space="preserve">Independently of the method, optimization is based on an iterative process in which the medical physicist and radiation oncologist verifies whether all objective and tolerance doses (in EQD2) are fulfilled. At the time of publishing this review, these iterations are done using an external spreadsheet.</w:t>
+      </w:r>
+    </w:p>
+    <w:bookmarkEnd w:id="70"/>
+    <w:bookmarkStart w:id="71" w:name="Xb5fc45673e6ce43e82841dda6416db1487cb667"/>
+    <w:p>
+      <w:pPr>
+        <w:pStyle w:val="Heading3"/>
+      </w:pPr>
+      <w:r>
+        <w:t xml:space="preserve">2.8.8 Q8-EQD2 combination with externa lbeam radiation therapy. (EBRT). Optimal and mandatory constrains</w:t>
+      </w:r>
+    </w:p>
+    <w:p>
+      <w:pPr>
+        <w:pStyle w:val="FirstParagraph"/>
+      </w:pPr>
+      <w:r>
+        <w:t xml:space="preserve">As previously mentioned, the most used parameter for combining theb iological effect of EBRT and BT fractions is EQD2. Therefore, mandatory and optimal constraints shouldb e expressed using that quantity. If TPSs can combine the doses of the different fractions in an agile way, an excess or lack of dose canb e detected in the EBRT phase and compensated during the BT phase. In addition, for the definition of the intermediate-risk clinical target volume (CTV-IR), it is necessary to transfer the pre-EBRT GTV to the MRI of the BT treatment (ICRU 89) [21].</w:t>
+      </w:r>
+    </w:p>
+    <w:bookmarkEnd w:id="71"/>
+    <w:bookmarkStart w:id="72" w:name="q9-dwell-times-locking"/>
+    <w:p>
+      <w:pPr>
+        <w:pStyle w:val="Heading3"/>
+      </w:pPr>
+      <w:r>
+        <w:t xml:space="preserve">2.8.9 Q9-Dwell times locking</w:t>
+      </w:r>
+    </w:p>
+    <w:p>
+      <w:pPr>
+        <w:pStyle w:val="FirstParagraph"/>
+      </w:pPr>
+      <w:r>
+        <w:t xml:space="preserve">The most recent protocols (EMBRACE II and ICRU 89) suggest de-escalating vaginal doses (vaginal TRAK representing less than 30% of total) and controlling the contribution from the interstitial component (less than 20–30%) [21,25]. This question was intended to identify the tools that the TPSs have in order to facilitate the control of the contribution of the different components. As an example, dwell-time locking allowsb locking a particular component (orj ust several needles), so it cannotb e modifiedb y the inverse optimization algorithm, manual optimization, or renormalization tools. As a result, the intracavitary and interstitial components couldb e graphically optimized separately.</w:t>
+      </w:r>
+    </w:p>
+    <w:bookmarkEnd w:id="72"/>
+    <w:bookmarkStart w:id="73" w:name="Xc1aa20ac1c088e521947bc5c0f90bf8a188f1c3"/>
+    <w:p>
+      <w:pPr>
+        <w:pStyle w:val="Heading3"/>
+      </w:pPr>
+      <w:r>
+        <w:t xml:space="preserve">2.8.10 Q10-Optimization methods. Implementation of D90 and D2cc</w:t>
+      </w:r>
+    </w:p>
+    <w:p>
+      <w:pPr>
+        <w:pStyle w:val="FirstParagraph"/>
+      </w:pPr>
+      <w:r>
+        <w:t xml:space="preserve">Once the catheters are reconstructed, the dwell times must be chosen to fulfil the prescribed dose to the target volumes. To this end, several optimization methods have been used. This question was included to get details on the different optimization methods available for each TPS and their limitations. Specifically, the specialists were questioned about the inclusion of inverse-optimization algorithms and the possibility to aim the optimization towards the dosimetric metrics suggested to be reported (D 90 , D 2cc , etc.). Moreover, the capability of the optimizers to control the dwell time gradient/homogeneity and the weight of each component (intracavitary or interstitial) was also assessed.</w:t>
+      </w:r>
+    </w:p>
+    <w:bookmarkEnd w:id="73"/>
+    <w:bookmarkStart w:id="74" w:name="q11-dvh-resolution"/>
+    <w:p>
+      <w:pPr>
+        <w:pStyle w:val="Heading3"/>
+      </w:pPr>
+      <w:r>
+        <w:t xml:space="preserve">2.8.11 Q11-DVH resolution</w:t>
+      </w:r>
+    </w:p>
+    <w:p>
+      <w:pPr>
+        <w:pStyle w:val="FirstParagraph"/>
+      </w:pPr>
+      <w:r>
+        <w:t xml:space="preserve">Following the advice of ICRU 89, the EMBRACE group decided to abandon the dose reportb ased on minimum (D100) and maximum doses. Instead, more robust dosimetric metrics were gathered: D98, D90, D2cc, and D0.1cc, among others. The control of the DVH resolution limitations is extremely important in the case of the OAR for which D2cc and D0.1cc are suggested tob e reported. This question was aimed to identify the strategies of the different TPSs tob e able to identify the doses deposited for volumes up to 0.1 cm.</w:t>
+      </w:r>
+    </w:p>
+    <w:bookmarkEnd w:id="74"/>
+    <w:bookmarkStart w:id="75" w:name="q12-d2cc-location"/>
+    <w:p>
+      <w:pPr>
+        <w:pStyle w:val="Heading3"/>
+      </w:pPr>
+      <w:r>
+        <w:t xml:space="preserve">2.8.12 Q12-D2cc location</w:t>
+      </w:r>
+    </w:p>
+    <w:p>
+      <w:pPr>
+        <w:pStyle w:val="FirstParagraph"/>
+      </w:pPr>
+      <w:r>
+        <w:t xml:space="preserve">A D 2cc value above a certain threshold is the cause of toxicities in OARs. The ratio between the D 2cc and ICRU bladder point dose is correlated with the development of urinary morbidity [37,38]. Mazeron et al. also found an increased likelihood of rectal bleeding when the rectal D 2cc was greater than 70 Gy. If the position of D 2cc is known, it would be possible to take this information into account during the optimization process (i.e., manual fine tuning).</w:t>
+      </w:r>
+    </w:p>
+    <w:bookmarkEnd w:id="75"/>
+    <w:bookmarkStart w:id="76" w:name="Xd8e86ac212ef014b9ff5dd9b63d3c718303ca54"/>
+    <w:p>
+      <w:pPr>
+        <w:pStyle w:val="Heading3"/>
+      </w:pPr>
+      <w:r>
+        <w:t xml:space="preserve">2.8.13 Q13-Model-based dose calculation algorithms (MBDCA)</w:t>
+      </w:r>
+    </w:p>
+    <w:p>
+      <w:pPr>
+        <w:pStyle w:val="FirstParagraph"/>
+      </w:pPr>
+      <w:r>
+        <w:t xml:space="preserve">Introduction of MBDCAs capable of accounting for tissue and applicator heterogeneities inb rachytherapy hasb een a major development inb rachytherapy treatment planning in recent years. Their emergence and the protocols for early adopters was addressedb y AAPM, ESTRO, ABS, and ABG Task-Group 186 (TG186) [39]. TG186 emphasizes that although prescriptionsb ased on the TG-43 dose calculation formalism must remain in effect, they shouldb e compared against MBDCA planning systems to understand its possible shortcomings and limitations. For this reason, the availability of MBDCAs was checked for each TPS.</w:t>
+      </w:r>
+    </w:p>
+    <w:bookmarkEnd w:id="76"/>
+    <w:bookmarkEnd w:id="77"/>
+    <w:bookmarkEnd w:id="78"/>
+    <w:bookmarkStart w:id="82" w:name="discusión"/>
+    <w:p>
+      <w:pPr>
+        <w:pStyle w:val="Heading1"/>
+      </w:pPr>
+      <w:r>
+        <w:t xml:space="preserve">3. Discusión</w:t>
+      </w:r>
+    </w:p>
+    <w:bookmarkStart w:id="79" w:name="artículo-sobre-librerías-1"/>
+    <w:p>
+      <w:pPr>
+        <w:pStyle w:val="Heading2"/>
+      </w:pPr>
+      <w:r>
+        <w:t xml:space="preserve">3.1 Artículo sobre librerías</w:t>
+      </w:r>
+    </w:p>
+    <w:p>
+      <w:pPr>
+        <w:pStyle w:val="FirstParagraph"/>
+      </w:pPr>
+      <w:r>
+        <w:t xml:space="preserve">Como se vio en la</w:t>
+      </w:r>
+      <w:r>
+        <w:t xml:space="preserve"> </w:t>
+      </w:r>
+      <w:hyperlink w:anchor="sec-bibapp">
+        <w:r>
+          <w:rPr>
+            <w:rStyle w:val="Hyperlink"/>
+          </w:rPr>
+          <w:t xml:space="preserve">sección 1.4.3</w:t>
+        </w:r>
+      </w:hyperlink>
+      <w:r>
+        <w:t xml:space="preserve">, la reconstrucción basada en bibliotecas de aplicadores no es posible en el caso de la componente intersticial, ya que el aplicador completo puede no considerarse rígido</w:t>
+      </w:r>
+      <w:hyperlink w:anchor="ref-hellebust2010">
+        <w:r>
+          <w:rPr>
+            <w:rStyle w:val="Hyperlink"/>
+            <w:vertAlign w:val="superscript"/>
+          </w:rPr>
+          <w:t xml:space="preserve">63</w:t>
+        </w:r>
+      </w:hyperlink>
+      <w:r>
+        <w:t xml:space="preserve">. Sin embargo, mediante la aplicación del método expuesto en la</w:t>
+      </w:r>
+      <w:r>
+        <w:t xml:space="preserve"> </w:t>
+      </w:r>
+      <w:hyperlink w:anchor="sec-MM-reconstruction">
+        <w:r>
+          <w:rPr>
+            <w:rStyle w:val="Hyperlink"/>
+          </w:rPr>
+          <w:t xml:space="preserve">sección 2.6</w:t>
+        </w:r>
+      </w:hyperlink>
+      <w:r>
+        <w:t xml:space="preserve"> </w:t>
+      </w:r>
+      <w:r>
+        <w:t xml:space="preserve">es factible el uso de las bibliotecas de aplicadores en la reconstrucción de agujas. Por lo tanto, en este trabajo presentamos un método para incluir aplicadores intersticiales en la biblioteca Oncentra TPS y describimos un método de reconstrucción con fines de planificación.</w:t>
+      </w:r>
+    </w:p>
+    <w:p>
+      <w:pPr>
+        <w:pStyle w:val="BodyText"/>
+      </w:pPr>
+      <w:r>
+        <w:t xml:space="preserve">En el caso del aplicador Utrecht, la falta de maniquíes dificulta el ajuste de las agujas. La localización de las puntas de las agujas es esencial para determinar con precisión la distancia máxima entre la fuente y el indexador; sin embargo, la línea negra disponible en la RM T2 dificulta enormemente esta determinación. Antes del desarrollo de la biblioteca presentada en este trabajo, utilizábamos el siguiente procedimiento en la reconstrucción del aplicador de Utrecht: 1) las posiciones de los catéteres del tándem y del ovoide se determinaron a partir de la del maniquí salino existente; 2) las agujas se reconstruyeron utilizando la metodología descrita en Pérez-Calatayud et al.</w:t>
+      </w:r>
+      <w:hyperlink w:anchor="ref-pérez-calatayud2011">
+        <w:r>
+          <w:rPr>
+            <w:rStyle w:val="Hyperlink"/>
+            <w:vertAlign w:val="superscript"/>
+          </w:rPr>
+          <w:t xml:space="preserve">65</w:t>
+        </w:r>
+      </w:hyperlink>
+      <w:r>
+        <w:t xml:space="preserve">. Brevemente, esto consistió en utilizar la información de profundidad de inserción, es decir, la profundidad desde la superficie del ovoide hasta la punta de la aguja, proporcionada por el oncólogo radioterapeuta. A continuación, se colocó en el plano reconstruido una regla de software ajustada a la profundidad de inserción y se utilizó para definir los diferentes puntos del catéter, incluidas las puntas de las agujas. Como se ha indicado anteriormente</w:t>
+      </w:r>
+      <w:hyperlink w:anchor="ref-pérez-calatayud2011">
+        <w:r>
+          <w:rPr>
+            <w:rStyle w:val="Hyperlink"/>
+            <w:vertAlign w:val="superscript"/>
+          </w:rPr>
+          <w:t xml:space="preserve">65</w:t>
+        </w:r>
+      </w:hyperlink>
+      <w:r>
+        <w:t xml:space="preserve">, la profundidad de inserción reproducida mediante la regla del programa informático corresponde a la distancia desde la superficie del ovoide, pero con un desplazamiento de -0,7 cm, para tener en cuenta la distancia máxima entre la fuente y el indexador de 129 cm en el cargador posterior (microSelectron, versión 2 o 3 de Elekta). Este procedimiento es laborioso e implica cierta incertidumbre en el ajuste del punto de salida de la aguja del ovoide, junto con la suposición de que la aguja es perfectamente recta.</w:t>
+      </w:r>
+    </w:p>
+    <w:p>
+      <w:pPr>
+        <w:pStyle w:val="BodyText"/>
+      </w:pPr>
+      <w:r>
+        <w:t xml:space="preserve">En nuestra opinión, el uso de la biblioteca que hemos desarrollado mejora significativamente la eficacia. En primer lugar, se puede seleccionar un aplicador virtual en función de las profundidades de la aguja; el tándem y los ovoides se pueden establecer rápidamente porque la estructura rígida del aplicador permite utilizar maniquíes y cursivas del aplicador. Una vez establecidos los ovoides, se pueden obtener los puntos de salida de las agujas y sólo se necesitan ligeras correcciones para ajustar su posición en función de su vacío de señal en los límites de la punta.</w:t>
+      </w:r>
+    </w:p>
+    <w:p>
+      <w:pPr>
+        <w:pStyle w:val="BodyText"/>
+      </w:pPr>
+      <w:r>
+        <w:t xml:space="preserve">Para evaluar la mejora de la precisión, se han utilizado ambos métodos de reconstrucción en tres planos diferentes. Uno de los beneficios del nuevo método propuesto se evidencia con la determinación más precisa de la punta para ambos catéteres, tándem y ovoide, mejorando la incertidumbre de 2 mm debida al efecto de volumen parcial por el grosor del corte de RM. En el caso de las agujas, el método propuesto reduce las incertidumbres previas de unos 2 mm en el punto de salida del ovoide, y hasta 5 mm en la punta de la aguja. Las mayores desviaciones en la determinación de la punta de la aguja se deben a la suposición de agujas perfectamente rectas. Utilizando la biblioteca desarrollada, también es posible mezclar la aguja virtual para que se ajuste mejor a las trayectorias curvas de la real.</w:t>
+      </w:r>
+    </w:p>
+    <w:p>
+      <w:pPr>
+        <w:pStyle w:val="BodyText"/>
+      </w:pPr>
+      <w:r>
+        <w:t xml:space="preserve">En el caso de la TB, que utiliza agujas de titanio, la reconstrucción puede basarse normalmente en los artefactos de aguja que pueden verse en las secuencias de RM T1, utilizando el vacío en la punta como posición de la punta de la aguja. Sin embargo, los tejidos que rodean las agujas pueden presentar heterogeneidades que complican la identificación precisa de estos patrones de artefactos, y esta dificultad es más pronunciada en las secuencias T2, que es la secuencia preferida para el contorneado.</w:t>
+      </w:r>
+    </w:p>
+    <w:p>
+      <w:pPr>
+        <w:pStyle w:val="BodyText"/>
+      </w:pPr>
+      <w:r>
+        <w:t xml:space="preserve">Con el nuevo método presentado aquí, el tiempo necesario para identificar las posiciones de las agujas se reduce considerablemente, al menos hasta un 50%. El aplicador virtual con la profundidad de aguja requerida se selecciona en Oncentra y, utilizando los tres gránulos de vitamina A como guías, se fija en el estudio de imagen T2 de RMN. A continuación, cada orientación de la aguja se establece utilizando sólo una imagen de plano axial, en la que el vacío en la punta de la aguja de titanio es claramente visible con un buen contraste. Típicamente, sólo dos planos axiales son suficientes para fijar todas las agujas. Las ventajas de este enfoque para la TB son el ahorro de tiempo (lo estimamos en al menos alrededor del 50%, promediando el tiempo beneficiado en diferentes casos y diferentes físicos) y la reducción de la probabilidad de identificación errónea del catéter, que puede ser un problema debido al gran número de agujas que se suelen utilizar en la práctica clínica (mínimo 14 agujas).</w:t>
+      </w:r>
+    </w:p>
+    <w:p>
+      <w:pPr>
+        <w:pStyle w:val="BodyText"/>
+      </w:pPr>
+      <w:r>
+        <w:t xml:space="preserve">El método aquí propuesto es específico para el Oncentra TPS, y también para los aplicadores Elekta Utrecht y TB. Sin embargo, puede adaptarse a otros aplicadores TPS e intersticiales teniendo en cuenta la gestión específica de su biblioteca de aplicadores. Por ejemplo, esta metodología se está desarrollando actualmente también para el TPS Sagiplan (Eckert &amp; Ziegler, Bebig, Alemania). En Sagiplan, existe un conjunto de piezas (llamadas cursivas), con las que componemos los aplicadores (llamados cursivas). Dentro de cada configuración de cluster, obtenemos la posición relativa entre todas las piezas que conforman ese cluster. Así, en un ejemplo de aplicador con una pieza intersticial, como el aplicador Viena</w:t>
+      </w:r>
+      <w:hyperlink w:anchor="ref-kirisits2006a">
+        <w:r>
+          <w:rPr>
+            <w:rStyle w:val="Hyperlink"/>
+            <w:vertAlign w:val="superscript"/>
+          </w:rPr>
+          <w:t xml:space="preserve">57</w:t>
+        </w:r>
+      </w:hyperlink>
+      <w:r>
+        <w:t xml:space="preserve">, con un modelo 3D con los puntos de salida de las agujas perfectamente determinados, podríamos configurar un sistema similar al descrito anteriormente.</w:t>
+      </w:r>
+    </w:p>
+    <w:bookmarkEnd w:id="79"/>
+    <w:bookmarkStart w:id="80" w:name="pre-plan-1"/>
+    <w:p>
+      <w:pPr>
+        <w:pStyle w:val="Heading2"/>
+      </w:pPr>
+      <w:r>
+        <w:t xml:space="preserve">3.2 Pre-plan</w:t>
+      </w:r>
+    </w:p>
+    <w:p>
+      <w:pPr>
+        <w:pStyle w:val="FirstParagraph"/>
+      </w:pPr>
+      <w:r>
+        <w:t xml:space="preserve">La aplicación Java desarrollada presenta una interfaz de usuario amigable, como se muestra en la Figura 2. El usuario puede seleccionar eficientemente las agujas (tanto rectas como divergentes) a incluir junto con la longitud libre, y a continuación su profundidad. Esta información se incorpora automáticamente a la biblioteca de aplicadores. La RM previa a la braquiterapia se realiza en modo T2, que es el recomendado para el contorneado. Una vez seleccionado el número virtual específico de agujas y profundidades, se realiza un plan virtual en Oncentra TPS y se optimiza según la dosimetría requerida y la cobertura del CTV, la</w:t>
+      </w:r>
+      <w:r>
+        <w:t xml:space="preserve"> </w:t>
+      </w:r>
+      <w:r>
+        <w:t xml:space="preserve">“</w:t>
+      </w:r>
+      <w:r>
+        <w:t xml:space="preserve">densidad</w:t>
+      </w:r>
+      <w:r>
+        <w:t xml:space="preserve">”</w:t>
+      </w:r>
+      <w:r>
+        <w:t xml:space="preserve"> </w:t>
+      </w:r>
+      <w:r>
+        <w:t xml:space="preserve">de agujas (distancia entre agujas) y la extensión. La figura 3 muestra un caso de pre-plan virtual de RMN y planificación de RMN para dosimetría. En el plan virtual, la plantilla se reconstruye utilizando la biblioteca según Otal et al.</w:t>
+      </w:r>
+      <w:hyperlink w:anchor="X4d9ef2d0b6e6345ebd21eac0a1e35fda0b4e3ed">
+        <w:r>
+          <w:rPr>
+            <w:rStyle w:val="Hyperlink"/>
+            <w:vertAlign w:val="superscript"/>
+          </w:rPr>
+          <w:t xml:space="preserve">66</w:t>
+        </w:r>
+      </w:hyperlink>
+      <w:r>
+        <w:t xml:space="preserve">. En la figura 4 se muestra una vista renderizada de un ejemplo de plan virtual, en la que se ilustran los gránulos de vitamina A (A1-A3), las agujas y el tándem uterino.</w:t>
+      </w:r>
+    </w:p>
+    <w:p>
+      <w:pPr>
+        <w:pStyle w:val="BodyText"/>
+      </w:pPr>
+      <w:r>
+        <w:t xml:space="preserve">El procedimiento de preplanificación virtual presenta ventajas significativas: estimación de la profundidad de las agujas, posición y número de las mismas, optimización de la cobertura del CTV y minimización de las dosis en los órganos de riesgo.</w:t>
+      </w:r>
+      <w:r>
+        <w:t xml:space="preserve"> </w:t>
+      </w:r>
+      <w:r>
+        <w:t xml:space="preserve">“</w:t>
+      </w:r>
+      <w:r>
+        <w:t xml:space="preserve">Un implante subóptimo nunca puede transformarse en una aplicación satisfactoria mediante ninguna forma de optimización de la planificación del tratamiento</w:t>
+      </w:r>
+      <w:r>
+        <w:t xml:space="preserve">”</w:t>
+      </w:r>
+      <w:hyperlink w:anchor="ref-gecestrohandbook2002">
+        <w:r>
+          <w:rPr>
+            <w:rStyle w:val="Hyperlink"/>
+            <w:vertAlign w:val="superscript"/>
+          </w:rPr>
+          <w:t xml:space="preserve">67</w:t>
+        </w:r>
+      </w:hyperlink>
+      <w:r>
+        <w:t xml:space="preserve">. Las correcciones son limitadas en los casos de una dosimetría subóptima debida a un volumen de tratamiento no cubierto. La planificación del tratamiento basada exclusivamente en RM es preferible a otras modalidades de imagen empleadas tradicionalmente, como la TC o los métodos que combinan RM y TC. Las incertidumbres se reducen con la RM exclusiva debido a las imprecisiones derivadas de los procedimientos de registro TC-RM</w:t>
+      </w:r>
+      <w:hyperlink w:anchor="ref-hellebust2010">
+        <w:r>
+          <w:rPr>
+            <w:rStyle w:val="Hyperlink"/>
+            <w:vertAlign w:val="superscript"/>
+          </w:rPr>
+          <w:t xml:space="preserve">63</w:t>
+        </w:r>
+      </w:hyperlink>
+      <w:r>
+        <w:t xml:space="preserve">. En consecuencia, ha crecido el interés por desarrollar dispositivos totalmente compatibles con la RM que permitan la inserción y el guiado en tiempo real de los aplicadores de braquiterapia</w:t>
+      </w:r>
+      <w:hyperlink w:anchor="ref-viswanathan2006">
+        <w:r>
+          <w:rPr>
+            <w:rStyle w:val="Hyperlink"/>
+            <w:vertAlign w:val="superscript"/>
+          </w:rPr>
+          <w:t xml:space="preserve">68</w:t>
+        </w:r>
+      </w:hyperlink>
+      <w:r>
+        <w:t xml:space="preserve"> </w:t>
+      </w:r>
+      <w:r>
+        <w:t xml:space="preserve">. Otra opción es el pre-plan de RM. La principal limitación del pre-plan es la falta de un componente intrauterino/intracavitario y la probabilidad de divergencia de las agujas, sobre todo cuando no se utilizan agujas rígidas. La posición del útero varía en la mayoría de las pacientes, siendo recto tras la inserción de la sonda intrauterina. El pre-plan puede realizarse con componente IC bajo anestesia general</w:t>
+      </w:r>
+      <w:hyperlink w:anchor="ref-fokdal2013">
+        <w:r>
+          <w:rPr>
+            <w:rStyle w:val="Hyperlink"/>
+            <w:vertAlign w:val="superscript"/>
+          </w:rPr>
+          <w:t xml:space="preserve">69</w:t>
+        </w:r>
+      </w:hyperlink>
+      <w:r>
+        <w:t xml:space="preserve"> </w:t>
+      </w:r>
+      <w:r>
+        <w:t xml:space="preserve">o paravaginal</w:t>
+      </w:r>
+      <w:hyperlink w:anchor="ref-petric2014c">
+        <w:r>
+          <w:rPr>
+            <w:rStyle w:val="Hyperlink"/>
+            <w:vertAlign w:val="superscript"/>
+          </w:rPr>
+          <w:t xml:space="preserve">70</w:t>
+        </w:r>
+      </w:hyperlink>
+      <w:r>
+        <w:t xml:space="preserve">. A pesar de un pre-plan virtual, estos autores describen un sexto de todas las agujas planificadas, e implantadas como agujas libres debido a la limitación geométrica del tándem/anillo y del aplicador de agujas</w:t>
+      </w:r>
+      <w:hyperlink w:anchor="ref-fokdal2013">
+        <w:r>
+          <w:rPr>
+            <w:rStyle w:val="Hyperlink"/>
+            <w:vertAlign w:val="superscript"/>
+          </w:rPr>
+          <w:t xml:space="preserve">69</w:t>
+        </w:r>
+      </w:hyperlink>
+      <w:r>
+        <w:t xml:space="preserve">. Las plantillas perineales como la TB evitan las limitaciones anteriores debidas al uso de agujas rígidas, pueden añadir un componente intrauterino y pueden cubrir todas las direcciones de extensión del tumor.</w:t>
+      </w:r>
+    </w:p>
+    <w:p>
+      <w:pPr>
+        <w:pStyle w:val="BodyText"/>
+      </w:pPr>
+      <w:r>
+        <w:t xml:space="preserve">Este procedimiento de planificación previa se ha aplicado con éxito en 10 pacientes consecutivas. Se ha logrado una excelente reproducción de la planificación previa virtual. Cuando se trata a pacientes histerectomizadas, sólo hay un pequeño cambio del pre-plan al post-plan. Según nuestra experiencia, en pacientes sin cirugía, los cambios de agujas también son pequeños, tanto en número como en posición tras la inserción (dentro de 5 mm en la punta para una profundidad típica de 160 mm). El mismo oncólogo radioterapeuta experimentado (SR) ha realizado el contorneado tanto en la RM previa a la braquiterapia como en la RM posterior al implante. En nuestra opinión, esta técnica de pre-planificación virtual puede extenderse fácilmente a otros aplicadores multi-intersticiales como MUPIT o Syed, con un número optimizado de agujas y una profundidad adecuada. La planificación previa y la biblioteca permiten un implante fácil y una reconstrucción rápida que es segura y ahorra tiempo.</w:t>
+      </w:r>
+    </w:p>
+    <w:bookmarkEnd w:id="80"/>
+    <w:bookmarkStart w:id="81" w:name="cancers-1"/>
+    <w:p>
+      <w:pPr>
+        <w:pStyle w:val="Heading2"/>
+      </w:pPr>
+      <w:r>
+        <w:t xml:space="preserve">3.3 Cancers</w:t>
+      </w:r>
+    </w:p>
+    <w:p>
+      <w:pPr>
+        <w:pStyle w:val="FirstParagraph"/>
+      </w:pPr>
+      <w:r>
+        <w:t xml:space="preserve">El principal objetivo de este estudio es proponer mejoras y señalar las lagunas de los TPS existentes. Se excluyeron del estudio los programas informáticos externos compatibles con los TPS que podrían ayudar a mejorar los problemas aquí señalados, incluidos los entornos de scripting dentro de los TPS que pueden permitir al usuario programar herramientas personalizadas. Como se ha comentado anteriormente, esta revisión se basa en la experiencia clínica de un grupo de oncólogos radioterapeutas y físicos médicos. También se utilizaron demostraciones interactivas proporcionadas por los fabricantes de software e impartidas por especialistas de las empresas proveedoras. Se pidió a estos especialistas que propusieran soluciones a algunos de los retos mediante un cuestionario. Las posibles limitaciones de esta metodología son las siguientes. Se basa en la opinión de expertos y especialistas, por lo que los sesgos personales son siempre un riesgo. En este caso, teniendo en cuenta que se trata de un grupo relativamente grande de profesionales que trabajan en diferentes instituciones (diferentes protocolos, instalaciones, formación, etc.), este problema es menor. Otra posible limitación es el hecho de que no todos los expertos hayan utilizado todos los TPS en su práctica clínica, algo inevitable teniendo en cuenta las realidades de la práctica clínica. El uso de cuestionarios también podría limitar el estudio, ya que intrínsecamente tienen sesgos de selección y muestreo que podrían impedir el descubrimiento de situaciones imprevistas.</w:t>
+      </w:r>
+    </w:p>
+    <w:p>
+      <w:pPr>
+        <w:pStyle w:val="BodyText"/>
+      </w:pPr>
+      <w:r>
+        <w:t xml:space="preserve">Además, este modesto estudio multicéntrico y multidisciplinar tiene como objetivo fundamental señalar deficiencias y limitaciones, más que cuantificar sus consecuencias.</w:t>
+      </w:r>
+    </w:p>
+    <w:p>
+      <w:pPr>
+        <w:pStyle w:val="BodyText"/>
+      </w:pPr>
+      <w:r>
+        <w:t xml:space="preserve">Existe un software de segmentación que incorpora herramientas más avanzadas para el registro de imágenes que incluyen utilidades para la suma de dosis entre diferentes fracciones. Sería deseable que estas herramientas, o similares, acabaran llegando a los TPS.</w:t>
+      </w:r>
+    </w:p>
+    <w:p>
+      <w:pPr>
+        <w:pStyle w:val="BodyText"/>
+      </w:pPr>
+      <w:r>
+        <w:t xml:space="preserve">Otras herramientas, esta vez relacionadas con la segmentación de volúmenes clínicos y órganos en riesgo, que sería interesante incorporar a los TPS específicos de braquiterapia automatizarían dicha segmentación mediante redes neuronales convolucionales. Éstas ya se están incorporando al flujo de trabajo clínico en radioterapia, y existen trabajos recientes en la literatura orientados explícitamente al caso del cérvix</w:t>
+      </w:r>
+      <w:hyperlink w:anchor="ref-ma2021">
+        <w:r>
+          <w:rPr>
+            <w:rStyle w:val="Hyperlink"/>
+            <w:vertAlign w:val="superscript"/>
+          </w:rPr>
+          <w:t xml:space="preserve">71</w:t>
+        </w:r>
+      </w:hyperlink>
+      <w:r>
+        <w:rPr>
+          <w:vertAlign w:val="superscript"/>
+        </w:rPr>
+        <w:t xml:space="preserve">–</w:t>
+      </w:r>
+      <w:hyperlink w:anchor="ref-wang2020">
+        <w:r>
+          <w:rPr>
+            <w:rStyle w:val="Hyperlink"/>
+            <w:vertAlign w:val="superscript"/>
+          </w:rPr>
+          <w:t xml:space="preserve">73</w:t>
+        </w:r>
+      </w:hyperlink>
+      <w:r>
+        <w:t xml:space="preserve">, aunque la TC es la modalidad de imagen utilizada en estos trabajos.</w:t>
+      </w:r>
+    </w:p>
+    <w:p>
+      <w:pPr>
+        <w:pStyle w:val="BodyText"/>
+      </w:pPr>
+      <w:r>
+        <w:t xml:space="preserve">Un tema apasionante en radioterapia externa es la generación de TC sintéticas a partir de RM. El objetivo principal de la generación de estos TC es segmentar los tumores y órganos de riesgo en la RM y obtener las densidades electrónicas necesarias para el cálculo de la dosis</w:t>
+      </w:r>
+      <w:hyperlink w:anchor="ref-boulanger2021">
+        <w:r>
+          <w:rPr>
+            <w:rStyle w:val="Hyperlink"/>
+            <w:vertAlign w:val="superscript"/>
+          </w:rPr>
+          <w:t xml:space="preserve">74</w:t>
+        </w:r>
+      </w:hyperlink>
+      <w:r>
+        <w:t xml:space="preserve">. Estas TC sintéticas podrían ser útiles en el caso de la braquiterapia cervical y constituyen hoy en día una línea de investigación inexplorada. La comunidad de usuarios ha desarrollado históricamente herramientas</w:t>
+      </w:r>
+      <w:r>
+        <w:t xml:space="preserve"> </w:t>
+      </w:r>
+      <w:r>
+        <w:t xml:space="preserve">“</w:t>
+      </w:r>
+      <w:r>
+        <w:t xml:space="preserve">internas</w:t>
+      </w:r>
+      <w:r>
+        <w:t xml:space="preserve">”</w:t>
+      </w:r>
+      <w:r>
+        <w:t xml:space="preserve"> </w:t>
+      </w:r>
+      <w:r>
+        <w:t xml:space="preserve">que intentan compensar las deficiencias de los TPS y que normalmente no pueden incorporarse al flujo de trabajo del planificador. Un ejemplo comúnmente conocido son las hojas de cálculo. Un entorno de scripting robusto en un lenguaje de alto nivel ayudaría a los usuarios a optimizar sus rutinas de trabajo y también sería una fuente de inspiración para las empresas que integren el desarrollo de futuros productos.</w:t>
+      </w:r>
+    </w:p>
+    <w:p>
+      <w:pPr>
+        <w:pStyle w:val="BodyText"/>
+      </w:pPr>
+      <w:r>
+        <w:t xml:space="preserve">En los últimos años, varios grupos de investigación han estado trabajando en sistemas de seguimiento electromagnético</w:t>
+      </w:r>
+      <w:hyperlink w:anchor="ref-beld2018">
+        <w:r>
+          <w:rPr>
+            <w:rStyle w:val="Hyperlink"/>
+            <w:vertAlign w:val="superscript"/>
+          </w:rPr>
+          <w:t xml:space="preserve">75</w:t>
+        </w:r>
+      </w:hyperlink>
+      <w:r>
+        <w:rPr>
+          <w:vertAlign w:val="superscript"/>
+        </w:rPr>
+        <w:t xml:space="preserve">,</w:t>
+      </w:r>
+      <w:hyperlink w:anchor="ref-beld2018">
+        <w:r>
+          <w:rPr>
+            <w:rStyle w:val="Hyperlink"/>
+            <w:vertAlign w:val="superscript"/>
+          </w:rPr>
+          <w:t xml:space="preserve">75</w:t>
+        </w:r>
+      </w:hyperlink>
+      <w:r>
+        <w:rPr>
+          <w:vertAlign w:val="superscript"/>
+        </w:rPr>
+        <w:t xml:space="preserve">–</w:t>
+      </w:r>
+      <w:hyperlink w:anchor="ref-vanheerden2021">
+        <w:r>
+          <w:rPr>
+            <w:rStyle w:val="Hyperlink"/>
+            <w:vertAlign w:val="superscript"/>
+          </w:rPr>
+          <w:t xml:space="preserve">77</w:t>
+        </w:r>
+      </w:hyperlink>
+      <w:r>
+        <w:t xml:space="preserve"> </w:t>
+      </w:r>
+      <w:r>
+        <w:t xml:space="preserve">para comprobar la trayectoria de la fuente de braquiterapia antes de la administración del tratamiento. Uno de los especialistas participa en un proyecto relacionado con dicha tecnología. Aunque su finalidad principal es verificar la trayectoria seguida, en el futuro podría utilizarse como herramienta de autorreconstrucción. En la actualidad, no está a disposición de los usuarios.</w:t>
+      </w:r>
+    </w:p>
+    <w:p>
+      <w:pPr>
+        <w:pStyle w:val="BodyText"/>
+      </w:pPr>
+      <w:r>
+        <w:t xml:space="preserve">Recientemente se han publicado algunos estudios que investigan la viabilidad de algoritmos basados en aprendizaje profundo para la reconstrucción semiautomatizada de catéteres intersticiales durante la HDR ginecológica basada en RM</w:t>
+      </w:r>
+      <w:hyperlink w:anchor="ref-shaaer2021">
+        <w:r>
+          <w:rPr>
+            <w:rStyle w:val="Hyperlink"/>
+            <w:vertAlign w:val="superscript"/>
+          </w:rPr>
+          <w:t xml:space="preserve">78</w:t>
+        </w:r>
+      </w:hyperlink>
+      <w:r>
+        <w:t xml:space="preserve">.</w:t>
+      </w:r>
+    </w:p>
+    <w:bookmarkEnd w:id="81"/>
+    <w:bookmarkEnd w:id="82"/>
+    <w:bookmarkStart w:id="236" w:name="bibliografía"/>
+    <w:p>
+      <w:pPr>
+        <w:pStyle w:val="Heading1"/>
+      </w:pPr>
+      <w:r>
         <w:t xml:space="preserve">Bibliografía</w:t>
       </w:r>
     </w:p>
-    <w:bookmarkStart w:id="182" w:name="refs"/>
-    <w:bookmarkStart w:id="58" w:name="ref-goodwin1968"/>
+    <w:bookmarkStart w:id="235" w:name="refs"/>
+    <w:bookmarkStart w:id="84" w:name="ref-goodwin1968"/>
     <w:p>
       <w:pPr>
         <w:pStyle w:val="Bibliography"/>
@@ -3094,7 +4490,7 @@
       <w:r>
         <w:t xml:space="preserve">. 1968;91(1):175-175. doi:</w:t>
       </w:r>
-      <w:hyperlink r:id="rId57">
+      <w:hyperlink r:id="rId83">
         <w:r>
           <w:rPr>
             <w:rStyle w:val="Hyperlink"/>
@@ -3103,8 +4499,8 @@
         </w:r>
       </w:hyperlink>
     </w:p>
-    <w:bookmarkEnd w:id="58"/>
-    <w:bookmarkStart w:id="60" w:name="ref-adosage1934"/>
+    <w:bookmarkEnd w:id="84"/>
+    <w:bookmarkStart w:id="86" w:name="ref-adosage1934"/>
     <w:p>
       <w:pPr>
         <w:pStyle w:val="Bibliography"/>
@@ -3134,7 +4530,7 @@
       <w:r>
         <w:t xml:space="preserve">. 1934;7(82):578-579. doi:</w:t>
       </w:r>
-      <w:hyperlink r:id="rId59">
+      <w:hyperlink r:id="rId85">
         <w:r>
           <w:rPr>
             <w:rStyle w:val="Hyperlink"/>
@@ -3143,8 +4539,8 @@
         </w:r>
       </w:hyperlink>
     </w:p>
-    <w:bookmarkEnd w:id="60"/>
-    <w:bookmarkStart w:id="62" w:name="ref-parker1938"/>
+    <w:bookmarkEnd w:id="86"/>
+    <w:bookmarkStart w:id="88" w:name="ref-parker1938"/>
     <w:p>
       <w:pPr>
         <w:pStyle w:val="Bibliography"/>
@@ -3177,7 +4573,7 @@
       <w:r>
         <w:t xml:space="preserve">. 1938;11(125):313-340. doi:</w:t>
       </w:r>
-      <w:hyperlink r:id="rId61">
+      <w:hyperlink r:id="rId87">
         <w:r>
           <w:rPr>
             <w:rStyle w:val="Hyperlink"/>
@@ -3186,8 +4582,8 @@
         </w:r>
       </w:hyperlink>
     </w:p>
-    <w:bookmarkEnd w:id="62"/>
-    <w:bookmarkStart w:id="64" w:name="ref-thetrea1949b"/>
+    <w:bookmarkEnd w:id="88"/>
+    <w:bookmarkStart w:id="90" w:name="ref-thetrea1949b"/>
     <w:p>
       <w:pPr>
         <w:pStyle w:val="Bibliography"/>
@@ -3226,7 +4622,7 @@
       <w:r>
         <w:t xml:space="preserve">. 1949;52(1):125-125. doi:</w:t>
       </w:r>
-      <w:hyperlink r:id="rId63">
+      <w:hyperlink r:id="rId89">
         <w:r>
           <w:rPr>
             <w:rStyle w:val="Hyperlink"/>
@@ -3235,8 +4631,8 @@
         </w:r>
       </w:hyperlink>
     </w:p>
-    <w:bookmarkEnd w:id="64"/>
-    <w:bookmarkStart w:id="66" w:name="ref-jemal2008"/>
+    <w:bookmarkEnd w:id="90"/>
+    <w:bookmarkStart w:id="92" w:name="ref-jemal2008"/>
     <w:p>
       <w:pPr>
         <w:pStyle w:val="Bibliography"/>
@@ -3266,7 +4662,7 @@
       <w:r>
         <w:t xml:space="preserve">. 2008;58(2):71-96. doi:</w:t>
       </w:r>
-      <w:hyperlink r:id="rId65">
+      <w:hyperlink r:id="rId91">
         <w:r>
           <w:rPr>
             <w:rStyle w:val="Hyperlink"/>
@@ -3275,8 +4671,8 @@
         </w:r>
       </w:hyperlink>
     </w:p>
-    <w:bookmarkEnd w:id="66"/>
-    <w:bookmarkStart w:id="68" w:name="ref-tod1938"/>
+    <w:bookmarkEnd w:id="92"/>
+    <w:bookmarkStart w:id="94" w:name="ref-tod1938"/>
     <w:p>
       <w:pPr>
         <w:pStyle w:val="Bibliography"/>
@@ -3306,7 +4702,7 @@
       <w:r>
         <w:t xml:space="preserve">. 1938;11(132):809-824. doi:</w:t>
       </w:r>
-      <w:hyperlink r:id="rId67">
+      <w:hyperlink r:id="rId93">
         <w:r>
           <w:rPr>
             <w:rStyle w:val="Hyperlink"/>
@@ -3315,8 +4711,8 @@
         </w:r>
       </w:hyperlink>
     </w:p>
-    <w:bookmarkEnd w:id="68"/>
-    <w:bookmarkStart w:id="70" w:name="ref-tod1953"/>
+    <w:bookmarkEnd w:id="94"/>
+    <w:bookmarkStart w:id="96" w:name="ref-tod1953"/>
     <w:p>
       <w:pPr>
         <w:pStyle w:val="Bibliography"/>
@@ -3364,7 +4760,7 @@
       <w:r>
         <w:t xml:space="preserve">. 1953;26(305):252-257. doi:</w:t>
       </w:r>
-      <w:hyperlink r:id="rId69">
+      <w:hyperlink r:id="rId95">
         <w:r>
           <w:rPr>
             <w:rStyle w:val="Hyperlink"/>
@@ -3373,8 +4769,8 @@
         </w:r>
       </w:hyperlink>
     </w:p>
-    <w:bookmarkEnd w:id="70"/>
-    <w:bookmarkStart w:id="72" w:name="ref-yordy2012"/>
+    <w:bookmarkEnd w:id="96"/>
+    <w:bookmarkStart w:id="98" w:name="ref-yordy2012"/>
     <w:p>
       <w:pPr>
         <w:pStyle w:val="Bibliography"/>
@@ -3404,7 +4800,7 @@
       <w:r>
         <w:t xml:space="preserve">. 2012;82(4):1445-1453. doi:</w:t>
       </w:r>
-      <w:hyperlink r:id="rId71">
+      <w:hyperlink r:id="rId97">
         <w:r>
           <w:rPr>
             <w:rStyle w:val="Hyperlink"/>
@@ -3413,8 +4809,8 @@
         </w:r>
       </w:hyperlink>
     </w:p>
-    <w:bookmarkEnd w:id="72"/>
-    <w:bookmarkStart w:id="74" w:name="ref-pötter2001"/>
+    <w:bookmarkEnd w:id="98"/>
+    <w:bookmarkStart w:id="100" w:name="ref-pötter2001"/>
     <w:p>
       <w:pPr>
         <w:pStyle w:val="Bibliography"/>
@@ -3444,7 +4840,7 @@
       <w:r>
         <w:t xml:space="preserve">. 2001;58(1):11-18. doi:</w:t>
       </w:r>
-      <w:hyperlink r:id="rId73">
+      <w:hyperlink r:id="rId99">
         <w:r>
           <w:rPr>
             <w:rStyle w:val="Hyperlink"/>
@@ -3453,8 +4849,8 @@
         </w:r>
       </w:hyperlink>
     </w:p>
-    <w:bookmarkEnd w:id="74"/>
-    <w:bookmarkStart w:id="76" w:name="ref-onal2009a"/>
+    <w:bookmarkEnd w:id="100"/>
+    <w:bookmarkStart w:id="102" w:name="ref-onal2009a"/>
     <w:p>
       <w:pPr>
         <w:pStyle w:val="Bibliography"/>
@@ -3484,7 +4880,7 @@
       <w:r>
         <w:t xml:space="preserve">. 2009;28(1). doi:</w:t>
       </w:r>
-      <w:hyperlink r:id="rId75">
+      <w:hyperlink r:id="rId101">
         <w:r>
           <w:rPr>
             <w:rStyle w:val="Hyperlink"/>
@@ -3493,8 +4889,8 @@
         </w:r>
       </w:hyperlink>
     </w:p>
-    <w:bookmarkEnd w:id="76"/>
-    <w:bookmarkStart w:id="78" w:name="ref-sagae2023"/>
+    <w:bookmarkEnd w:id="102"/>
+    <w:bookmarkStart w:id="104" w:name="ref-sagae2023"/>
     <w:p>
       <w:pPr>
         <w:pStyle w:val="Bibliography"/>
@@ -3524,7 +4920,7 @@
       <w:r>
         <w:t xml:space="preserve">. 2023;33(8):1295-1303. doi:</w:t>
       </w:r>
-      <w:hyperlink r:id="rId77">
+      <w:hyperlink r:id="rId103">
         <w:r>
           <w:rPr>
             <w:rStyle w:val="Hyperlink"/>
@@ -3533,8 +4929,8 @@
         </w:r>
       </w:hyperlink>
     </w:p>
-    <w:bookmarkEnd w:id="78"/>
-    <w:bookmarkStart w:id="80" w:name="X769a93fef83b5d500388707f7ed9ce5485e95f7"/>
+    <w:bookmarkEnd w:id="104"/>
+    <w:bookmarkStart w:id="106" w:name="X769a93fef83b5d500388707f7ed9ce5485e95f7"/>
     <w:p>
       <w:pPr>
         <w:pStyle w:val="Bibliography"/>
@@ -3554,7 +4950,7 @@
       <w:r>
         <w:t xml:space="preserve"> </w:t>
       </w:r>
-      <w:hyperlink r:id="rId79">
+      <w:hyperlink r:id="rId105">
         <w:r>
           <w:rPr>
             <w:rStyle w:val="Hyperlink"/>
@@ -3786,8 +5182,8 @@
         <w:t xml:space="preserve">. 2005;74(3):235-245.</w:t>
       </w:r>
     </w:p>
-    <w:bookmarkEnd w:id="80"/>
-    <w:bookmarkStart w:id="82" w:name="ref-charra-brunaud2012"/>
+    <w:bookmarkEnd w:id="106"/>
+    <w:bookmarkStart w:id="108" w:name="ref-charra-brunaud2012"/>
     <w:p>
       <w:pPr>
         <w:pStyle w:val="Bibliography"/>
@@ -3817,7 +5213,7 @@
       <w:r>
         <w:t xml:space="preserve">. 2012;103(3):305-313. doi:</w:t>
       </w:r>
-      <w:hyperlink r:id="rId81">
+      <w:hyperlink r:id="rId107">
         <w:r>
           <w:rPr>
             <w:rStyle w:val="Hyperlink"/>
@@ -3826,8 +5222,8 @@
         </w:r>
       </w:hyperlink>
     </w:p>
-    <w:bookmarkEnd w:id="82"/>
-    <w:bookmarkStart w:id="84" w:name="ref-mayadev2017"/>
+    <w:bookmarkEnd w:id="108"/>
+    <w:bookmarkStart w:id="110" w:name="ref-mayadev2017"/>
     <w:p>
       <w:pPr>
         <w:pStyle w:val="Bibliography"/>
@@ -3857,7 +5253,7 @@
       <w:r>
         <w:t xml:space="preserve">. 2017;16(1):22-43. doi:</w:t>
       </w:r>
-      <w:hyperlink r:id="rId83">
+      <w:hyperlink r:id="rId109">
         <w:r>
           <w:rPr>
             <w:rStyle w:val="Hyperlink"/>
@@ -3866,8 +5262,8 @@
         </w:r>
       </w:hyperlink>
     </w:p>
-    <w:bookmarkEnd w:id="84"/>
-    <w:bookmarkStart w:id="86" w:name="ref-viswanathan2010"/>
+    <w:bookmarkEnd w:id="110"/>
+    <w:bookmarkStart w:id="112" w:name="ref-viswanathan2010"/>
     <w:p>
       <w:pPr>
         <w:pStyle w:val="Bibliography"/>
@@ -3897,7 +5293,7 @@
       <w:r>
         <w:t xml:space="preserve">. 2010;76(1):104-109. doi:</w:t>
       </w:r>
-      <w:hyperlink r:id="rId85">
+      <w:hyperlink r:id="rId111">
         <w:r>
           <w:rPr>
             <w:rStyle w:val="Hyperlink"/>
@@ -3906,8 +5302,8 @@
         </w:r>
       </w:hyperlink>
     </w:p>
-    <w:bookmarkEnd w:id="86"/>
-    <w:bookmarkStart w:id="87" w:name="ref-ICRU38"/>
+    <w:bookmarkEnd w:id="112"/>
+    <w:bookmarkStart w:id="113" w:name="ref-ICRU38"/>
     <w:p>
       <w:pPr>
         <w:pStyle w:val="Bibliography"/>
@@ -3938,8 +5334,8 @@
         <w:t xml:space="preserve">. International Commission on Radiation Units; Measurements; 1985.</w:t>
       </w:r>
     </w:p>
-    <w:bookmarkEnd w:id="87"/>
-    <w:bookmarkStart w:id="89" w:name="ref-dimopoulos2006"/>
+    <w:bookmarkEnd w:id="113"/>
+    <w:bookmarkStart w:id="115" w:name="ref-dimopoulos2006"/>
     <w:p>
       <w:pPr>
         <w:pStyle w:val="Bibliography"/>
@@ -3969,7 +5365,7 @@
       <w:r>
         <w:t xml:space="preserve">. 2006;66(1):83-90. doi:</w:t>
       </w:r>
-      <w:hyperlink r:id="rId88">
+      <w:hyperlink r:id="rId114">
         <w:r>
           <w:rPr>
             <w:rStyle w:val="Hyperlink"/>
@@ -3978,8 +5374,8 @@
         </w:r>
       </w:hyperlink>
     </w:p>
-    <w:bookmarkEnd w:id="89"/>
-    <w:bookmarkStart w:id="91" w:name="ref-vandyk2021"/>
+    <w:bookmarkEnd w:id="115"/>
+    <w:bookmarkStart w:id="117" w:name="ref-vandyk2021"/>
     <w:p>
       <w:pPr>
         <w:pStyle w:val="Bibliography"/>
@@ -4009,7 +5405,7 @@
       <w:r>
         <w:t xml:space="preserve">. 2021;33(9):e403-e411. doi:</w:t>
       </w:r>
-      <w:hyperlink r:id="rId90">
+      <w:hyperlink r:id="rId116">
         <w:r>
           <w:rPr>
             <w:rStyle w:val="Hyperlink"/>
@@ -4018,8 +5414,8 @@
         </w:r>
       </w:hyperlink>
     </w:p>
-    <w:bookmarkEnd w:id="91"/>
-    <w:bookmarkStart w:id="93" w:name="ref-van2015"/>
+    <w:bookmarkEnd w:id="117"/>
+    <w:bookmarkStart w:id="119" w:name="ref-van2015"/>
     <w:p>
       <w:pPr>
         <w:pStyle w:val="Bibliography"/>
@@ -4049,7 +5445,7 @@
       <w:r>
         <w:t xml:space="preserve">. 2015;14(3):390-400. doi:</w:t>
       </w:r>
-      <w:hyperlink r:id="rId92">
+      <w:hyperlink r:id="rId118">
         <w:r>
           <w:rPr>
             <w:rStyle w:val="Hyperlink"/>
@@ -4058,8 +5454,8 @@
         </w:r>
       </w:hyperlink>
     </w:p>
-    <w:bookmarkEnd w:id="93"/>
-    <w:bookmarkStart w:id="95" w:name="ref-St-Amant2017"/>
+    <w:bookmarkEnd w:id="119"/>
+    <w:bookmarkStart w:id="121" w:name="ref-St-Amant2017"/>
     <w:p>
       <w:pPr>
         <w:pStyle w:val="Bibliography"/>
@@ -4089,7 +5485,7 @@
       <w:r>
         <w:t xml:space="preserve">. 2017;16(4):847-854. doi:</w:t>
       </w:r>
-      <w:hyperlink r:id="rId94">
+      <w:hyperlink r:id="rId120">
         <w:r>
           <w:rPr>
             <w:rStyle w:val="Hyperlink"/>
@@ -4098,8 +5494,8 @@
         </w:r>
       </w:hyperlink>
     </w:p>
-    <w:bookmarkEnd w:id="95"/>
-    <w:bookmarkStart w:id="97" w:name="ref-ora2022"/>
+    <w:bookmarkEnd w:id="121"/>
+    <w:bookmarkStart w:id="123" w:name="ref-ora2022"/>
     <w:p>
       <w:pPr>
         <w:pStyle w:val="Bibliography"/>
@@ -4129,7 +5525,7 @@
       <w:r>
         <w:t xml:space="preserve">. 2022;37(4):373. doi:</w:t>
       </w:r>
-      <w:hyperlink r:id="rId96">
+      <w:hyperlink r:id="rId122">
         <w:r>
           <w:rPr>
             <w:rStyle w:val="Hyperlink"/>
@@ -4138,8 +5534,8 @@
         </w:r>
       </w:hyperlink>
     </w:p>
-    <w:bookmarkEnd w:id="97"/>
-    <w:bookmarkStart w:id="99" w:name="ref-fracasso2022"/>
+    <w:bookmarkEnd w:id="123"/>
+    <w:bookmarkStart w:id="125" w:name="ref-fracasso2022"/>
     <w:p>
       <w:pPr>
         <w:pStyle w:val="Bibliography"/>
@@ -4169,7 +5565,7 @@
       <w:r>
         <w:t xml:space="preserve">. 2022;45(7):286-293. doi:</w:t>
       </w:r>
-      <w:hyperlink r:id="rId98">
+      <w:hyperlink r:id="rId124">
         <w:r>
           <w:rPr>
             <w:rStyle w:val="Hyperlink"/>
@@ -4178,8 +5574,8 @@
         </w:r>
       </w:hyperlink>
     </w:p>
-    <w:bookmarkEnd w:id="99"/>
-    <w:bookmarkStart w:id="101" w:name="ref-liu2019"/>
+    <w:bookmarkEnd w:id="125"/>
+    <w:bookmarkStart w:id="127" w:name="ref-liu2019"/>
     <w:p>
       <w:pPr>
         <w:pStyle w:val="Bibliography"/>
@@ -4209,7 +5605,7 @@
       <w:r>
         <w:t xml:space="preserve">. 2019;2019:1-11. doi:</w:t>
       </w:r>
-      <w:hyperlink r:id="rId100">
+      <w:hyperlink r:id="rId126">
         <w:r>
           <w:rPr>
             <w:rStyle w:val="Hyperlink"/>
@@ -4218,8 +5614,8 @@
         </w:r>
       </w:hyperlink>
     </w:p>
-    <w:bookmarkEnd w:id="101"/>
-    <w:bookmarkStart w:id="103" w:name="ref-özsarlak2003"/>
+    <w:bookmarkEnd w:id="127"/>
+    <w:bookmarkStart w:id="129" w:name="ref-özsarlak2003"/>
     <w:p>
       <w:pPr>
         <w:pStyle w:val="Bibliography"/>
@@ -4249,7 +5645,7 @@
       <w:r>
         <w:t xml:space="preserve">. 2003;13(10):2338-2345. doi:</w:t>
       </w:r>
-      <w:hyperlink r:id="rId102">
+      <w:hyperlink r:id="rId128">
         <w:r>
           <w:rPr>
             <w:rStyle w:val="Hyperlink"/>
@@ -4258,8 +5654,8 @@
         </w:r>
       </w:hyperlink>
     </w:p>
-    <w:bookmarkEnd w:id="103"/>
-    <w:bookmarkStart w:id="105" w:name="ref-huang2018"/>
+    <w:bookmarkEnd w:id="129"/>
+    <w:bookmarkStart w:id="131" w:name="ref-huang2018"/>
     <w:p>
       <w:pPr>
         <w:pStyle w:val="Bibliography"/>
@@ -4289,7 +5685,7 @@
       <w:r>
         <w:t xml:space="preserve">. 2018;17(1). doi:</w:t>
       </w:r>
-      <w:hyperlink r:id="rId104">
+      <w:hyperlink r:id="rId130">
         <w:r>
           <w:rPr>
             <w:rStyle w:val="Hyperlink"/>
@@ -4298,8 +5694,8 @@
         </w:r>
       </w:hyperlink>
     </w:p>
-    <w:bookmarkEnd w:id="105"/>
-    <w:bookmarkStart w:id="107" w:name="ref-viswanathan2007"/>
+    <w:bookmarkEnd w:id="131"/>
+    <w:bookmarkStart w:id="133" w:name="ref-viswanathan2007"/>
     <w:p>
       <w:pPr>
         <w:pStyle w:val="Bibliography"/>
@@ -4329,7 +5725,7 @@
       <w:r>
         <w:t xml:space="preserve">. 2007;68(2):491-498. doi:</w:t>
       </w:r>
-      <w:hyperlink r:id="rId106">
+      <w:hyperlink r:id="rId132">
         <w:r>
           <w:rPr>
             <w:rStyle w:val="Hyperlink"/>
@@ -4338,8 +5734,8 @@
         </w:r>
       </w:hyperlink>
     </w:p>
-    <w:bookmarkEnd w:id="107"/>
-    <w:bookmarkStart w:id="109" w:name="ref-ohno2016"/>
+    <w:bookmarkEnd w:id="133"/>
+    <w:bookmarkStart w:id="135" w:name="ref-ohno2016"/>
     <w:p>
       <w:pPr>
         <w:pStyle w:val="Bibliography"/>
@@ -4369,7 +5765,7 @@
       <w:r>
         <w:t xml:space="preserve">. 2016;58(3):341-350. doi:</w:t>
       </w:r>
-      <w:hyperlink r:id="rId108">
+      <w:hyperlink r:id="rId134">
         <w:r>
           <w:rPr>
             <w:rStyle w:val="Hyperlink"/>
@@ -4378,8 +5774,8 @@
         </w:r>
       </w:hyperlink>
     </w:p>
-    <w:bookmarkEnd w:id="109"/>
-    <w:bookmarkStart w:id="111" w:name="ref-petric2014"/>
+    <w:bookmarkEnd w:id="135"/>
+    <w:bookmarkStart w:id="137" w:name="ref-petric2014"/>
     <w:p>
       <w:pPr>
         <w:pStyle w:val="Bibliography"/>
@@ -4415,7 +5811,7 @@
       <w:r>
         <w:t xml:space="preserve">. 2014;2:215-222. doi:</w:t>
       </w:r>
-      <w:hyperlink r:id="rId110">
+      <w:hyperlink r:id="rId136">
         <w:r>
           <w:rPr>
             <w:rStyle w:val="Hyperlink"/>
@@ -4424,8 +5820,8 @@
         </w:r>
       </w:hyperlink>
     </w:p>
-    <w:bookmarkEnd w:id="111"/>
-    <w:bookmarkStart w:id="113" w:name="ref-haie-meder2005"/>
+    <w:bookmarkEnd w:id="137"/>
+    <w:bookmarkStart w:id="139" w:name="ref-haie-meder2005"/>
     <w:p>
       <w:pPr>
         <w:pStyle w:val="Bibliography"/>
@@ -4455,7 +5851,7 @@
       <w:r>
         <w:t xml:space="preserve">. 2005;74(3):235-245. doi:</w:t>
       </w:r>
-      <w:hyperlink r:id="rId112">
+      <w:hyperlink r:id="rId138">
         <w:r>
           <w:rPr>
             <w:rStyle w:val="Hyperlink"/>
@@ -4464,8 +5860,8 @@
         </w:r>
       </w:hyperlink>
     </w:p>
-    <w:bookmarkEnd w:id="113"/>
-    <w:bookmarkStart w:id="115" w:name="ref-addley2010"/>
+    <w:bookmarkEnd w:id="139"/>
+    <w:bookmarkStart w:id="141" w:name="ref-addley2010"/>
     <w:p>
       <w:pPr>
         <w:pStyle w:val="Bibliography"/>
@@ -4495,7 +5891,7 @@
       <w:r>
         <w:t xml:space="preserve">. 2010;30(7):1843-1856. doi:</w:t>
       </w:r>
-      <w:hyperlink r:id="rId114">
+      <w:hyperlink r:id="rId140">
         <w:r>
           <w:rPr>
             <w:rStyle w:val="Hyperlink"/>
@@ -4504,8 +5900,8 @@
         </w:r>
       </w:hyperlink>
     </w:p>
-    <w:bookmarkEnd w:id="115"/>
-    <w:bookmarkStart w:id="117" w:name="ref-richart2018"/>
+    <w:bookmarkEnd w:id="141"/>
+    <w:bookmarkStart w:id="143" w:name="ref-richart2018"/>
     <w:p>
       <w:pPr>
         <w:pStyle w:val="Bibliography"/>
@@ -4535,7 +5931,7 @@
       <w:r>
         <w:t xml:space="preserve">. 2018;23(6):547-561. doi:</w:t>
       </w:r>
-      <w:hyperlink r:id="rId116">
+      <w:hyperlink r:id="rId142">
         <w:r>
           <w:rPr>
             <w:rStyle w:val="Hyperlink"/>
@@ -4544,8 +5940,8 @@
         </w:r>
       </w:hyperlink>
     </w:p>
-    <w:bookmarkEnd w:id="117"/>
-    <w:bookmarkStart w:id="119" w:name="ref-dimopoulos2012"/>
+    <w:bookmarkEnd w:id="143"/>
+    <w:bookmarkStart w:id="145" w:name="ref-dimopoulos2012"/>
     <w:p>
       <w:pPr>
         <w:pStyle w:val="Bibliography"/>
@@ -4575,7 +5971,7 @@
       <w:r>
         <w:t xml:space="preserve">. 2012;103(1):113-122. doi:</w:t>
       </w:r>
-      <w:hyperlink r:id="rId118">
+      <w:hyperlink r:id="rId144">
         <w:r>
           <w:rPr>
             <w:rStyle w:val="Hyperlink"/>
@@ -4584,8 +5980,8 @@
         </w:r>
       </w:hyperlink>
     </w:p>
-    <w:bookmarkEnd w:id="119"/>
-    <w:bookmarkStart w:id="121" w:name="ref-kataoka2007"/>
+    <w:bookmarkEnd w:id="145"/>
+    <w:bookmarkStart w:id="147" w:name="ref-kataoka2007"/>
     <w:p>
       <w:pPr>
         <w:pStyle w:val="Bibliography"/>
@@ -4615,7 +6011,7 @@
       <w:r>
         <w:t xml:space="preserve">. 2007;25(3):527-534. doi:</w:t>
       </w:r>
-      <w:hyperlink r:id="rId120">
+      <w:hyperlink r:id="rId146">
         <w:r>
           <w:rPr>
             <w:rStyle w:val="Hyperlink"/>
@@ -4624,8 +6020,8 @@
         </w:r>
       </w:hyperlink>
     </w:p>
-    <w:bookmarkEnd w:id="121"/>
-    <w:bookmarkStart w:id="123" w:name="ref-kumar2020"/>
+    <w:bookmarkEnd w:id="147"/>
+    <w:bookmarkStart w:id="149" w:name="ref-kumar2020"/>
     <w:p>
       <w:pPr>
         <w:pStyle w:val="Bibliography"/>
@@ -4655,7 +6051,7 @@
       <w:r>
         <w:t xml:space="preserve">. 2020;25(6):1011-1016. doi:</w:t>
       </w:r>
-      <w:hyperlink r:id="rId122">
+      <w:hyperlink r:id="rId148">
         <w:r>
           <w:rPr>
             <w:rStyle w:val="Hyperlink"/>
@@ -4664,8 +6060,8 @@
         </w:r>
       </w:hyperlink>
     </w:p>
-    <w:bookmarkEnd w:id="123"/>
-    <w:bookmarkStart w:id="125" w:name="ref-tanderup2008"/>
+    <w:bookmarkEnd w:id="149"/>
+    <w:bookmarkStart w:id="151" w:name="ref-tanderup2008"/>
     <w:p>
       <w:pPr>
         <w:pStyle w:val="Bibliography"/>
@@ -4695,7 +6091,7 @@
       <w:r>
         <w:t xml:space="preserve">. 2008;89(2):156-163. doi:</w:t>
       </w:r>
-      <w:hyperlink r:id="rId124">
+      <w:hyperlink r:id="rId150">
         <w:r>
           <w:rPr>
             <w:rStyle w:val="Hyperlink"/>
@@ -4704,8 +6100,8 @@
         </w:r>
       </w:hyperlink>
     </w:p>
-    <w:bookmarkEnd w:id="125"/>
-    <w:bookmarkStart w:id="127" w:name="ref-schindel2013"/>
+    <w:bookmarkEnd w:id="151"/>
+    <w:bookmarkStart w:id="153" w:name="ref-schindel2013"/>
     <w:p>
       <w:pPr>
         <w:pStyle w:val="Bibliography"/>
@@ -4735,7 +6131,7 @@
       <w:r>
         <w:t xml:space="preserve">. 2013;4:250-257. doi:</w:t>
       </w:r>
-      <w:hyperlink r:id="rId126">
+      <w:hyperlink r:id="rId152">
         <w:r>
           <w:rPr>
             <w:rStyle w:val="Hyperlink"/>
@@ -4744,8 +6140,8 @@
         </w:r>
       </w:hyperlink>
     </w:p>
-    <w:bookmarkEnd w:id="127"/>
-    <w:bookmarkStart w:id="129" w:name="ref-oinam2014"/>
+    <w:bookmarkEnd w:id="153"/>
+    <w:bookmarkStart w:id="155" w:name="ref-oinam2014"/>
     <w:p>
       <w:pPr>
         <w:pStyle w:val="Bibliography"/>
@@ -4775,7 +6171,7 @@
       <w:r>
         <w:t xml:space="preserve">. 2014;15(2):191-204. doi:</w:t>
       </w:r>
-      <w:hyperlink r:id="rId128">
+      <w:hyperlink r:id="rId154">
         <w:r>
           <w:rPr>
             <w:rStyle w:val="Hyperlink"/>
@@ -4784,8 +6180,8 @@
         </w:r>
       </w:hyperlink>
     </w:p>
-    <w:bookmarkEnd w:id="129"/>
-    <w:bookmarkStart w:id="131" w:name="ref-pelvicr1999"/>
+    <w:bookmarkEnd w:id="155"/>
+    <w:bookmarkStart w:id="157" w:name="ref-pelvicr1999"/>
     <w:p>
       <w:pPr>
         <w:pStyle w:val="Bibliography"/>
@@ -4815,7 +6211,7 @@
       <w:r>
         <w:t xml:space="preserve">. 1999;3(4):345-347. doi:</w:t>
       </w:r>
-      <w:hyperlink r:id="rId130">
+      <w:hyperlink r:id="rId156">
         <w:r>
           <w:rPr>
             <w:rStyle w:val="Hyperlink"/>
@@ -4824,8 +6220,8 @@
         </w:r>
       </w:hyperlink>
     </w:p>
-    <w:bookmarkEnd w:id="131"/>
-    <w:bookmarkStart w:id="133" w:name="ref-concurre1999"/>
+    <w:bookmarkEnd w:id="157"/>
+    <w:bookmarkStart w:id="159" w:name="ref-concurre1999"/>
     <w:p>
       <w:pPr>
         <w:pStyle w:val="Bibliography"/>
@@ -4855,7 +6251,7 @@
       <w:r>
         <w:t xml:space="preserve">. 1999;3(4):345-347. doi:</w:t>
       </w:r>
-      <w:hyperlink r:id="rId132">
+      <w:hyperlink r:id="rId158">
         <w:r>
           <w:rPr>
             <w:rStyle w:val="Hyperlink"/>
@@ -4864,8 +6260,8 @@
         </w:r>
       </w:hyperlink>
     </w:p>
-    <w:bookmarkEnd w:id="133"/>
-    <w:bookmarkStart w:id="135" w:name="ref-tanderup2014a"/>
+    <w:bookmarkEnd w:id="159"/>
+    <w:bookmarkStart w:id="161" w:name="ref-tanderup2014a"/>
     <w:p>
       <w:pPr>
         <w:pStyle w:val="Bibliography"/>
@@ -4895,7 +6291,7 @@
       <w:r>
         <w:t xml:space="preserve">. 2014;88(3):537-539. doi:</w:t>
       </w:r>
-      <w:hyperlink r:id="rId134">
+      <w:hyperlink r:id="rId160">
         <w:r>
           <w:rPr>
             <w:rStyle w:val="Hyperlink"/>
@@ -4904,8 +6300,8 @@
         </w:r>
       </w:hyperlink>
     </w:p>
-    <w:bookmarkEnd w:id="135"/>
-    <w:bookmarkStart w:id="137" w:name="ref-han2013"/>
+    <w:bookmarkEnd w:id="161"/>
+    <w:bookmarkStart w:id="163" w:name="ref-han2013"/>
     <w:p>
       <w:pPr>
         <w:pStyle w:val="Bibliography"/>
@@ -4935,7 +6331,7 @@
       <w:r>
         <w:t xml:space="preserve">. 2013;87(1):111-119. doi:</w:t>
       </w:r>
-      <w:hyperlink r:id="rId136">
+      <w:hyperlink r:id="rId162">
         <w:r>
           <w:rPr>
             <w:rStyle w:val="Hyperlink"/>
@@ -4944,8 +6340,8 @@
         </w:r>
       </w:hyperlink>
     </w:p>
-    <w:bookmarkEnd w:id="137"/>
-    <w:bookmarkStart w:id="139" w:name="ref-holschneider2019"/>
+    <w:bookmarkEnd w:id="163"/>
+    <w:bookmarkStart w:id="165" w:name="ref-holschneider2019"/>
     <w:p>
       <w:pPr>
         <w:pStyle w:val="Bibliography"/>
@@ -4975,7 +6371,7 @@
       <w:r>
         <w:t xml:space="preserve">. 2019;18(2):123-132. doi:</w:t>
       </w:r>
-      <w:hyperlink r:id="rId138">
+      <w:hyperlink r:id="rId164">
         <w:r>
           <w:rPr>
             <w:rStyle w:val="Hyperlink"/>
@@ -4984,8 +6380,8 @@
         </w:r>
       </w:hyperlink>
     </w:p>
-    <w:bookmarkEnd w:id="139"/>
-    <w:bookmarkStart w:id="140" w:name="X45a141312f6b7fb133c99d29c04d9ebb8f8ed3e"/>
+    <w:bookmarkEnd w:id="165"/>
+    <w:bookmarkStart w:id="166" w:name="X45a141312f6b7fb133c99d29c04d9ebb8f8ed3e"/>
     <w:p>
       <w:pPr>
         <w:pStyle w:val="Bibliography"/>
@@ -5024,8 +6420,8 @@
         <w:t xml:space="preserve">1.2022).</w:t>
       </w:r>
     </w:p>
-    <w:bookmarkEnd w:id="140"/>
-    <w:bookmarkStart w:id="142" w:name="ref-nagControversiesNewDevelopments2006"/>
+    <w:bookmarkEnd w:id="166"/>
+    <w:bookmarkStart w:id="168" w:name="ref-nagControversiesNewDevelopments2006"/>
     <w:p>
       <w:pPr>
         <w:pStyle w:val="Bibliography"/>
@@ -5045,7 +6441,7 @@
       <w:r>
         <w:t xml:space="preserve"> </w:t>
       </w:r>
-      <w:hyperlink r:id="rId141">
+      <w:hyperlink r:id="rId167">
         <w:r>
           <w:rPr>
             <w:rStyle w:val="Hyperlink"/>
@@ -5094,8 +6490,8 @@
         <w:t xml:space="preserve">. 2006;16(3):164-167.</w:t>
       </w:r>
     </w:p>
-    <w:bookmarkEnd w:id="142"/>
-    <w:bookmarkStart w:id="144" w:name="ref-nag2006"/>
+    <w:bookmarkEnd w:id="168"/>
+    <w:bookmarkStart w:id="170" w:name="ref-nag2006"/>
     <w:p>
       <w:pPr>
         <w:pStyle w:val="Bibliography"/>
@@ -5125,7 +6521,7 @@
       <w:r>
         <w:t xml:space="preserve">. 2006;16(3):164-167. doi:</w:t>
       </w:r>
-      <w:hyperlink r:id="rId143">
+      <w:hyperlink r:id="rId169">
         <w:r>
           <w:rPr>
             <w:rStyle w:val="Hyperlink"/>
@@ -5134,8 +6530,8 @@
         </w:r>
       </w:hyperlink>
     </w:p>
-    <w:bookmarkEnd w:id="144"/>
-    <w:bookmarkStart w:id="146" w:name="ref-prescrib2013"/>
+    <w:bookmarkEnd w:id="170"/>
+    <w:bookmarkStart w:id="172" w:name="ref-prescrib2013"/>
     <w:p>
       <w:pPr>
         <w:pStyle w:val="Bibliography"/>
@@ -5165,7 +6561,7 @@
       <w:r>
         <w:t xml:space="preserve">. 2013;13(1-2):NP.1-NP. doi:</w:t>
       </w:r>
-      <w:hyperlink r:id="rId145">
+      <w:hyperlink r:id="rId171">
         <w:r>
           <w:rPr>
             <w:rStyle w:val="Hyperlink"/>
@@ -5174,8 +6570,8 @@
         </w:r>
       </w:hyperlink>
     </w:p>
-    <w:bookmarkEnd w:id="146"/>
-    <w:bookmarkStart w:id="148" w:name="ref-pötter2008"/>
+    <w:bookmarkEnd w:id="172"/>
+    <w:bookmarkStart w:id="174" w:name="ref-pötter2008"/>
     <w:p>
       <w:pPr>
         <w:pStyle w:val="Bibliography"/>
@@ -5205,7 +6601,7 @@
       <w:r>
         <w:t xml:space="preserve">. 2008;47(7):1325-1336. doi:</w:t>
       </w:r>
-      <w:hyperlink r:id="rId147">
+      <w:hyperlink r:id="rId173">
         <w:r>
           <w:rPr>
             <w:rStyle w:val="Hyperlink"/>
@@ -5214,8 +6610,8 @@
         </w:r>
       </w:hyperlink>
     </w:p>
-    <w:bookmarkEnd w:id="148"/>
-    <w:bookmarkStart w:id="150" w:name="ref-möller2020"/>
+    <w:bookmarkEnd w:id="174"/>
+    <w:bookmarkStart w:id="176" w:name="ref-möller2020"/>
     <w:p>
       <w:pPr>
         <w:pStyle w:val="Bibliography"/>
@@ -5245,7 +6641,7 @@
       <w:r>
         <w:t xml:space="preserve">. 2020;12(4):356-366. doi:</w:t>
       </w:r>
-      <w:hyperlink r:id="rId149">
+      <w:hyperlink r:id="rId175">
         <w:r>
           <w:rPr>
             <w:rStyle w:val="Hyperlink"/>
@@ -5254,8 +6650,8 @@
         </w:r>
       </w:hyperlink>
     </w:p>
-    <w:bookmarkEnd w:id="150"/>
-    <w:bookmarkStart w:id="152" w:name="ref-pötter2021"/>
+    <w:bookmarkEnd w:id="176"/>
+    <w:bookmarkStart w:id="178" w:name="ref-pötter2021"/>
     <w:p>
       <w:pPr>
         <w:pStyle w:val="Bibliography"/>
@@ -5285,7 +6681,7 @@
       <w:r>
         <w:t xml:space="preserve">. 2021;22(4):538-547. doi:</w:t>
       </w:r>
-      <w:hyperlink r:id="rId151">
+      <w:hyperlink r:id="rId177">
         <w:r>
           <w:rPr>
             <w:rStyle w:val="Hyperlink"/>
@@ -5294,8 +6690,8 @@
         </w:r>
       </w:hyperlink>
     </w:p>
-    <w:bookmarkEnd w:id="152"/>
-    <w:bookmarkStart w:id="154" w:name="X3da22c956ed8136755601703678da42c089b428"/>
+    <w:bookmarkEnd w:id="178"/>
+    <w:bookmarkStart w:id="180" w:name="X3da22c956ed8136755601703678da42c089b428"/>
     <w:p>
       <w:pPr>
         <w:pStyle w:val="Bibliography"/>
@@ -5315,7 +6711,7 @@
       <w:r>
         <w:t xml:space="preserve"> </w:t>
       </w:r>
-      <w:hyperlink r:id="rId153">
+      <w:hyperlink r:id="rId179">
         <w:r>
           <w:rPr>
             <w:rStyle w:val="Hyperlink"/>
@@ -5475,8 +6871,8 @@
         <w:t xml:space="preserve">. 2006;78(1):67-77.</w:t>
       </w:r>
     </w:p>
-    <w:bookmarkEnd w:id="154"/>
-    <w:bookmarkStart w:id="156" w:name="ref-hellebust2007"/>
+    <w:bookmarkEnd w:id="180"/>
+    <w:bookmarkStart w:id="182" w:name="ref-hellebust2007"/>
     <w:p>
       <w:pPr>
         <w:pStyle w:val="Bibliography"/>
@@ -5506,7 +6902,7 @@
       <w:r>
         <w:t xml:space="preserve">. 2007;52(16):4893-4904. doi:</w:t>
       </w:r>
-      <w:hyperlink r:id="rId155">
+      <w:hyperlink r:id="rId181">
         <w:r>
           <w:rPr>
             <w:rStyle w:val="Hyperlink"/>
@@ -5515,8 +6911,8 @@
         </w:r>
       </w:hyperlink>
     </w:p>
-    <w:bookmarkEnd w:id="156"/>
-    <w:bookmarkStart w:id="158" w:name="ref-murofushi2020"/>
+    <w:bookmarkEnd w:id="182"/>
+    <w:bookmarkStart w:id="184" w:name="ref-murofushi2020"/>
     <w:p>
       <w:pPr>
         <w:pStyle w:val="Bibliography"/>
@@ -5546,7 +6942,7 @@
       <w:r>
         <w:t xml:space="preserve">. 2020;30(4):473-479. doi:</w:t>
       </w:r>
-      <w:hyperlink r:id="rId157">
+      <w:hyperlink r:id="rId183">
         <w:r>
           <w:rPr>
             <w:rStyle w:val="Hyperlink"/>
@@ -5555,8 +6951,8 @@
         </w:r>
       </w:hyperlink>
     </w:p>
-    <w:bookmarkEnd w:id="158"/>
-    <w:bookmarkStart w:id="160" w:name="ref-aggarwal2018"/>
+    <w:bookmarkEnd w:id="184"/>
+    <w:bookmarkStart w:id="186" w:name="ref-aggarwal2018"/>
     <w:p>
       <w:pPr>
         <w:pStyle w:val="Bibliography"/>
@@ -5586,7 +6982,7 @@
       <w:r>
         <w:t xml:space="preserve">. 2018;13(6):1141-1145. doi:</w:t>
       </w:r>
-      <w:hyperlink r:id="rId159">
+      <w:hyperlink r:id="rId185">
         <w:r>
           <w:rPr>
             <w:rStyle w:val="Hyperlink"/>
@@ -5595,8 +6991,8 @@
         </w:r>
       </w:hyperlink>
     </w:p>
-    <w:bookmarkEnd w:id="160"/>
-    <w:bookmarkStart w:id="162" w:name="ref-fabian2019"/>
+    <w:bookmarkEnd w:id="186"/>
+    <w:bookmarkStart w:id="188" w:name="ref-fabian2019"/>
     <w:p>
       <w:pPr>
         <w:pStyle w:val="Bibliography"/>
@@ -5626,7 +7022,7 @@
       <w:r>
         <w:t xml:space="preserve">. 2019;11(3):285-291. doi:</w:t>
       </w:r>
-      <w:hyperlink r:id="rId161">
+      <w:hyperlink r:id="rId187">
         <w:r>
           <w:rPr>
             <w:rStyle w:val="Hyperlink"/>
@@ -5635,8 +7031,8 @@
         </w:r>
       </w:hyperlink>
     </w:p>
-    <w:bookmarkEnd w:id="162"/>
-    <w:bookmarkStart w:id="164" w:name="ref-ohkubo2013"/>
+    <w:bookmarkEnd w:id="188"/>
+    <w:bookmarkStart w:id="190" w:name="ref-ohkubo2013"/>
     <w:p>
       <w:pPr>
         <w:pStyle w:val="Bibliography"/>
@@ -5666,7 +7062,7 @@
       <w:r>
         <w:t xml:space="preserve">. 2013;39(5):1111-1115. doi:</w:t>
       </w:r>
-      <w:hyperlink r:id="rId163">
+      <w:hyperlink r:id="rId189">
         <w:r>
           <w:rPr>
             <w:rStyle w:val="Hyperlink"/>
@@ -5675,8 +7071,8 @@
         </w:r>
       </w:hyperlink>
     </w:p>
-    <w:bookmarkEnd w:id="164"/>
-    <w:bookmarkStart w:id="166" w:name="ref-tan2015"/>
+    <w:bookmarkEnd w:id="190"/>
+    <w:bookmarkStart w:id="192" w:name="ref-tan2015"/>
     <w:p>
       <w:pPr>
         <w:pStyle w:val="Bibliography"/>
@@ -5715,7 +7111,7 @@
       <w:r>
         <w:t xml:space="preserve">. 2015;3:259-263. doi:</w:t>
       </w:r>
-      <w:hyperlink r:id="rId165">
+      <w:hyperlink r:id="rId191">
         <w:r>
           <w:rPr>
             <w:rStyle w:val="Hyperlink"/>
@@ -5724,8 +7120,8 @@
         </w:r>
       </w:hyperlink>
     </w:p>
-    <w:bookmarkEnd w:id="166"/>
-    <w:bookmarkStart w:id="168" w:name="ref-kirisits2006a"/>
+    <w:bookmarkEnd w:id="192"/>
+    <w:bookmarkStart w:id="194" w:name="ref-kirisits2006a"/>
     <w:p>
       <w:pPr>
         <w:pStyle w:val="Bibliography"/>
@@ -5755,7 +7151,7 @@
       <w:r>
         <w:t xml:space="preserve">. 2006;65(2):624-630. doi:</w:t>
       </w:r>
-      <w:hyperlink r:id="rId167">
+      <w:hyperlink r:id="rId193">
         <w:r>
           <w:rPr>
             <w:rStyle w:val="Hyperlink"/>
@@ -5764,8 +7160,8 @@
         </w:r>
       </w:hyperlink>
     </w:p>
-    <w:bookmarkEnd w:id="168"/>
-    <w:bookmarkStart w:id="170" w:name="ref-nomden2012"/>
+    <w:bookmarkEnd w:id="194"/>
+    <w:bookmarkStart w:id="196" w:name="ref-nomden2012"/>
     <w:p>
       <w:pPr>
         <w:pStyle w:val="Bibliography"/>
@@ -5795,7 +7191,7 @@
       <w:r>
         <w:t xml:space="preserve">. 2012;82(4):1424-1430. doi:</w:t>
       </w:r>
-      <w:hyperlink r:id="rId169">
+      <w:hyperlink r:id="rId195">
         <w:r>
           <w:rPr>
             <w:rStyle w:val="Hyperlink"/>
@@ -5804,8 +7200,8 @@
         </w:r>
       </w:hyperlink>
     </w:p>
-    <w:bookmarkEnd w:id="170"/>
-    <w:bookmarkStart w:id="172" w:name="Xe124ed69d00cecdd02438671e8ed233e98f28a8"/>
+    <w:bookmarkEnd w:id="196"/>
+    <w:bookmarkStart w:id="198" w:name="Xe124ed69d00cecdd02438671e8ed233e98f28a8"/>
     <w:p>
       <w:pPr>
         <w:pStyle w:val="Bibliography"/>
@@ -5825,7 +7221,7 @@
       <w:r>
         <w:t xml:space="preserve"> </w:t>
       </w:r>
-      <w:hyperlink r:id="rId171">
+      <w:hyperlink r:id="rId197">
         <w:r>
           <w:rPr>
             <w:rStyle w:val="Hyperlink"/>
@@ -5883,8 +7279,8 @@
         <w:t xml:space="preserve">. 2018;10(1):17-25.</w:t>
       </w:r>
     </w:p>
-    <w:bookmarkEnd w:id="172"/>
-    <w:bookmarkStart w:id="174" w:name="Xa947d25c9626221255a59297a1b4eb24ba34099"/>
+    <w:bookmarkEnd w:id="198"/>
+    <w:bookmarkStart w:id="200" w:name="Xa947d25c9626221255a59297a1b4eb24ba34099"/>
     <w:p>
       <w:pPr>
         <w:pStyle w:val="Bibliography"/>
@@ -5904,7 +7300,7 @@
       <w:r>
         <w:t xml:space="preserve"> </w:t>
       </w:r>
-      <w:hyperlink r:id="rId173">
+      <w:hyperlink r:id="rId199">
         <w:r>
           <w:rPr>
             <w:rStyle w:val="Hyperlink"/>
@@ -5953,8 +7349,8 @@
         <w:t xml:space="preserve">. 2015 Mar-Apr;14(2):260-266.</w:t>
       </w:r>
     </w:p>
-    <w:bookmarkEnd w:id="174"/>
-    <w:bookmarkStart w:id="176" w:name="ref-perez-calatayud2009"/>
+    <w:bookmarkEnd w:id="200"/>
+    <w:bookmarkStart w:id="202" w:name="ref-perez-calatayud2009"/>
     <w:p>
       <w:pPr>
         <w:pStyle w:val="Bibliography"/>
@@ -5984,7 +7380,7 @@
       <w:r>
         <w:t xml:space="preserve">. 2009;91(2):181-186. doi:</w:t>
       </w:r>
-      <w:hyperlink r:id="rId175">
+      <w:hyperlink r:id="rId201">
         <w:r>
           <w:rPr>
             <w:rStyle w:val="Hyperlink"/>
@@ -5993,8 +7389,8 @@
         </w:r>
       </w:hyperlink>
     </w:p>
-    <w:bookmarkEnd w:id="176"/>
-    <w:bookmarkStart w:id="177" w:name="ref-richartReviewStrategiesMRI2018"/>
+    <w:bookmarkEnd w:id="202"/>
+    <w:bookmarkStart w:id="203" w:name="ref-richartReviewStrategiesMRI2018"/>
     <w:p>
       <w:pPr>
         <w:pStyle w:val="Bibliography"/>
@@ -6037,8 +7433,8 @@
         <w:t xml:space="preserve">. Published online julio de 2018.</w:t>
       </w:r>
     </w:p>
-    <w:bookmarkEnd w:id="177"/>
-    <w:bookmarkStart w:id="179" w:name="ref-hellebust2010"/>
+    <w:bookmarkEnd w:id="203"/>
+    <w:bookmarkStart w:id="205" w:name="ref-hellebust2010"/>
     <w:p>
       <w:pPr>
         <w:pStyle w:val="Bibliography"/>
@@ -6068,7 +7464,7 @@
       <w:r>
         <w:t xml:space="preserve">. 2010;96(2):153-160. doi:</w:t>
       </w:r>
-      <w:hyperlink r:id="rId178">
+      <w:hyperlink r:id="rId204">
         <w:r>
           <w:rPr>
             <w:rStyle w:val="Hyperlink"/>
@@ -6077,8 +7473,8 @@
         </w:r>
       </w:hyperlink>
     </w:p>
-    <w:bookmarkEnd w:id="179"/>
-    <w:bookmarkStart w:id="181" w:name="Xb9f99f516e75d9d09adde3a98b43169e15eb8e5"/>
+    <w:bookmarkEnd w:id="205"/>
+    <w:bookmarkStart w:id="207" w:name="Xb9f99f516e75d9d09adde3a98b43169e15eb8e5"/>
     <w:p>
       <w:pPr>
         <w:pStyle w:val="Bibliography"/>
@@ -6098,7 +7494,7 @@
       <w:r>
         <w:t xml:space="preserve"> </w:t>
       </w:r>
-      <w:hyperlink r:id="rId180">
+      <w:hyperlink r:id="rId206">
         <w:r>
           <w:rPr>
             <w:rStyle w:val="Hyperlink"/>
@@ -6249,9 +7645,645 @@
         <w:t xml:space="preserve">. 2016;8(5):404-414.</w:t>
       </w:r>
     </w:p>
-    <w:bookmarkEnd w:id="181"/>
-    <w:bookmarkEnd w:id="182"/>
-    <w:bookmarkEnd w:id="183"/>
+    <w:bookmarkEnd w:id="207"/>
+    <w:bookmarkStart w:id="209" w:name="ref-pérez-calatayud2011"/>
+    <w:p>
+      <w:pPr>
+        <w:pStyle w:val="Bibliography"/>
+      </w:pPr>
+      <w:r>
+        <w:t xml:space="preserve">65.</w:t>
+      </w:r>
+      <w:r>
+        <w:t xml:space="preserve"> </w:t>
+      </w:r>
+      <w:r>
+        <w:t xml:space="preserve">	</w:t>
+      </w:r>
+      <w:r>
+        <w:t xml:space="preserve">Pérez-Calatayud J, Carmona V, Lliso F, Claumarchirant MDCP, Camacho C, Ballester F. 666 poster UTRECHT APPLICATOR RECONSTRUCTION IN MRI-BASED CERVIX GYNAECOLOGICAL BRACHYTHERAPY.</w:t>
+      </w:r>
+      <w:r>
+        <w:t xml:space="preserve"> </w:t>
+      </w:r>
+      <w:r>
+        <w:rPr>
+          <w:iCs/>
+          <w:i/>
+        </w:rPr>
+        <w:t xml:space="preserve">Radiotherapy and Oncology</w:t>
+      </w:r>
+      <w:r>
+        <w:t xml:space="preserve">. 2011;99:S268. doi:</w:t>
+      </w:r>
+      <w:hyperlink r:id="rId208">
+        <w:r>
+          <w:rPr>
+            <w:rStyle w:val="Hyperlink"/>
+          </w:rPr>
+          <w:t xml:space="preserve">10.1016/s0167-8140(11)70788-5</w:t>
+        </w:r>
+      </w:hyperlink>
+    </w:p>
+    <w:bookmarkEnd w:id="209"/>
+    <w:bookmarkStart w:id="211" w:name="X4d9ef2d0b6e6345ebd21eac0a1e35fda0b4e3ed"/>
+    <w:p>
+      <w:pPr>
+        <w:pStyle w:val="Bibliography"/>
+      </w:pPr>
+      <w:r>
+        <w:t xml:space="preserve">66.</w:t>
+      </w:r>
+      <w:r>
+        <w:t xml:space="preserve"> </w:t>
+      </w:r>
+      <w:r>
+        <w:t xml:space="preserve">	</w:t>
+      </w:r>
+      <w:r>
+        <w:t xml:space="preserve">Otal A, Richart J, Rodriguez S, Santos M, Perez-Calatayud J.</w:t>
+      </w:r>
+      <w:r>
+        <w:t xml:space="preserve"> </w:t>
+      </w:r>
+      <w:hyperlink r:id="rId210">
+        <w:r>
+          <w:rPr>
+            <w:rStyle w:val="Hyperlink"/>
+          </w:rPr>
+          <w:t xml:space="preserve">A Method to Incorporate Interstitial Components into the</w:t>
+        </w:r>
+        <w:r>
+          <w:rPr>
+            <w:rStyle w:val="Hyperlink"/>
+          </w:rPr>
+          <w:t xml:space="preserve"> </w:t>
+        </w:r>
+        <w:r>
+          <w:rPr>
+            <w:rStyle w:val="Hyperlink"/>
+          </w:rPr>
+          <w:t xml:space="preserve">TPS</w:t>
+        </w:r>
+        <w:r>
+          <w:rPr>
+            <w:rStyle w:val="Hyperlink"/>
+          </w:rPr>
+          <w:t xml:space="preserve"> </w:t>
+        </w:r>
+        <w:r>
+          <w:rPr>
+            <w:rStyle w:val="Hyperlink"/>
+          </w:rPr>
+          <w:t xml:space="preserve">Gynecologic Rigid Applicator Library</w:t>
+        </w:r>
+      </w:hyperlink>
+      <w:r>
+        <w:t xml:space="preserve">.</w:t>
+      </w:r>
+      <w:r>
+        <w:t xml:space="preserve"> </w:t>
+      </w:r>
+      <w:r>
+        <w:rPr>
+          <w:iCs/>
+          <w:i/>
+        </w:rPr>
+        <w:t xml:space="preserve">Journal of Contemporary Brachytherapy</w:t>
+      </w:r>
+      <w:r>
+        <w:t xml:space="preserve">. 2017;9(1):59-65.</w:t>
+      </w:r>
+    </w:p>
+    <w:bookmarkEnd w:id="211"/>
+    <w:bookmarkStart w:id="212" w:name="ref-gecestrohandbook2002"/>
+    <w:p>
+      <w:pPr>
+        <w:pStyle w:val="Bibliography"/>
+      </w:pPr>
+      <w:r>
+        <w:t xml:space="preserve">67.</w:t>
+      </w:r>
+      <w:r>
+        <w:t xml:space="preserve"> </w:t>
+      </w:r>
+      <w:r>
+        <w:t xml:space="preserve">	</w:t>
+      </w:r>
+      <w:r>
+        <w:t xml:space="preserve">Gerbaulet A.</w:t>
+      </w:r>
+      <w:r>
+        <w:t xml:space="preserve"> </w:t>
+      </w:r>
+      <w:r>
+        <w:rPr>
+          <w:iCs/>
+          <w:i/>
+        </w:rPr>
+        <w:t xml:space="preserve">The Gec Estro Handbook of Brachytherapy</w:t>
+      </w:r>
+      <w:r>
+        <w:t xml:space="preserve">.</w:t>
+      </w:r>
+      <w:r>
+        <w:t xml:space="preserve"> </w:t>
+      </w:r>
+      <w:r>
+        <w:t xml:space="preserve">ESTRO</w:t>
+      </w:r>
+      <w:r>
+        <w:t xml:space="preserve">; 2010.</w:t>
+      </w:r>
+    </w:p>
+    <w:bookmarkEnd w:id="212"/>
+    <w:bookmarkStart w:id="214" w:name="ref-viswanathan2006"/>
+    <w:p>
+      <w:pPr>
+        <w:pStyle w:val="Bibliography"/>
+      </w:pPr>
+      <w:r>
+        <w:t xml:space="preserve">68.</w:t>
+      </w:r>
+      <w:r>
+        <w:t xml:space="preserve"> </w:t>
+      </w:r>
+      <w:r>
+        <w:t xml:space="preserve">	</w:t>
+      </w:r>
+      <w:r>
+        <w:t xml:space="preserve">Viswanathan AN, Cormack R, Holloway CL, et al. Magnetic resonance</w:t>
+      </w:r>
+      <w:r>
+        <w:t xml:space="preserve">guided interstitial therapy for vaginal recurrence of endometrial cancer.</w:t>
+      </w:r>
+      <w:r>
+        <w:t xml:space="preserve"> </w:t>
+      </w:r>
+      <w:r>
+        <w:rPr>
+          <w:iCs/>
+          <w:i/>
+        </w:rPr>
+        <w:t xml:space="preserve">International Journal of Radiation Oncology*Biology*Physics</w:t>
+      </w:r>
+      <w:r>
+        <w:t xml:space="preserve">. 2006;66(1):91-99. doi:</w:t>
+      </w:r>
+      <w:hyperlink r:id="rId213">
+        <w:r>
+          <w:rPr>
+            <w:rStyle w:val="Hyperlink"/>
+          </w:rPr>
+          <w:t xml:space="preserve">10.1016/j.ijrobp.2006.04.037</w:t>
+        </w:r>
+      </w:hyperlink>
+    </w:p>
+    <w:bookmarkEnd w:id="214"/>
+    <w:bookmarkStart w:id="216" w:name="ref-fokdal2013"/>
+    <w:p>
+      <w:pPr>
+        <w:pStyle w:val="Bibliography"/>
+      </w:pPr>
+      <w:r>
+        <w:t xml:space="preserve">69.</w:t>
+      </w:r>
+      <w:r>
+        <w:t xml:space="preserve"> </w:t>
+      </w:r>
+      <w:r>
+        <w:t xml:space="preserve">	</w:t>
+      </w:r>
+      <w:r>
+        <w:t xml:space="preserve">Fokdal L, Tanderup K, Hokland SB, et al. Clinical feasibility of combined intracavitary/interstitial brachytherapy in locally advanced cervical cancer employing MRI with a tandem/ring applicator in situ and virtual preplanning of the interstitial component.</w:t>
+      </w:r>
+      <w:r>
+        <w:t xml:space="preserve"> </w:t>
+      </w:r>
+      <w:r>
+        <w:rPr>
+          <w:iCs/>
+          <w:i/>
+        </w:rPr>
+        <w:t xml:space="preserve">Radiotherapy and Oncology</w:t>
+      </w:r>
+      <w:r>
+        <w:t xml:space="preserve">. 2013;107(1):63-68. doi:</w:t>
+      </w:r>
+      <w:hyperlink r:id="rId215">
+        <w:r>
+          <w:rPr>
+            <w:rStyle w:val="Hyperlink"/>
+          </w:rPr>
+          <w:t xml:space="preserve">10.1016/j.radonc.2013.01.010</w:t>
+        </w:r>
+      </w:hyperlink>
+    </w:p>
+    <w:bookmarkEnd w:id="216"/>
+    <w:bookmarkStart w:id="218" w:name="ref-petric2014c"/>
+    <w:p>
+      <w:pPr>
+        <w:pStyle w:val="Bibliography"/>
+      </w:pPr>
+      <w:r>
+        <w:t xml:space="preserve">70.</w:t>
+      </w:r>
+      <w:r>
+        <w:t xml:space="preserve"> </w:t>
+      </w:r>
+      <w:r>
+        <w:t xml:space="preserve">	</w:t>
+      </w:r>
+      <w:r>
+        <w:t xml:space="preserve">Petric P, Hudej R, Hanuna O, et al. MRI-assisted cervix cancer brachytherapy pre-planning, based on application in paracervical anaesthesia: final report.</w:t>
+      </w:r>
+      <w:r>
+        <w:t xml:space="preserve"> </w:t>
+      </w:r>
+      <w:r>
+        <w:rPr>
+          <w:iCs/>
+          <w:i/>
+        </w:rPr>
+        <w:t xml:space="preserve">Radiology and Oncology</w:t>
+      </w:r>
+      <w:r>
+        <w:t xml:space="preserve">. 2014;48(3):293-300. doi:</w:t>
+      </w:r>
+      <w:hyperlink r:id="rId217">
+        <w:r>
+          <w:rPr>
+            <w:rStyle w:val="Hyperlink"/>
+          </w:rPr>
+          <w:t xml:space="preserve">10.2478/raon-2014-0009</w:t>
+        </w:r>
+      </w:hyperlink>
+    </w:p>
+    <w:bookmarkEnd w:id="218"/>
+    <w:bookmarkStart w:id="220" w:name="ref-ma2021"/>
+    <w:p>
+      <w:pPr>
+        <w:pStyle w:val="Bibliography"/>
+      </w:pPr>
+      <w:r>
+        <w:t xml:space="preserve">71.</w:t>
+      </w:r>
+      <w:r>
+        <w:t xml:space="preserve"> </w:t>
+      </w:r>
+      <w:r>
+        <w:t xml:space="preserve">	</w:t>
+      </w:r>
+      <w:r>
+        <w:t xml:space="preserve">Ma CY, Zhou JY, Xu XT, et al. Deep learning</w:t>
+      </w:r>
+      <w:r>
+        <w:t xml:space="preserve">-</w:t>
+      </w:r>
+      <w:r>
+        <w:t xml:space="preserve">based auto</w:t>
+      </w:r>
+      <w:r>
+        <w:t xml:space="preserve">-</w:t>
+      </w:r>
+      <w:r>
+        <w:t xml:space="preserve">segmentation of clinical target volumes for radiotherapy treatment of cervical cancer.</w:t>
+      </w:r>
+      <w:r>
+        <w:t xml:space="preserve"> </w:t>
+      </w:r>
+      <w:r>
+        <w:rPr>
+          <w:iCs/>
+          <w:i/>
+        </w:rPr>
+        <w:t xml:space="preserve">Journal of Applied Clinical Medical Physics</w:t>
+      </w:r>
+      <w:r>
+        <w:t xml:space="preserve">. 2021;23(2). doi:</w:t>
+      </w:r>
+      <w:hyperlink r:id="rId219">
+        <w:r>
+          <w:rPr>
+            <w:rStyle w:val="Hyperlink"/>
+          </w:rPr>
+          <w:t xml:space="preserve">10.1002/acm2.13470</w:t>
+        </w:r>
+      </w:hyperlink>
+    </w:p>
+    <w:bookmarkEnd w:id="220"/>
+    <w:bookmarkStart w:id="222" w:name="ref-shi2021"/>
+    <w:p>
+      <w:pPr>
+        <w:pStyle w:val="Bibliography"/>
+      </w:pPr>
+      <w:r>
+        <w:t xml:space="preserve">72.</w:t>
+      </w:r>
+      <w:r>
+        <w:t xml:space="preserve"> </w:t>
+      </w:r>
+      <w:r>
+        <w:t xml:space="preserve">	</w:t>
+      </w:r>
+      <w:r>
+        <w:t xml:space="preserve">Shi J, Ding X, Liu X, Li Y, Liang W, Wu J. Automatic clinical target volume delineation for cervical cancer in CT images using deep learning.</w:t>
+      </w:r>
+      <w:r>
+        <w:t xml:space="preserve"> </w:t>
+      </w:r>
+      <w:r>
+        <w:rPr>
+          <w:iCs/>
+          <w:i/>
+        </w:rPr>
+        <w:t xml:space="preserve">Medical Physics</w:t>
+      </w:r>
+      <w:r>
+        <w:t xml:space="preserve">. 2021;48(7):3968-3981. doi:</w:t>
+      </w:r>
+      <w:hyperlink r:id="rId221">
+        <w:r>
+          <w:rPr>
+            <w:rStyle w:val="Hyperlink"/>
+          </w:rPr>
+          <w:t xml:space="preserve">10.1002/mp.14898</w:t>
+        </w:r>
+      </w:hyperlink>
+    </w:p>
+    <w:bookmarkEnd w:id="222"/>
+    <w:bookmarkStart w:id="224" w:name="ref-wang2020"/>
+    <w:p>
+      <w:pPr>
+        <w:pStyle w:val="Bibliography"/>
+      </w:pPr>
+      <w:r>
+        <w:t xml:space="preserve">73.</w:t>
+      </w:r>
+      <w:r>
+        <w:t xml:space="preserve"> </w:t>
+      </w:r>
+      <w:r>
+        <w:t xml:space="preserve">	</w:t>
+      </w:r>
+      <w:r>
+        <w:t xml:space="preserve">Wang Z, Chang Y, Peng Z, et al. Evaluation of deep learning</w:t>
+      </w:r>
+      <w:r>
+        <w:t xml:space="preserve">-</w:t>
+      </w:r>
+      <w:r>
+        <w:t xml:space="preserve">based auto</w:t>
+      </w:r>
+      <w:r>
+        <w:t xml:space="preserve">-</w:t>
+      </w:r>
+      <w:r>
+        <w:t xml:space="preserve">segmentation algorithms for delineating clinical target volume and organs at risk involving data for 125 cervical cancer patients.</w:t>
+      </w:r>
+      <w:r>
+        <w:t xml:space="preserve"> </w:t>
+      </w:r>
+      <w:r>
+        <w:rPr>
+          <w:iCs/>
+          <w:i/>
+        </w:rPr>
+        <w:t xml:space="preserve">Journal of Applied Clinical Medical Physics</w:t>
+      </w:r>
+      <w:r>
+        <w:t xml:space="preserve">. 2020;21(12):272-279. doi:</w:t>
+      </w:r>
+      <w:hyperlink r:id="rId223">
+        <w:r>
+          <w:rPr>
+            <w:rStyle w:val="Hyperlink"/>
+          </w:rPr>
+          <w:t xml:space="preserve">10.1002/acm2.13097</w:t>
+        </w:r>
+      </w:hyperlink>
+    </w:p>
+    <w:bookmarkEnd w:id="224"/>
+    <w:bookmarkStart w:id="226" w:name="ref-boulanger2021"/>
+    <w:p>
+      <w:pPr>
+        <w:pStyle w:val="Bibliography"/>
+      </w:pPr>
+      <w:r>
+        <w:t xml:space="preserve">74.</w:t>
+      </w:r>
+      <w:r>
+        <w:t xml:space="preserve"> </w:t>
+      </w:r>
+      <w:r>
+        <w:t xml:space="preserve">	</w:t>
+      </w:r>
+      <w:r>
+        <w:t xml:space="preserve">Boulanger M, Nunes JC, Chourak H, et al. Deep learning methods to generate synthetic CT from MRI in radiotherapy: A literature review.</w:t>
+      </w:r>
+      <w:r>
+        <w:t xml:space="preserve"> </w:t>
+      </w:r>
+      <w:r>
+        <w:rPr>
+          <w:iCs/>
+          <w:i/>
+        </w:rPr>
+        <w:t xml:space="preserve">Physica Medica</w:t>
+      </w:r>
+      <w:r>
+        <w:t xml:space="preserve">. 2021;89:265-281. doi:</w:t>
+      </w:r>
+      <w:hyperlink r:id="rId225">
+        <w:r>
+          <w:rPr>
+            <w:rStyle w:val="Hyperlink"/>
+          </w:rPr>
+          <w:t xml:space="preserve">10.1016/j.ejmp.2021.07.027</w:t>
+        </w:r>
+      </w:hyperlink>
+    </w:p>
+    <w:bookmarkEnd w:id="226"/>
+    <w:bookmarkStart w:id="228" w:name="ref-beld2018"/>
+    <w:p>
+      <w:pPr>
+        <w:pStyle w:val="Bibliography"/>
+      </w:pPr>
+      <w:r>
+        <w:t xml:space="preserve">75.</w:t>
+      </w:r>
+      <w:r>
+        <w:t xml:space="preserve"> </w:t>
+      </w:r>
+      <w:r>
+        <w:t xml:space="preserve">	</w:t>
+      </w:r>
+      <w:r>
+        <w:t xml:space="preserve">Beld E, Moerland MA, Zijlstra F, Viergever MA, Lagendijk JJW, Seevinck PR. MR-based source localization for MR-guided HDR brachytherapy.</w:t>
+      </w:r>
+      <w:r>
+        <w:t xml:space="preserve"> </w:t>
+      </w:r>
+      <w:r>
+        <w:rPr>
+          <w:iCs/>
+          <w:i/>
+        </w:rPr>
+        <w:t xml:space="preserve">Physics in Medicine &amp; Biology</w:t>
+      </w:r>
+      <w:r>
+        <w:t xml:space="preserve">. 2018;63(8):085002. doi:</w:t>
+      </w:r>
+      <w:hyperlink r:id="rId227">
+        <w:r>
+          <w:rPr>
+            <w:rStyle w:val="Hyperlink"/>
+          </w:rPr>
+          <w:t xml:space="preserve">10.1088/1361-6560/aab50b</w:t>
+        </w:r>
+      </w:hyperlink>
+    </w:p>
+    <w:bookmarkEnd w:id="228"/>
+    <w:bookmarkStart w:id="230" w:name="ref-bert2016"/>
+    <w:p>
+      <w:pPr>
+        <w:pStyle w:val="Bibliography"/>
+      </w:pPr>
+      <w:r>
+        <w:t xml:space="preserve">76.</w:t>
+      </w:r>
+      <w:r>
+        <w:t xml:space="preserve"> </w:t>
+      </w:r>
+      <w:r>
+        <w:t xml:space="preserve">	</w:t>
+      </w:r>
+      <w:r>
+        <w:t xml:space="preserve">Bert C, Kellermeier M, Tanderup K. Electromagnetic tracking for treatment verification in interstitial brachytherapy.</w:t>
+      </w:r>
+      <w:r>
+        <w:t xml:space="preserve"> </w:t>
+      </w:r>
+      <w:r>
+        <w:rPr>
+          <w:iCs/>
+          <w:i/>
+        </w:rPr>
+        <w:t xml:space="preserve">Journal of Contemporary Brachytherapy</w:t>
+      </w:r>
+      <w:r>
+        <w:t xml:space="preserve">. 2016;5:448-453. doi:</w:t>
+      </w:r>
+      <w:hyperlink r:id="rId229">
+        <w:r>
+          <w:rPr>
+            <w:rStyle w:val="Hyperlink"/>
+          </w:rPr>
+          <w:t xml:space="preserve">10.5114/jcb.2016.63356</w:t>
+        </w:r>
+      </w:hyperlink>
+    </w:p>
+    <w:bookmarkEnd w:id="230"/>
+    <w:bookmarkStart w:id="232" w:name="ref-vanheerden2021"/>
+    <w:p>
+      <w:pPr>
+        <w:pStyle w:val="Bibliography"/>
+      </w:pPr>
+      <w:r>
+        <w:t xml:space="preserve">77.</w:t>
+      </w:r>
+      <w:r>
+        <w:t xml:space="preserve"> </w:t>
+      </w:r>
+      <w:r>
+        <w:t xml:space="preserve">	</w:t>
+      </w:r>
+      <w:r>
+        <w:t xml:space="preserve">Heerden L van, Schiphof-Godart J, Christianen M, et al. Accuracy of dwell position detection with a combined electromagnetic tracking brachytherapy system for treatment verification in pelvic brachytherapy.</w:t>
+      </w:r>
+      <w:r>
+        <w:t xml:space="preserve"> </w:t>
+      </w:r>
+      <w:r>
+        <w:rPr>
+          <w:iCs/>
+          <w:i/>
+        </w:rPr>
+        <w:t xml:space="preserve">Radiotherapy and Oncology</w:t>
+      </w:r>
+      <w:r>
+        <w:t xml:space="preserve">. 2021;154:249-254. doi:</w:t>
+      </w:r>
+      <w:hyperlink r:id="rId231">
+        <w:r>
+          <w:rPr>
+            <w:rStyle w:val="Hyperlink"/>
+          </w:rPr>
+          <w:t xml:space="preserve">10.1016/j.radonc.2020.09.061</w:t>
+        </w:r>
+      </w:hyperlink>
+    </w:p>
+    <w:bookmarkEnd w:id="232"/>
+    <w:bookmarkStart w:id="234" w:name="ref-shaaer2021"/>
+    <w:p>
+      <w:pPr>
+        <w:pStyle w:val="Bibliography"/>
+      </w:pPr>
+      <w:r>
+        <w:t xml:space="preserve">78.</w:t>
+      </w:r>
+      <w:r>
+        <w:t xml:space="preserve"> </w:t>
+      </w:r>
+      <w:r>
+        <w:t xml:space="preserve">	</w:t>
+      </w:r>
+      <w:r>
+        <w:t xml:space="preserve">Shaaer A, Paudel M, Smith M, Tonolete F, Ravi A. Deep</w:t>
+      </w:r>
+      <w:r>
+        <w:t xml:space="preserve">-</w:t>
+      </w:r>
+      <w:r>
+        <w:t xml:space="preserve">learning</w:t>
+      </w:r>
+      <w:r>
+        <w:t xml:space="preserve">-</w:t>
+      </w:r>
+      <w:r>
+        <w:t xml:space="preserve">assisted algorithm for catheter reconstruction during MR</w:t>
+      </w:r>
+      <w:r>
+        <w:t xml:space="preserve">-</w:t>
+      </w:r>
+      <w:r>
+        <w:t xml:space="preserve">only gynecological interstitial brachytherapy.</w:t>
+      </w:r>
+      <w:r>
+        <w:t xml:space="preserve"> </w:t>
+      </w:r>
+      <w:r>
+        <w:rPr>
+          <w:iCs/>
+          <w:i/>
+        </w:rPr>
+        <w:t xml:space="preserve">Journal of Applied Clinical Medical Physics</w:t>
+      </w:r>
+      <w:r>
+        <w:t xml:space="preserve">. 2021;23(2). doi:</w:t>
+      </w:r>
+      <w:hyperlink r:id="rId233">
+        <w:r>
+          <w:rPr>
+            <w:rStyle w:val="Hyperlink"/>
+          </w:rPr>
+          <w:t xml:space="preserve">10.1002/acm2.13494</w:t>
+        </w:r>
+      </w:hyperlink>
+    </w:p>
+    <w:bookmarkEnd w:id="234"/>
+    <w:bookmarkEnd w:id="235"/>
+    <w:bookmarkEnd w:id="236"/>
     <w:sectPr/>
   </w:body>
 </w:document>

</xml_diff>

<commit_message>
Continuando con los trabajos de 2019
</commit_message>
<xml_diff>
--- a/_book/Soluciones-de-reconstrucción-mediante-RMN.docx
+++ b/_book/Soluciones-de-reconstrucción-mediante-RMN.docx
@@ -2537,7 +2537,7 @@
       </w:r>
     </w:p>
     <w:bookmarkEnd w:id="48"/>
-    <w:bookmarkStart w:id="49" w:name="tipos-de-reconstrucción"/>
+    <w:bookmarkStart w:id="49" w:name="sec-tiposreconstruccion"/>
     <w:p>
       <w:pPr>
         <w:pStyle w:val="Heading3"/>
@@ -3142,7 +3142,7 @@
       </w:r>
     </w:p>
     <w:bookmarkEnd w:id="60"/>
-    <w:bookmarkStart w:id="61" w:name="template-benidorm"/>
+    <w:bookmarkStart w:id="61" w:name="sec-templatebenidorm"/>
     <w:p>
       <w:pPr>
         <w:pStyle w:val="Heading2"/>
@@ -3952,7 +3952,7 @@
     <w:bookmarkEnd w:id="76"/>
     <w:bookmarkEnd w:id="77"/>
     <w:bookmarkEnd w:id="78"/>
-    <w:bookmarkStart w:id="90" w:name="discusión"/>
+    <w:bookmarkStart w:id="100" w:name="discusión"/>
     <w:p>
       <w:pPr>
         <w:pStyle w:val="Heading1"/>
@@ -3961,13 +3961,13 @@
         <w:t xml:space="preserve">3. Discusión</w:t>
       </w:r>
     </w:p>
-    <w:bookmarkStart w:id="79" w:name="artículo-sobre-librerías-1"/>
+    <w:bookmarkStart w:id="79" w:name="Xf8c62f517dcf073f4df10b3044d0d92793e5a66"/>
     <w:p>
       <w:pPr>
         <w:pStyle w:val="Heading2"/>
       </w:pPr>
       <w:r>
-        <w:t xml:space="preserve">3.1 Artículo sobre librerías</w:t>
+        <w:t xml:space="preserve">3.1 A method to incorporate interstitial components into the TPS gynecologic rigid applicator library (Otal2017 publicado en febrero de 2017)</w:t>
       </w:r>
     </w:p>
     <w:p>
@@ -4047,13 +4047,14 @@
       <w:r>
         <w:t xml:space="preserve"> </w:t>
       </w:r>
-      <w:r>
-        <w:rPr>
-          <w:bCs/>
-          <w:b/>
-        </w:rPr>
-        <w:t xml:space="preserve">?@sec-tiposreconstruccion</w:t>
-      </w:r>
+      <w:hyperlink w:anchor="sec-tiposreconstruccion">
+        <w:r>
+          <w:rPr>
+            <w:rStyle w:val="Hyperlink"/>
+          </w:rPr>
+          <w:t xml:space="preserve">sección 1.4.2</w:t>
+        </w:r>
+      </w:hyperlink>
       <w:r>
         <w:t xml:space="preserve">, la localización de la</w:t>
       </w:r>
@@ -4183,13 +4184,13 @@
       </w:r>
     </w:p>
     <w:bookmarkEnd w:id="79"/>
-    <w:bookmarkStart w:id="88" w:name="pre-plan-1"/>
+    <w:bookmarkStart w:id="88" w:name="Xe35c5183bc3f8d52b83a11be010bd84bcbacc3f"/>
     <w:p>
       <w:pPr>
         <w:pStyle w:val="Heading2"/>
       </w:pPr>
       <w:r>
-        <w:t xml:space="preserve">3.2 Pre-plan</w:t>
+        <w:t xml:space="preserve">3.2 Pre-plan technique feasibility in multi-interstitial/endocavitary perineal gynecological brachytherapy (Rodriguez2017 publicado en octubre 2017)</w:t>
       </w:r>
     </w:p>
     <w:p>
@@ -4228,7 +4229,7 @@
         <w:t xml:space="preserve"> </w:t>
       </w:r>
       <w:r>
-        <w:t xml:space="preserve">muestra un caso de pre-plan virtual de RMN y planificación de RMN para dosimetría. En el plan virtual, la plantilla se reconstruye utilizando la biblioteca según Otal et al.</w:t>
+        <w:t xml:space="preserve">muestra un caso de pre-plan virtual de RMN y planificación de RMN para dosimetría. En el plan virtual, la plantilla se reconstruye utilizando la biblioteca de un trabajo anterior de los autores</w:t>
       </w:r>
       <w:hyperlink w:anchor="X4d9ef2d0b6e6345ebd21eac0a1e35fda0b4e3ed">
         <w:r>
@@ -4350,7 +4351,7 @@
         </w:r>
       </w:hyperlink>
       <w:r>
-        <w:t xml:space="preserve">. Las correcciones son limitadas en los casos de una dosimetría subóptima debida a un volumen de tratamiento no cubierto. La planificación del tratamiento basada exclusivamente en RM es preferible a otras modalidades de imagen empleadas tradicionalmente, como la TC o los métodos que combinan RM y TC. Las incertidumbres se reducen con la RM exclusiva debido a las imprecisiones derivadas de los procedimientos de registro TC-RM</w:t>
+        <w:t xml:space="preserve">. Las correcciones son limitadas en los casos de una dosimetría subóptima debida a un volumen de tratamiento no cubierto. La planificación del tratamiento basada exclusivamente en MR es preferible a otras modalidades de imagen empleadas tradicionalmente, como el CT o los métodos que utilizan registro de imágenes. Las incertidumbres se reducen con la MR exclusiva ya que evitan imprecisiones derivadas de los procedimientos de registro TC-RM</w:t>
       </w:r>
       <w:hyperlink w:anchor="ref-hellebust2010">
         <w:r>
@@ -4362,7 +4363,7 @@
         </w:r>
       </w:hyperlink>
       <w:r>
-        <w:t xml:space="preserve">. En consecuencia, ha crecido el interés por desarrollar dispositivos totalmente compatibles con la RM que permitan la inserción y el guiado en tiempo real de los aplicadores de braquiterapia</w:t>
+        <w:t xml:space="preserve">. En consecuencia, ha crecido el interés por desarrollar dispositivos totalmente compatibles con la MR que permitan la inserción y el guiado en tiempo real de los aplicadores de braquiterapia</w:t>
       </w:r>
       <w:hyperlink w:anchor="ref-viswanathan2006">
         <w:r>
@@ -4377,7 +4378,7 @@
         <w:t xml:space="preserve"> </w:t>
       </w:r>
       <w:r>
-        <w:t xml:space="preserve">. Otra opción es el pre-plan de RM. La principal limitación del pre-plan es la falta de un componente intrauterino/intracavitario y la probabilidad de divergencia de las agujas, sobre todo cuando no se utilizan agujas rígidas. La posición del útero varía en la mayoría de las pacientes, siendo recto tras la inserción de la sonda intrauterina. El pre-plan puede realizarse con componente IC bajo anestesia general</w:t>
+        <w:t xml:space="preserve">. Una alternativa es un plan virtual, o pre-plan, previo al tratamiento que simule la configuración óptima del aplicador. La principal limitación del pre-plan es la ausencia de la parte intracavitaria durante la adquisición de las imágenes anteriores al tratamiento. También la previsión de la divergencia que tomarán las agujas, sobre todo en el caso de agujas no rígidas. La posición del útero varía en la mayoría de las pacientes, siendo recto tras la inserción de la sonda intrauterina. El pre-plan puede realizarse con componente intracavitaria bajo anestesia general</w:t>
       </w:r>
       <w:hyperlink w:anchor="ref-fokdal2013">
         <w:r>
@@ -4404,7 +4405,7 @@
         </w:r>
       </w:hyperlink>
       <w:r>
-        <w:t xml:space="preserve">. A pesar de un pre-plan virtual, estos autores describen un sexto de todas las agujas planificadas, e implantadas como agujas libres debido a la limitación geométrica del tándem/anillo y del aplicador de agujas</w:t>
+        <w:t xml:space="preserve">. A pesar de un pre-plan virtual, estos autores describen como un sexto de todas las agujas planificadas e implantadas fueron agujas libres, es decir, que no pertenecían a la plantilla debido a la limitación geométrica del anillo</w:t>
       </w:r>
       <w:hyperlink w:anchor="ref-fokdal2013">
         <w:r>
@@ -4416,7 +4417,7 @@
         </w:r>
       </w:hyperlink>
       <w:r>
-        <w:t xml:space="preserve">. Las plantillas perineales como la TB evitan las limitaciones anteriores debidas al uso de agujas rígidas, pueden añadir un componente intrauterino y pueden cubrir todas las direcciones de extensión del tumor.</w:t>
+        <w:t xml:space="preserve">. Las plantillas perineales como la TB evitan las limitaciones anteriores debidas al uso de agujas rígidas, pudiendo añadir un componente intrauterino y cubrir todas las direcciones de extensión del tumor.</w:t>
       </w:r>
     </w:p>
     <w:tbl>
@@ -4502,17 +4503,17 @@
         <w:pStyle w:val="BodyText"/>
       </w:pPr>
       <w:r>
-        <w:t xml:space="preserve">Este procedimiento de planificación previa se ha aplicado con éxito en 10 pacientes consecutivas. Se ha logrado una excelente reproducción de la planificación previa virtual. Cuando se trata a pacientes histerectomizadas, sólo hay un pequeño cambio del pre-plan al post-plan. Según nuestra experiencia, en pacientes sin cirugía, los cambios de agujas también son pequeños, tanto en número como en posición tras la inserción (dentro de 5 mm en la punta para una profundidad típica de 160 mm). El mismo oncólogo radioterapeuta experimentado (SR) ha realizado el contorneado tanto en la RM previa a la braquiterapia como en la RM posterior al implante. En nuestra opinión, esta técnica de pre-planificación virtual puede extenderse fácilmente a otros aplicadores multi-intersticiales como MUPIT o Syed, con un número optimizado de agujas y una profundidad adecuada. La planificación previa y la biblioteca permiten un implante fácil y una reconstrucción rápida que es segura y ahorra tiempo.</w:t>
+        <w:t xml:space="preserve">Este procedimiento de planificación previa se ha aplicado con éxito en 10 pacientes consecutivas. Se ha logrado una excelente reproducción de la planificación previa virtual. Cuando se trata a pacientes histerectomizadas, sólo hay un pequeño cambio del pre-plan al post-plan. Según nuestra experiencia, en pacientes sin cirugía, los cambios de agujas también son pequeños, tanto en número como en posición tras la inserción (dentro de 5 mm en la punta para una profundidad típica de 160 mm). El mismo oncólogo radioterapeuta experimentado ha realizado la segmentación de los volúmenes tanto en la MR previa a la braquiterapia como en la MR posterior al implante. En nuestra opinión, esta técnica de pre-planificación virtual puede extenderse fácilmente a otros aplicadores multi-intersticiales como MUPIT o Syed, con un número optimizado de agujas y una profundidad adecuada. La planificación previa y la biblioteca permiten un implante fácil y una reconstrucción rápida y eficiente.</w:t>
       </w:r>
     </w:p>
     <w:bookmarkEnd w:id="88"/>
-    <w:bookmarkStart w:id="89" w:name="cancers-1"/>
+    <w:bookmarkStart w:id="89" w:name="X7f09ca377b9259a203ffeaf38ca0b701bd5ca73"/>
     <w:p>
       <w:pPr>
         <w:pStyle w:val="Heading2"/>
       </w:pPr>
       <w:r>
-        <w:t xml:space="preserve">3.3 Cancers</w:t>
+        <w:t xml:space="preserve">3.3 Review on Treatment Planning Systems for Cervix Brachytherapy (Interventional Radiotherapy): Some Desirable and Convenient Practical Aspects to Be Implemented from Radiation Oncologist and Medical Physics Perspectives (Otal2022 publicado en julio 2022)</w:t>
       </w:r>
     </w:p>
     <w:p>
@@ -4520,23 +4521,15 @@
         <w:pStyle w:val="FirstParagraph"/>
       </w:pPr>
       <w:r>
-        <w:t xml:space="preserve">El principal objetivo de este estudio es proponer mejoras y señalar las lagunas de los TPS existentes. Se excluyeron del estudio los programas informáticos externos compatibles con los TPS que podrían ayudar a mejorar los problemas aquí señalados, incluidos los entornos de scripting dentro de los TPS que pueden permitir al usuario programar herramientas personalizadas. Como se ha comentado anteriormente, esta revisión se basa en la experiencia clínica de un grupo de oncólogos radioterapeutas y físicos médicos. También se utilizaron demostraciones interactivas proporcionadas por los fabricantes de software e impartidas por especialistas de las empresas proveedoras. Se pidió a estos especialistas que propusieran soluciones a algunos de los retos mediante un cuestionario. Las posibles limitaciones de esta metodología son las siguientes. Se basa en la opinión de expertos y especialistas, por lo que los sesgos personales son siempre un riesgo. En este caso, teniendo en cuenta que se trata de un grupo relativamente grande de profesionales que trabajan en diferentes instituciones (diferentes protocolos, instalaciones, formación, etc.), este problema es menor. Otra posible limitación es el hecho de que no todos los expertos hayan utilizado todos los TPS en su práctica clínica, algo inevitable teniendo en cuenta las realidades de la práctica clínica. El uso de cuestionarios también podría limitar el estudio, ya que intrínsecamente tienen sesgos de selección y muestreo que podrían impedir el descubrimiento de situaciones imprevistas.</w:t>
-      </w:r>
-    </w:p>
-    <w:p>
-      <w:pPr>
-        <w:pStyle w:val="BodyText"/>
-      </w:pPr>
-      <w:r>
-        <w:t xml:space="preserve">Además, este modesto estudio multicéntrico y multidisciplinar tiene como objetivo fundamental señalar deficiencias y limitaciones, más que cuantificar sus consecuencias.</w:t>
-      </w:r>
-    </w:p>
-    <w:p>
-      <w:pPr>
-        <w:pStyle w:val="BodyText"/>
-      </w:pPr>
-      <w:r>
-        <w:t xml:space="preserve">Existe un software de segmentación que incorpora herramientas más avanzadas para el registro de imágenes que incluyen utilidades para la suma de dosis entre diferentes fracciones. Sería deseable que estas herramientas, o similares, acabaran llegando a los TPS.</w:t>
+        <w:t xml:space="preserve">El principal objetivo de este estudio es proponer mejoras y señalar las lagunas de los TPS existentes pero no cuantificar sus consecuencias. Se excluyeron del estudio los paquetes de software externos compatibles con los TPS que podrían ayudar a mejorar los problemas aquí señalados, incluidos los entornos de scripting dentro de los TPS que pueden permitir al usuario programar herramientas personalizadas. Como se ha comentado anteriormente, esta revisión se basa en la experiencia clínica de un grupo de oncólogos radioterápicos y físicos médicos. También se utilizaron demostraciones interactivas proporcionadas por los fabricantes de software e impartidas por especialistas de las empresas proveedoras. Se pidió a estos especialistas que propusieran soluciones a algunos de los retos mediante un cuestionario. Las posibles limitaciones de esta metodología son las siguientes. Se basa en la opinión de expertos y especialistas, por lo que los sesgos personales pueden estar presentes. No obstante, teniendo en cuenta que se trata de un grupo relativamente grande de profesionales que trabajan en diferentes instituciones (diferentes protocolos, instalaciones, formación, etc.), se minimiza el citado sesgo. Otra posible limitación es el hecho de que no todos los expertos hayan utilizado todos los TPS en su práctica clínica, algo inevitable teniendo en cuenta las realidades de la práctica clínica. El uso de cuestionarios también podría limitar el estudio, ya que intrínsecamente tienen sesgos de selección y muestreo que podrían impedir el descubrimiento de situaciones imprevistas.</w:t>
+      </w:r>
+    </w:p>
+    <w:p>
+      <w:pPr>
+        <w:pStyle w:val="BodyText"/>
+      </w:pPr>
+      <w:r>
+        <w:t xml:space="preserve">Existe un software de segmentación que incorpora herramientas más avanzadas para el registro de imágenes que incluyen utilidades para la suma de dosis entre diferentes fracciones. Sería deseable que estas herramientas, o similares, acabaran llegando a los TPS de braquiterapia.</w:t>
       </w:r>
     </w:p>
     <w:p>
@@ -4571,15 +4564,15 @@
         </w:r>
       </w:hyperlink>
       <w:r>
-        <w:t xml:space="preserve">, aunque la TC es la modalidad de imagen utilizada en estos trabajos.</w:t>
-      </w:r>
-    </w:p>
-    <w:p>
-      <w:pPr>
-        <w:pStyle w:val="BodyText"/>
-      </w:pPr>
-      <w:r>
-        <w:t xml:space="preserve">Un tema apasionante en radioterapia externa es la generación de TC sintéticas a partir de RM. El objetivo principal de la generación de estos TC es segmentar los tumores y órganos de riesgo en la RM y obtener las densidades electrónicas necesarias para el cálculo de la dosis</w:t>
+        <w:t xml:space="preserve">, aunque el CT es la modalidad de imagen utilizada en estos trabajos.</w:t>
+      </w:r>
+    </w:p>
+    <w:p>
+      <w:pPr>
+        <w:pStyle w:val="BodyText"/>
+      </w:pPr>
+      <w:r>
+        <w:t xml:space="preserve">Un tema apasionante en radioterapia externa es la generación de CT sintéticos a partir de MRI. El objetivo principal de la generación de estos CT es segmentar los tumores y órganos de riesgo en la RM y obtener las densidades electrónicas necesarias para el cálculo de la dosis</w:t>
       </w:r>
       <w:hyperlink w:anchor="ref-boulanger2021">
         <w:r>
@@ -4591,7 +4584,15 @@
         </w:r>
       </w:hyperlink>
       <w:r>
-        <w:t xml:space="preserve">. Estas TC sintéticas podrían ser útiles en el caso de la braquiterapia cervical y constituyen hoy en día una línea de investigación inexplorada. La comunidad de usuarios ha desarrollado históricamente herramientas</w:t>
+        <w:t xml:space="preserve">. Estos CT sintéticos podrían ser útiles en el caso de la braquiterapia cervical y constituyen hoy en día una línea de investigación todavía por explorar.</w:t>
+      </w:r>
+    </w:p>
+    <w:p>
+      <w:pPr>
+        <w:pStyle w:val="BodyText"/>
+      </w:pPr>
+      <w:r>
+        <w:t xml:space="preserve">La comunidad de usuarios ha desarrollado históricamente herramientas</w:t>
       </w:r>
       <w:r>
         <w:t xml:space="preserve"> </w:t>
@@ -4600,7 +4601,7 @@
         <w:t xml:space="preserve">“</w:t>
       </w:r>
       <w:r>
-        <w:t xml:space="preserve">internas</w:t>
+        <w:t xml:space="preserve">caseras</w:t>
       </w:r>
       <w:r>
         <w:t xml:space="preserve">”</w:t>
@@ -4609,7 +4610,7 @@
         <w:t xml:space="preserve"> </w:t>
       </w:r>
       <w:r>
-        <w:t xml:space="preserve">que intentan compensar las deficiencias de los TPS y que normalmente no pueden incorporarse al flujo de trabajo del planificador. Un ejemplo comúnmente conocido son las hojas de cálculo. Un entorno de scripting robusto en un lenguaje de alto nivel ayudaría a los usuarios a optimizar sus rutinas de trabajo y también sería una fuente de inspiración para las empresas que integren el desarrollo de futuros productos.</w:t>
+        <w:t xml:space="preserve">que intentan compensar las deficiencias de los TPS y que normalmente no pueden incorporarse al flujo de trabajo del planificador. Un ejemplo comúnmente conocido son las hojas de cálculo. Un entorno de scripting robusto en un lenguaje de alto nivel ayudaría a los usuarios a optimizar sus rutinas de trabajo y también sería una fuente de inspiración para los desarrolladores de nuevos productos para la práctica clínica.</w:t>
       </w:r>
     </w:p>
     <w:p>
@@ -4662,15 +4663,15 @@
         <w:t xml:space="preserve"> </w:t>
       </w:r>
       <w:r>
-        <w:t xml:space="preserve">para comprobar la trayectoria de la fuente de braquiterapia antes de la administración del tratamiento. Uno de los especialistas participa en un proyecto relacionado con dicha tecnología. Aunque su finalidad principal es verificar la trayectoria seguida, en el futuro podría utilizarse como herramienta de autorreconstrucción. En la actualidad, no está a disposición de los usuarios.</w:t>
-      </w:r>
-    </w:p>
-    <w:p>
-      <w:pPr>
-        <w:pStyle w:val="BodyText"/>
-      </w:pPr>
-      <w:r>
-        <w:t xml:space="preserve">Recientemente se han publicado algunos estudios que investigan la viabilidad de algoritmos basados en aprendizaje profundo para la reconstrucción semiautomatizada de catéteres intersticiales durante la HDR ginecológica basada en RM</w:t>
+        <w:t xml:space="preserve">para comprobar la trayectoria de la fuente de braquiterapia antes de la administración del tratamiento. Uno de los especialistas entrevistado en miembro de un grupo que está desarrollando dicha tecnología. Aunque su finalidad principal es verificar la trayectoria seguida, en el futuro podría utilizarse como herramienta de autorreconstrucción. En la actualidad, no está a disposición de los usuarios.</w:t>
+      </w:r>
+    </w:p>
+    <w:p>
+      <w:pPr>
+        <w:pStyle w:val="BodyText"/>
+      </w:pPr>
+      <w:r>
+        <w:t xml:space="preserve">Por último, recientemente se han publicado algunos estudios que investigan la viabilidad de algoritmos basados en aprendizaje profundo para la reconstrucción semiautomatizada de catéteres intersticiales durante la HDR ginecológica basada en MR</w:t>
       </w:r>
       <w:hyperlink w:anchor="ref-shaaer2021">
         <w:r>
@@ -4686,8 +4687,422 @@
       </w:r>
     </w:p>
     <w:bookmarkEnd w:id="89"/>
-    <w:bookmarkEnd w:id="90"/>
-    <w:bookmarkStart w:id="246" w:name="bibliografía"/>
+    <w:bookmarkStart w:id="99" w:name="discusión-general"/>
+    <w:p>
+      <w:pPr>
+        <w:pStyle w:val="Heading2"/>
+      </w:pPr>
+      <w:r>
+        <w:t xml:space="preserve">3.4 Discusión general</w:t>
+      </w:r>
+    </w:p>
+    <w:p>
+      <w:pPr>
+        <w:pStyle w:val="FirstParagraph"/>
+      </w:pPr>
+      <w:r>
+        <w:t xml:space="preserve">El orden cronológico de la discusión de cada una de las publicaciones incluídas en este texto obedece, además de a la lógica , a la intención de justificar el por qué de la aparición de cada una de ellas.</w:t>
+      </w:r>
+    </w:p>
+    <w:p>
+      <w:pPr>
+        <w:pStyle w:val="BodyText"/>
+      </w:pPr>
+      <w:r>
+        <w:t xml:space="preserve">La participación en dos publicaciones previas,por un lado la de Rodriguez et al</w:t>
+      </w:r>
+      <w:hyperlink w:anchor="ref-villalba2015">
+        <w:r>
+          <w:rPr>
+            <w:rStyle w:val="Hyperlink"/>
+            <w:vertAlign w:val="superscript"/>
+          </w:rPr>
+          <w:t xml:space="preserve">80</w:t>
+        </w:r>
+      </w:hyperlink>
+      <w:r>
+        <w:t xml:space="preserve"> </w:t>
+      </w:r>
+      <w:r>
+        <w:t xml:space="preserve">y por otra la de Richart et al</w:t>
+      </w:r>
+      <w:hyperlink w:anchor="ref-richart2015">
+        <w:r>
+          <w:rPr>
+            <w:rStyle w:val="Hyperlink"/>
+            <w:vertAlign w:val="superscript"/>
+          </w:rPr>
+          <w:t xml:space="preserve">81</w:t>
+        </w:r>
+      </w:hyperlink>
+      <w:r>
+        <w:t xml:space="preserve"> </w:t>
+      </w:r>
+      <w:r>
+        <w:t xml:space="preserve">son el punto de partida del primero de los artículos publicados. En el primero de ellos, se presenta el Template Benidorm (TB)</w:t>
+      </w:r>
+      <w:r>
+        <w:t xml:space="preserve"> </w:t>
+      </w:r>
+      <w:hyperlink w:anchor="sec-templatebenidorm">
+        <w:r>
+          <w:rPr>
+            <w:rStyle w:val="Hyperlink"/>
+          </w:rPr>
+          <w:t xml:space="preserve">sección 2.5</w:t>
+        </w:r>
+      </w:hyperlink>
+      <w:r>
+        <w:t xml:space="preserve">. Va a ser diseñado para tumores ginecológicos, con un enfoque especial en el carcinoma de cérvix localmente avanzado. Este dispositivo permite la combinación de radioterapia intracavitaria y agujas intersticiales compatibles con resonancia magnética (MRI). El diseño del aplicador aborda las limitaciones de los aplicadores comerciales existentes, como la incapacidad del componente intracavitario para llegar profundamente al cuello uterino y la incompatibilidad con MRI. Su diseño se orienta al tratamiento de carcinomas cervicales avanzados con invasión parametrial voluminosa, enfermedad primaria extensa que responde mal a la radioterapia externa, y para casos con invasión paravaginal extensa. Es precisamente su diseño orientado a su uso exclusivo con MRI lo que originó la segunda de las publicaciones. En la publicación de Richart et al, se abordan los problemas de reconstrucción de agujas de titanio en el contexto del uso del TB para implantes intersticiales en radioterapia.</w:t>
+      </w:r>
+    </w:p>
+    <w:p>
+      <w:pPr>
+        <w:pStyle w:val="BodyText"/>
+      </w:pPr>
+      <w:r>
+        <w:t xml:space="preserve">Los implantes intersticiales a menudo utilizan agujas de titanio que son difíciles de reconstruir con precisión en imágenes de resonancia magnética (MRI). Para resolver este problema, se propone un método que utiliza pequeños marcadores vitamina A fácilmente visibles en imágenes de MRI para ayudar en la reconstrucción de las agujas. Este método se aplica tanto en secuencias T1 como T2 y se evaluó su consistencia mediante la reconstrucción de varios implantes por dos físicos médicos con experiencia. Los resultados mostraron diferencias de posicionamiento menores a 1 mm en todos los casos. Además, este método permite usar solo la secuencia T2 para contorneo o reconstrucción. A raiz del atículo de Richart et al y uniendo las soluciones expuestas en él con la librería de aplicadores del TPS Oncentra el resultado es la publicación Otal2017</w:t>
+      </w:r>
+      <w:hyperlink w:anchor="X4d9ef2d0b6e6345ebd21eac0a1e35fda0b4e3ed">
+        <w:r>
+          <w:rPr>
+            <w:rStyle w:val="Hyperlink"/>
+            <w:vertAlign w:val="superscript"/>
+          </w:rPr>
+          <w:t xml:space="preserve">67</w:t>
+        </w:r>
+      </w:hyperlink>
+      <w:r>
+        <w:t xml:space="preserve">. En él como hemos visto, además de modificar el modelo de aplicador Utrecht de la biblioteca para añadir la parte instersticial, se introduce un aplicador nuevo en la misma, el Template Benidorm.</w:t>
+      </w:r>
+    </w:p>
+    <w:p>
+      <w:pPr>
+        <w:pStyle w:val="BodyText"/>
+      </w:pPr>
+      <w:r>
+        <w:t xml:space="preserve">La inclusión del Template Benidorm en la biblioteca de Oncentra sugiere la posibilidad de utilizar el modelo virtual de dicho aplicador como una manera de diseñar la carga de agujas y la profundidad de inserción aprovechando la MR previa al tratamiento que ya se hacía con el mismo propósito pero confiando en la experiencia del oncólogo que, después del visionado de la MRI, determinaba la configuración del template el día del implante. La utilización de el modelo virtual dota al equipo formado por el físico médico y el oncólogo de una herramienta más sofisticada para la realización de un implante adecuado.</w:t>
+      </w:r>
+    </w:p>
+    <w:p>
+      <w:pPr>
+        <w:pStyle w:val="BodyText"/>
+      </w:pPr>
+      <w:r>
+        <w:t xml:space="preserve">Paralelamente a la publicación Otal2017 y Rodriguez2017, se enviaron trabajos al 2016 World Congress of Brachytherapy (San Francisco, CA) y al 5º Congreso Conjunto 21 SEFM /16 SEPR (Girona). En este último, el póster de presentación correspondiente a Rodriguez2017 fue seleccionado como finalista para el premio al mejor póster del congreso, seleccionado por la comité científico de Sociedad Española de Física Médica de dicho congreso, lo que es indicativo del interés que despiertó la idea.</w:t>
+      </w:r>
+    </w:p>
+    <w:p>
+      <w:pPr>
+        <w:pStyle w:val="BodyText"/>
+      </w:pPr>
+      <w:r>
+        <w:t xml:space="preserve">Por otro lado, la idea de las bolas de vitamina A como marcadores expuesta en la publicación de Richart et al.</w:t>
+      </w:r>
+      <w:hyperlink w:anchor="ref-richart2015">
+        <w:r>
+          <w:rPr>
+            <w:rStyle w:val="Hyperlink"/>
+            <w:vertAlign w:val="superscript"/>
+          </w:rPr>
+          <w:t xml:space="preserve">81</w:t>
+        </w:r>
+      </w:hyperlink>
+      <w:r>
+        <w:t xml:space="preserve"> </w:t>
+      </w:r>
+      <w:r>
+        <w:t xml:space="preserve">va a ser explorada en trabajos posteriores. En la publicación de Otal et al.</w:t>
+      </w:r>
+      <w:hyperlink w:anchor="ref-otal2017">
+        <w:r>
+          <w:rPr>
+            <w:rStyle w:val="Hyperlink"/>
+            <w:vertAlign w:val="superscript"/>
+          </w:rPr>
+          <w:t xml:space="preserve">82</w:t>
+        </w:r>
+      </w:hyperlink>
+      <w:r>
+        <w:t xml:space="preserve">. En dicha publicación se describe la inclusión en el modelo de la biblioteca de aplicadores del TPS Sagiplan (Eckert &amp; Ziegler BEBIG, Berlin, Alemania) de tres marcadores esféricos de vitamina A. La posición precisa de las esferas con respecto a la geometría del aplicador es conocida ya que se diseñaron unos soportes para dichas esferas que se añadieron al modelo (</w:t>
+      </w:r>
+      <w:hyperlink w:anchor="fig-viena1">
+        <w:r>
+          <w:rPr>
+            <w:rStyle w:val="Hyperlink"/>
+          </w:rPr>
+          <w:t xml:space="preserve">figura 3.3 (a)</w:t>
+        </w:r>
+      </w:hyperlink>
+      <w:r>
+        <w:t xml:space="preserve">). Dichos soportes se fabricaron con el uso de una impresora 3D hechas de ácido poliláctido (PLA). La colocación de los accesorios en el aplicador es sencilla y no afecta la integridad ni otras características del producto. Las esferas son visibles en la MRI y permiten el posicionamiento del aplicador sobre la imagen (</w:t>
+      </w:r>
+      <w:hyperlink w:anchor="fig-viena2">
+        <w:r>
+          <w:rPr>
+            <w:rStyle w:val="Hyperlink"/>
+          </w:rPr>
+          <w:t xml:space="preserve">figura 3.3 (b)</w:t>
+        </w:r>
+      </w:hyperlink>
+      <w:r>
+        <w:t xml:space="preserve">).</w:t>
+      </w:r>
+    </w:p>
+    <w:tbl>
+      <w:tblPr>
+        <w:tblStyle w:val="Table"/>
+        <w:tblW w:type="pct" w:w="5000"/>
+        <w:tblLook w:firstRow="0" w:lastRow="0" w:firstColumn="0" w:lastColumn="0" w:noHBand="0" w:noVBand="0" w:val="0000"/>
+        <w:jc w:val="start"/>
+      </w:tblPr>
+      <w:tblGrid>
+        <w:gridCol w:w="7920"/>
+      </w:tblGrid>
+      <w:tr>
+        <w:tc>
+          <w:tcPr/>
+          <w:bookmarkStart w:id="98" w:name="fig-viena"/>
+          <w:tbl>
+            <w:tblPr>
+              <w:tblStyle w:val="Table"/>
+              <w:tblW w:type="pct" w:w="5000"/>
+              <w:tblLook w:firstRow="0" w:lastRow="0" w:firstColumn="0" w:lastColumn="0" w:noHBand="0" w:noVBand="0" w:val="0000"/>
+              <w:jc w:val="start"/>
+            </w:tblPr>
+            <w:tblGrid>
+              <w:gridCol w:w="3960"/>
+              <w:gridCol w:w="3960"/>
+            </w:tblGrid>
+            <w:tr>
+              <w:tc>
+                <w:tcPr/>
+                <w:tbl>
+                  <w:tblPr>
+                    <w:tblStyle w:val="Table"/>
+                    <w:tblW w:type="pct" w:w="5000"/>
+                    <w:tblLook w:firstRow="0" w:lastRow="0" w:firstColumn="0" w:lastColumn="0" w:noHBand="0" w:noVBand="0" w:val="0000"/>
+                    <w:jc w:val="start"/>
+                  </w:tblPr>
+                  <w:tblGrid>
+                    <w:gridCol w:w="7920"/>
+                  </w:tblGrid>
+                  <w:tr>
+                    <w:tc>
+                      <w:tcPr/>
+                      <w:bookmarkStart w:id="93" w:name="fig-viena1"/>
+                      <w:p>
+                        <w:pPr>
+                          <w:jc w:val="center"/>
+                          <w:jc w:val="center"/>
+                          <w:jc w:val="center"/>
+                        </w:pPr>
+                        <w:r>
+                          <w:drawing>
+                            <wp:inline>
+                              <wp:extent cx="2971800" cy="735170"/>
+                              <wp:effectExtent b="0" l="0" r="0" t="0"/>
+                              <wp:docPr descr="" title="" id="91" name="Picture"/>
+                              <a:graphic>
+                                <a:graphicData uri="http://schemas.openxmlformats.org/drawingml/2006/picture">
+                                  <pic:pic>
+                                    <pic:nvPicPr>
+                                      <pic:cNvPr descr="img/viena1.png" id="92" name="Picture"/>
+                                      <pic:cNvPicPr>
+                                        <a:picLocks noChangeArrowheads="1" noChangeAspect="1"/>
+                                      </pic:cNvPicPr>
+                                    </pic:nvPicPr>
+                                    <pic:blipFill>
+                                      <a:blip r:embed="rId90"/>
+                                      <a:stretch>
+                                        <a:fillRect/>
+                                      </a:stretch>
+                                    </pic:blipFill>
+                                    <pic:spPr bwMode="auto">
+                                      <a:xfrm>
+                                        <a:off x="0" y="0"/>
+                                        <a:ext cx="2971800" cy="735170"/>
+                                      </a:xfrm>
+                                      <a:prstGeom prst="rect">
+                                        <a:avLst/>
+                                      </a:prstGeom>
+                                      <a:noFill/>
+                                      <a:ln w="9525">
+                                        <a:noFill/>
+                                        <a:headEnd/>
+                                        <a:tailEnd/>
+                                      </a:ln>
+                                    </pic:spPr>
+                                  </pic:pic>
+                                </a:graphicData>
+                              </a:graphic>
+                            </wp:inline>
+                          </w:drawing>
+                        </w:r>
+                      </w:p>
+                      <w:p>
+                        <w:pPr>
+                          <w:jc w:val="center"/>
+                          <w:jc w:val="center"/>
+                          <w:jc w:val="center"/>
+                        </w:pPr>
+                        <w:pPr>
+                          <w:jc w:val="start"/>
+                          <w:spacing w:before="200"/>
+                          <w:pStyle w:val="ImageCaption"/>
+                        </w:pPr>
+                        <w:r>
+                          <w:t xml:space="preserve">(a) Soportes para las bolas de vitamina A montados sobre el aplicador</w:t>
+                        </w:r>
+                      </w:p>
+                      <w:bookmarkEnd w:id="93"/>
+                    </w:tc>
+                  </w:tr>
+                </w:tbl>
+                <w:p/>
+              </w:tc>
+              <w:tc>
+                <w:tcPr/>
+                <w:p>
+                  <w:pPr>
+                    <w:jc w:val="center"/>
+                    <w:jc w:val="center"/>
+                  </w:pPr>
+                  <w:r>
+                    <w:t xml:space="preserve"> </w:t>
+                  </w:r>
+                </w:p>
+              </w:tc>
+            </w:tr>
+          </w:tbl>
+          <w:p>
+            <w:pPr>
+              <w:framePr w:w="0" w:h="0" w:vAnchor="margin" w:hAnchor="margin" w:xAlign="right" w:yAlign="top"/>
+            </w:pPr>
+          </w:p>
+          <w:tbl>
+            <w:tblPr>
+              <w:tblStyle w:val="Table"/>
+              <w:tblW w:type="pct" w:w="2500"/>
+              <w:tblLook w:firstRow="0" w:lastRow="0" w:firstColumn="0" w:lastColumn="0" w:noHBand="0" w:noVBand="0" w:val="0000"/>
+              <w:jc w:val="start"/>
+            </w:tblPr>
+            <w:tblGrid>
+              <w:gridCol w:w="3960"/>
+            </w:tblGrid>
+            <w:tr>
+              <w:tc>
+                <w:tcPr/>
+                <w:tbl>
+                  <w:tblPr>
+                    <w:tblStyle w:val="Table"/>
+                    <w:tblW w:type="pct" w:w="5000"/>
+                    <w:tblLook w:firstRow="0" w:lastRow="0" w:firstColumn="0" w:lastColumn="0" w:noHBand="0" w:noVBand="0" w:val="0000"/>
+                    <w:jc w:val="start"/>
+                  </w:tblPr>
+                  <w:tblGrid>
+                    <w:gridCol w:w="7920"/>
+                  </w:tblGrid>
+                  <w:tr>
+                    <w:tc>
+                      <w:tcPr/>
+                      <w:bookmarkStart w:id="97" w:name="fig-viena2"/>
+                      <w:p>
+                        <w:pPr>
+                          <w:jc w:val="center"/>
+                          <w:jc w:val="center"/>
+                          <w:jc w:val="center"/>
+                        </w:pPr>
+                        <w:r>
+                          <w:drawing>
+                            <wp:inline>
+                              <wp:extent cx="2971800" cy="1345923"/>
+                              <wp:effectExtent b="0" l="0" r="0" t="0"/>
+                              <wp:docPr descr="" title="" id="95" name="Picture"/>
+                              <a:graphic>
+                                <a:graphicData uri="http://schemas.openxmlformats.org/drawingml/2006/picture">
+                                  <pic:pic>
+                                    <pic:nvPicPr>
+                                      <pic:cNvPr descr="img/viena2.png" id="96" name="Picture"/>
+                                      <pic:cNvPicPr>
+                                        <a:picLocks noChangeArrowheads="1" noChangeAspect="1"/>
+                                      </pic:cNvPicPr>
+                                    </pic:nvPicPr>
+                                    <pic:blipFill>
+                                      <a:blip r:embed="rId94"/>
+                                      <a:stretch>
+                                        <a:fillRect/>
+                                      </a:stretch>
+                                    </pic:blipFill>
+                                    <pic:spPr bwMode="auto">
+                                      <a:xfrm>
+                                        <a:off x="0" y="0"/>
+                                        <a:ext cx="2971800" cy="1345923"/>
+                                      </a:xfrm>
+                                      <a:prstGeom prst="rect">
+                                        <a:avLst/>
+                                      </a:prstGeom>
+                                      <a:noFill/>
+                                      <a:ln w="9525">
+                                        <a:noFill/>
+                                        <a:headEnd/>
+                                        <a:tailEnd/>
+                                      </a:ln>
+                                    </pic:spPr>
+                                  </pic:pic>
+                                </a:graphicData>
+                              </a:graphic>
+                            </wp:inline>
+                          </w:drawing>
+                        </w:r>
+                      </w:p>
+                      <w:p>
+                        <w:pPr>
+                          <w:jc w:val="center"/>
+                          <w:jc w:val="center"/>
+                          <w:jc w:val="center"/>
+                        </w:pPr>
+                        <w:pPr>
+                          <w:jc w:val="start"/>
+                          <w:spacing w:before="200"/>
+                          <w:pStyle w:val="ImageCaption"/>
+                        </w:pPr>
+                        <w:r>
+                          <w:t xml:space="preserve">(b) Detalle de las esferas sobre la imagen</w:t>
+                        </w:r>
+                      </w:p>
+                      <w:bookmarkEnd w:id="97"/>
+                    </w:tc>
+                  </w:tr>
+                </w:tbl>
+                <w:p/>
+              </w:tc>
+            </w:tr>
+          </w:tbl>
+          <w:p>
+            <w:pPr>
+              <w:jc w:val="center"/>
+            </w:pPr>
+            <w:pPr>
+              <w:jc w:val="start"/>
+              <w:spacing w:before="200"/>
+              <w:pStyle w:val="ImageCaption"/>
+            </w:pPr>
+            <w:pPr>
+              <w:spacing w:before="200"/>
+              <w:pStyle w:val="ImageCaption"/>
+            </w:pPr>
+            <w:r>
+              <w:t xml:space="preserve">Figura 3.3: Aplicador Vienna en MRI</w:t>
+            </w:r>
+          </w:p>
+          <w:bookmarkEnd w:id="98"/>
+        </w:tc>
+      </w:tr>
+    </w:tbl>
+    <w:bookmarkEnd w:id="99"/>
+    <w:bookmarkEnd w:id="100"/>
+    <w:bookmarkStart w:id="262" w:name="bibliografía"/>
     <w:p>
       <w:pPr>
         <w:pStyle w:val="Heading1"/>
@@ -4696,8 +5111,8 @@
         <w:t xml:space="preserve">Bibliografía</w:t>
       </w:r>
     </w:p>
-    <w:bookmarkStart w:id="245" w:name="refs"/>
-    <w:bookmarkStart w:id="92" w:name="ref-goodwin1968"/>
+    <w:bookmarkStart w:id="261" w:name="refs"/>
+    <w:bookmarkStart w:id="102" w:name="ref-goodwin1968"/>
     <w:p>
       <w:pPr>
         <w:pStyle w:val="Bibliography"/>
@@ -4736,7 +5151,7 @@
       <w:r>
         <w:t xml:space="preserve">. 1968;91(1):175-175. doi:</w:t>
       </w:r>
-      <w:hyperlink r:id="rId91">
+      <w:hyperlink r:id="rId101">
         <w:r>
           <w:rPr>
             <w:rStyle w:val="Hyperlink"/>
@@ -4745,8 +5160,8 @@
         </w:r>
       </w:hyperlink>
     </w:p>
-    <w:bookmarkEnd w:id="92"/>
-    <w:bookmarkStart w:id="94" w:name="ref-adosage1934"/>
+    <w:bookmarkEnd w:id="102"/>
+    <w:bookmarkStart w:id="104" w:name="ref-adosage1934"/>
     <w:p>
       <w:pPr>
         <w:pStyle w:val="Bibliography"/>
@@ -4776,7 +5191,7 @@
       <w:r>
         <w:t xml:space="preserve">. 1934;7(82):578-579. doi:</w:t>
       </w:r>
-      <w:hyperlink r:id="rId93">
+      <w:hyperlink r:id="rId103">
         <w:r>
           <w:rPr>
             <w:rStyle w:val="Hyperlink"/>
@@ -4785,8 +5200,8 @@
         </w:r>
       </w:hyperlink>
     </w:p>
-    <w:bookmarkEnd w:id="94"/>
-    <w:bookmarkStart w:id="96" w:name="ref-parker1938"/>
+    <w:bookmarkEnd w:id="104"/>
+    <w:bookmarkStart w:id="106" w:name="ref-parker1938"/>
     <w:p>
       <w:pPr>
         <w:pStyle w:val="Bibliography"/>
@@ -4819,7 +5234,7 @@
       <w:r>
         <w:t xml:space="preserve">. 1938;11(125):313-340. doi:</w:t>
       </w:r>
-      <w:hyperlink r:id="rId95">
+      <w:hyperlink r:id="rId105">
         <w:r>
           <w:rPr>
             <w:rStyle w:val="Hyperlink"/>
@@ -4828,8 +5243,8 @@
         </w:r>
       </w:hyperlink>
     </w:p>
-    <w:bookmarkEnd w:id="96"/>
-    <w:bookmarkStart w:id="98" w:name="ref-thetrea1949b"/>
+    <w:bookmarkEnd w:id="106"/>
+    <w:bookmarkStart w:id="108" w:name="ref-thetrea1949b"/>
     <w:p>
       <w:pPr>
         <w:pStyle w:val="Bibliography"/>
@@ -4868,7 +5283,7 @@
       <w:r>
         <w:t xml:space="preserve">. 1949;52(1):125-125. doi:</w:t>
       </w:r>
-      <w:hyperlink r:id="rId97">
+      <w:hyperlink r:id="rId107">
         <w:r>
           <w:rPr>
             <w:rStyle w:val="Hyperlink"/>
@@ -4877,8 +5292,8 @@
         </w:r>
       </w:hyperlink>
     </w:p>
-    <w:bookmarkEnd w:id="98"/>
-    <w:bookmarkStart w:id="100" w:name="ref-jemal2008"/>
+    <w:bookmarkEnd w:id="108"/>
+    <w:bookmarkStart w:id="110" w:name="ref-jemal2008"/>
     <w:p>
       <w:pPr>
         <w:pStyle w:val="Bibliography"/>
@@ -4908,7 +5323,7 @@
       <w:r>
         <w:t xml:space="preserve">. 2008;58(2):71-96. doi:</w:t>
       </w:r>
-      <w:hyperlink r:id="rId99">
+      <w:hyperlink r:id="rId109">
         <w:r>
           <w:rPr>
             <w:rStyle w:val="Hyperlink"/>
@@ -4917,8 +5332,8 @@
         </w:r>
       </w:hyperlink>
     </w:p>
-    <w:bookmarkEnd w:id="100"/>
-    <w:bookmarkStart w:id="102" w:name="ref-tod1938"/>
+    <w:bookmarkEnd w:id="110"/>
+    <w:bookmarkStart w:id="112" w:name="ref-tod1938"/>
     <w:p>
       <w:pPr>
         <w:pStyle w:val="Bibliography"/>
@@ -4948,7 +5363,7 @@
       <w:r>
         <w:t xml:space="preserve">. 1938;11(132):809-824. doi:</w:t>
       </w:r>
-      <w:hyperlink r:id="rId101">
+      <w:hyperlink r:id="rId111">
         <w:r>
           <w:rPr>
             <w:rStyle w:val="Hyperlink"/>
@@ -4957,8 +5372,8 @@
         </w:r>
       </w:hyperlink>
     </w:p>
-    <w:bookmarkEnd w:id="102"/>
-    <w:bookmarkStart w:id="104" w:name="ref-tod1953"/>
+    <w:bookmarkEnd w:id="112"/>
+    <w:bookmarkStart w:id="114" w:name="ref-tod1953"/>
     <w:p>
       <w:pPr>
         <w:pStyle w:val="Bibliography"/>
@@ -5006,7 +5421,7 @@
       <w:r>
         <w:t xml:space="preserve">. 1953;26(305):252-257. doi:</w:t>
       </w:r>
-      <w:hyperlink r:id="rId103">
+      <w:hyperlink r:id="rId113">
         <w:r>
           <w:rPr>
             <w:rStyle w:val="Hyperlink"/>
@@ -5015,8 +5430,8 @@
         </w:r>
       </w:hyperlink>
     </w:p>
-    <w:bookmarkEnd w:id="104"/>
-    <w:bookmarkStart w:id="106" w:name="ref-yordy2012"/>
+    <w:bookmarkEnd w:id="114"/>
+    <w:bookmarkStart w:id="116" w:name="ref-yordy2012"/>
     <w:p>
       <w:pPr>
         <w:pStyle w:val="Bibliography"/>
@@ -5046,7 +5461,7 @@
       <w:r>
         <w:t xml:space="preserve">. 2012;82(4):1445-1453. doi:</w:t>
       </w:r>
-      <w:hyperlink r:id="rId105">
+      <w:hyperlink r:id="rId115">
         <w:r>
           <w:rPr>
             <w:rStyle w:val="Hyperlink"/>
@@ -5055,8 +5470,8 @@
         </w:r>
       </w:hyperlink>
     </w:p>
-    <w:bookmarkEnd w:id="106"/>
-    <w:bookmarkStart w:id="108" w:name="ref-pötter2001"/>
+    <w:bookmarkEnd w:id="116"/>
+    <w:bookmarkStart w:id="118" w:name="ref-pötter2001"/>
     <w:p>
       <w:pPr>
         <w:pStyle w:val="Bibliography"/>
@@ -5086,7 +5501,7 @@
       <w:r>
         <w:t xml:space="preserve">. 2001;58(1):11-18. doi:</w:t>
       </w:r>
-      <w:hyperlink r:id="rId107">
+      <w:hyperlink r:id="rId117">
         <w:r>
           <w:rPr>
             <w:rStyle w:val="Hyperlink"/>
@@ -5095,8 +5510,8 @@
         </w:r>
       </w:hyperlink>
     </w:p>
-    <w:bookmarkEnd w:id="108"/>
-    <w:bookmarkStart w:id="110" w:name="ref-onal2009a"/>
+    <w:bookmarkEnd w:id="118"/>
+    <w:bookmarkStart w:id="120" w:name="ref-onal2009a"/>
     <w:p>
       <w:pPr>
         <w:pStyle w:val="Bibliography"/>
@@ -5126,7 +5541,7 @@
       <w:r>
         <w:t xml:space="preserve">. 2009;28(1). doi:</w:t>
       </w:r>
-      <w:hyperlink r:id="rId109">
+      <w:hyperlink r:id="rId119">
         <w:r>
           <w:rPr>
             <w:rStyle w:val="Hyperlink"/>
@@ -5135,8 +5550,8 @@
         </w:r>
       </w:hyperlink>
     </w:p>
-    <w:bookmarkEnd w:id="110"/>
-    <w:bookmarkStart w:id="112" w:name="ref-sagae2023"/>
+    <w:bookmarkEnd w:id="120"/>
+    <w:bookmarkStart w:id="122" w:name="ref-sagae2023"/>
     <w:p>
       <w:pPr>
         <w:pStyle w:val="Bibliography"/>
@@ -5166,7 +5581,7 @@
       <w:r>
         <w:t xml:space="preserve">. 2023;33(8):1295-1303. doi:</w:t>
       </w:r>
-      <w:hyperlink r:id="rId111">
+      <w:hyperlink r:id="rId121">
         <w:r>
           <w:rPr>
             <w:rStyle w:val="Hyperlink"/>
@@ -5175,8 +5590,8 @@
         </w:r>
       </w:hyperlink>
     </w:p>
-    <w:bookmarkEnd w:id="112"/>
-    <w:bookmarkStart w:id="114" w:name="X769a93fef83b5d500388707f7ed9ce5485e95f7"/>
+    <w:bookmarkEnd w:id="122"/>
+    <w:bookmarkStart w:id="124" w:name="X769a93fef83b5d500388707f7ed9ce5485e95f7"/>
     <w:p>
       <w:pPr>
         <w:pStyle w:val="Bibliography"/>
@@ -5196,7 +5611,7 @@
       <w:r>
         <w:t xml:space="preserve"> </w:t>
       </w:r>
-      <w:hyperlink r:id="rId113">
+      <w:hyperlink r:id="rId123">
         <w:r>
           <w:rPr>
             <w:rStyle w:val="Hyperlink"/>
@@ -5428,8 +5843,8 @@
         <w:t xml:space="preserve">. 2005;74(3):235-245.</w:t>
       </w:r>
     </w:p>
-    <w:bookmarkEnd w:id="114"/>
-    <w:bookmarkStart w:id="116" w:name="ref-charra-brunaud2012"/>
+    <w:bookmarkEnd w:id="124"/>
+    <w:bookmarkStart w:id="126" w:name="ref-charra-brunaud2012"/>
     <w:p>
       <w:pPr>
         <w:pStyle w:val="Bibliography"/>
@@ -5459,7 +5874,7 @@
       <w:r>
         <w:t xml:space="preserve">. 2012;103(3):305-313. doi:</w:t>
       </w:r>
-      <w:hyperlink r:id="rId115">
+      <w:hyperlink r:id="rId125">
         <w:r>
           <w:rPr>
             <w:rStyle w:val="Hyperlink"/>
@@ -5468,8 +5883,8 @@
         </w:r>
       </w:hyperlink>
     </w:p>
-    <w:bookmarkEnd w:id="116"/>
-    <w:bookmarkStart w:id="118" w:name="ref-mayadev2017"/>
+    <w:bookmarkEnd w:id="126"/>
+    <w:bookmarkStart w:id="128" w:name="ref-mayadev2017"/>
     <w:p>
       <w:pPr>
         <w:pStyle w:val="Bibliography"/>
@@ -5499,7 +5914,7 @@
       <w:r>
         <w:t xml:space="preserve">. 2017;16(1):22-43. doi:</w:t>
       </w:r>
-      <w:hyperlink r:id="rId117">
+      <w:hyperlink r:id="rId127">
         <w:r>
           <w:rPr>
             <w:rStyle w:val="Hyperlink"/>
@@ -5508,8 +5923,8 @@
         </w:r>
       </w:hyperlink>
     </w:p>
-    <w:bookmarkEnd w:id="118"/>
-    <w:bookmarkStart w:id="120" w:name="ref-viswanathan2010"/>
+    <w:bookmarkEnd w:id="128"/>
+    <w:bookmarkStart w:id="130" w:name="ref-viswanathan2010"/>
     <w:p>
       <w:pPr>
         <w:pStyle w:val="Bibliography"/>
@@ -5539,7 +5954,7 @@
       <w:r>
         <w:t xml:space="preserve">. 2010;76(1):104-109. doi:</w:t>
       </w:r>
-      <w:hyperlink r:id="rId119">
+      <w:hyperlink r:id="rId129">
         <w:r>
           <w:rPr>
             <w:rStyle w:val="Hyperlink"/>
@@ -5548,8 +5963,8 @@
         </w:r>
       </w:hyperlink>
     </w:p>
-    <w:bookmarkEnd w:id="120"/>
-    <w:bookmarkStart w:id="121" w:name="ref-ICRU38"/>
+    <w:bookmarkEnd w:id="130"/>
+    <w:bookmarkStart w:id="131" w:name="ref-ICRU38"/>
     <w:p>
       <w:pPr>
         <w:pStyle w:val="Bibliography"/>
@@ -5580,8 +5995,8 @@
         <w:t xml:space="preserve">. International Commission on Radiation Units; Measurements; 1985.</w:t>
       </w:r>
     </w:p>
-    <w:bookmarkEnd w:id="121"/>
-    <w:bookmarkStart w:id="123" w:name="ref-dimopoulos2006"/>
+    <w:bookmarkEnd w:id="131"/>
+    <w:bookmarkStart w:id="133" w:name="ref-dimopoulos2006"/>
     <w:p>
       <w:pPr>
         <w:pStyle w:val="Bibliography"/>
@@ -5611,7 +6026,7 @@
       <w:r>
         <w:t xml:space="preserve">. 2006;66(1):83-90. doi:</w:t>
       </w:r>
-      <w:hyperlink r:id="rId122">
+      <w:hyperlink r:id="rId132">
         <w:r>
           <w:rPr>
             <w:rStyle w:val="Hyperlink"/>
@@ -5620,8 +6035,8 @@
         </w:r>
       </w:hyperlink>
     </w:p>
-    <w:bookmarkEnd w:id="123"/>
-    <w:bookmarkStart w:id="125" w:name="ref-vandyk2021"/>
+    <w:bookmarkEnd w:id="133"/>
+    <w:bookmarkStart w:id="135" w:name="ref-vandyk2021"/>
     <w:p>
       <w:pPr>
         <w:pStyle w:val="Bibliography"/>
@@ -5651,7 +6066,7 @@
       <w:r>
         <w:t xml:space="preserve">. 2021;33(9):e403-e411. doi:</w:t>
       </w:r>
-      <w:hyperlink r:id="rId124">
+      <w:hyperlink r:id="rId134">
         <w:r>
           <w:rPr>
             <w:rStyle w:val="Hyperlink"/>
@@ -5660,8 +6075,8 @@
         </w:r>
       </w:hyperlink>
     </w:p>
-    <w:bookmarkEnd w:id="125"/>
-    <w:bookmarkStart w:id="127" w:name="ref-van2015"/>
+    <w:bookmarkEnd w:id="135"/>
+    <w:bookmarkStart w:id="137" w:name="ref-van2015"/>
     <w:p>
       <w:pPr>
         <w:pStyle w:val="Bibliography"/>
@@ -5691,7 +6106,7 @@
       <w:r>
         <w:t xml:space="preserve">. 2015;14(3):390-400. doi:</w:t>
       </w:r>
-      <w:hyperlink r:id="rId126">
+      <w:hyperlink r:id="rId136">
         <w:r>
           <w:rPr>
             <w:rStyle w:val="Hyperlink"/>
@@ -5700,8 +6115,8 @@
         </w:r>
       </w:hyperlink>
     </w:p>
-    <w:bookmarkEnd w:id="127"/>
-    <w:bookmarkStart w:id="129" w:name="ref-St-Amant2017"/>
+    <w:bookmarkEnd w:id="137"/>
+    <w:bookmarkStart w:id="139" w:name="ref-St-Amant2017"/>
     <w:p>
       <w:pPr>
         <w:pStyle w:val="Bibliography"/>
@@ -5731,7 +6146,7 @@
       <w:r>
         <w:t xml:space="preserve">. 2017;16(4):847-854. doi:</w:t>
       </w:r>
-      <w:hyperlink r:id="rId128">
+      <w:hyperlink r:id="rId138">
         <w:r>
           <w:rPr>
             <w:rStyle w:val="Hyperlink"/>
@@ -5740,8 +6155,8 @@
         </w:r>
       </w:hyperlink>
     </w:p>
-    <w:bookmarkEnd w:id="129"/>
-    <w:bookmarkStart w:id="131" w:name="ref-ora2022"/>
+    <w:bookmarkEnd w:id="139"/>
+    <w:bookmarkStart w:id="141" w:name="ref-ora2022"/>
     <w:p>
       <w:pPr>
         <w:pStyle w:val="Bibliography"/>
@@ -5771,7 +6186,7 @@
       <w:r>
         <w:t xml:space="preserve">. 2022;37(4):373. doi:</w:t>
       </w:r>
-      <w:hyperlink r:id="rId130">
+      <w:hyperlink r:id="rId140">
         <w:r>
           <w:rPr>
             <w:rStyle w:val="Hyperlink"/>
@@ -5780,8 +6195,8 @@
         </w:r>
       </w:hyperlink>
     </w:p>
-    <w:bookmarkEnd w:id="131"/>
-    <w:bookmarkStart w:id="133" w:name="ref-fracasso2022"/>
+    <w:bookmarkEnd w:id="141"/>
+    <w:bookmarkStart w:id="143" w:name="ref-fracasso2022"/>
     <w:p>
       <w:pPr>
         <w:pStyle w:val="Bibliography"/>
@@ -5811,7 +6226,7 @@
       <w:r>
         <w:t xml:space="preserve">. 2022;45(7):286-293. doi:</w:t>
       </w:r>
-      <w:hyperlink r:id="rId132">
+      <w:hyperlink r:id="rId142">
         <w:r>
           <w:rPr>
             <w:rStyle w:val="Hyperlink"/>
@@ -5820,8 +6235,8 @@
         </w:r>
       </w:hyperlink>
     </w:p>
-    <w:bookmarkEnd w:id="133"/>
-    <w:bookmarkStart w:id="135" w:name="ref-liu2019"/>
+    <w:bookmarkEnd w:id="143"/>
+    <w:bookmarkStart w:id="145" w:name="ref-liu2019"/>
     <w:p>
       <w:pPr>
         <w:pStyle w:val="Bibliography"/>
@@ -5851,7 +6266,7 @@
       <w:r>
         <w:t xml:space="preserve">. 2019;2019:1-11. doi:</w:t>
       </w:r>
-      <w:hyperlink r:id="rId134">
+      <w:hyperlink r:id="rId144">
         <w:r>
           <w:rPr>
             <w:rStyle w:val="Hyperlink"/>
@@ -5860,8 +6275,8 @@
         </w:r>
       </w:hyperlink>
     </w:p>
-    <w:bookmarkEnd w:id="135"/>
-    <w:bookmarkStart w:id="137" w:name="ref-özsarlak2003"/>
+    <w:bookmarkEnd w:id="145"/>
+    <w:bookmarkStart w:id="147" w:name="ref-özsarlak2003"/>
     <w:p>
       <w:pPr>
         <w:pStyle w:val="Bibliography"/>
@@ -5891,7 +6306,7 @@
       <w:r>
         <w:t xml:space="preserve">. 2003;13(10):2338-2345. doi:</w:t>
       </w:r>
-      <w:hyperlink r:id="rId136">
+      <w:hyperlink r:id="rId146">
         <w:r>
           <w:rPr>
             <w:rStyle w:val="Hyperlink"/>
@@ -5900,8 +6315,8 @@
         </w:r>
       </w:hyperlink>
     </w:p>
-    <w:bookmarkEnd w:id="137"/>
-    <w:bookmarkStart w:id="139" w:name="ref-huang2018"/>
+    <w:bookmarkEnd w:id="147"/>
+    <w:bookmarkStart w:id="149" w:name="ref-huang2018"/>
     <w:p>
       <w:pPr>
         <w:pStyle w:val="Bibliography"/>
@@ -5931,7 +6346,7 @@
       <w:r>
         <w:t xml:space="preserve">. 2018;17(1). doi:</w:t>
       </w:r>
-      <w:hyperlink r:id="rId138">
+      <w:hyperlink r:id="rId148">
         <w:r>
           <w:rPr>
             <w:rStyle w:val="Hyperlink"/>
@@ -5940,8 +6355,8 @@
         </w:r>
       </w:hyperlink>
     </w:p>
-    <w:bookmarkEnd w:id="139"/>
-    <w:bookmarkStart w:id="141" w:name="ref-viswanathan2007"/>
+    <w:bookmarkEnd w:id="149"/>
+    <w:bookmarkStart w:id="151" w:name="ref-viswanathan2007"/>
     <w:p>
       <w:pPr>
         <w:pStyle w:val="Bibliography"/>
@@ -5971,7 +6386,7 @@
       <w:r>
         <w:t xml:space="preserve">. 2007;68(2):491-498. doi:</w:t>
       </w:r>
-      <w:hyperlink r:id="rId140">
+      <w:hyperlink r:id="rId150">
         <w:r>
           <w:rPr>
             <w:rStyle w:val="Hyperlink"/>
@@ -5980,8 +6395,8 @@
         </w:r>
       </w:hyperlink>
     </w:p>
-    <w:bookmarkEnd w:id="141"/>
-    <w:bookmarkStart w:id="143" w:name="ref-ohno2016"/>
+    <w:bookmarkEnd w:id="151"/>
+    <w:bookmarkStart w:id="153" w:name="ref-ohno2016"/>
     <w:p>
       <w:pPr>
         <w:pStyle w:val="Bibliography"/>
@@ -6011,7 +6426,7 @@
       <w:r>
         <w:t xml:space="preserve">. 2016;58(3):341-350. doi:</w:t>
       </w:r>
-      <w:hyperlink r:id="rId142">
+      <w:hyperlink r:id="rId152">
         <w:r>
           <w:rPr>
             <w:rStyle w:val="Hyperlink"/>
@@ -6020,8 +6435,8 @@
         </w:r>
       </w:hyperlink>
     </w:p>
-    <w:bookmarkEnd w:id="143"/>
-    <w:bookmarkStart w:id="145" w:name="ref-petric2014"/>
+    <w:bookmarkEnd w:id="153"/>
+    <w:bookmarkStart w:id="155" w:name="ref-petric2014"/>
     <w:p>
       <w:pPr>
         <w:pStyle w:val="Bibliography"/>
@@ -6057,7 +6472,7 @@
       <w:r>
         <w:t xml:space="preserve">. 2014;2:215-222. doi:</w:t>
       </w:r>
-      <w:hyperlink r:id="rId144">
+      <w:hyperlink r:id="rId154">
         <w:r>
           <w:rPr>
             <w:rStyle w:val="Hyperlink"/>
@@ -6066,8 +6481,8 @@
         </w:r>
       </w:hyperlink>
     </w:p>
-    <w:bookmarkEnd w:id="145"/>
-    <w:bookmarkStart w:id="147" w:name="ref-haie-meder2005"/>
+    <w:bookmarkEnd w:id="155"/>
+    <w:bookmarkStart w:id="157" w:name="ref-haie-meder2005"/>
     <w:p>
       <w:pPr>
         <w:pStyle w:val="Bibliography"/>
@@ -6097,7 +6512,7 @@
       <w:r>
         <w:t xml:space="preserve">. 2005;74(3):235-245. doi:</w:t>
       </w:r>
-      <w:hyperlink r:id="rId146">
+      <w:hyperlink r:id="rId156">
         <w:r>
           <w:rPr>
             <w:rStyle w:val="Hyperlink"/>
@@ -6106,8 +6521,8 @@
         </w:r>
       </w:hyperlink>
     </w:p>
-    <w:bookmarkEnd w:id="147"/>
-    <w:bookmarkStart w:id="149" w:name="ref-addley2010"/>
+    <w:bookmarkEnd w:id="157"/>
+    <w:bookmarkStart w:id="159" w:name="ref-addley2010"/>
     <w:p>
       <w:pPr>
         <w:pStyle w:val="Bibliography"/>
@@ -6137,7 +6552,7 @@
       <w:r>
         <w:t xml:space="preserve">. 2010;30(7):1843-1856. doi:</w:t>
       </w:r>
-      <w:hyperlink r:id="rId148">
+      <w:hyperlink r:id="rId158">
         <w:r>
           <w:rPr>
             <w:rStyle w:val="Hyperlink"/>
@@ -6146,8 +6561,8 @@
         </w:r>
       </w:hyperlink>
     </w:p>
-    <w:bookmarkEnd w:id="149"/>
-    <w:bookmarkStart w:id="151" w:name="ref-richart2018"/>
+    <w:bookmarkEnd w:id="159"/>
+    <w:bookmarkStart w:id="161" w:name="ref-richart2018"/>
     <w:p>
       <w:pPr>
         <w:pStyle w:val="Bibliography"/>
@@ -6177,7 +6592,7 @@
       <w:r>
         <w:t xml:space="preserve">. 2018;23(6):547-561. doi:</w:t>
       </w:r>
-      <w:hyperlink r:id="rId150">
+      <w:hyperlink r:id="rId160">
         <w:r>
           <w:rPr>
             <w:rStyle w:val="Hyperlink"/>
@@ -6186,8 +6601,8 @@
         </w:r>
       </w:hyperlink>
     </w:p>
-    <w:bookmarkEnd w:id="151"/>
-    <w:bookmarkStart w:id="153" w:name="ref-dimopoulos2012"/>
+    <w:bookmarkEnd w:id="161"/>
+    <w:bookmarkStart w:id="163" w:name="ref-dimopoulos2012"/>
     <w:p>
       <w:pPr>
         <w:pStyle w:val="Bibliography"/>
@@ -6217,7 +6632,7 @@
       <w:r>
         <w:t xml:space="preserve">. 2012;103(1):113-122. doi:</w:t>
       </w:r>
-      <w:hyperlink r:id="rId152">
+      <w:hyperlink r:id="rId162">
         <w:r>
           <w:rPr>
             <w:rStyle w:val="Hyperlink"/>
@@ -6226,8 +6641,8 @@
         </w:r>
       </w:hyperlink>
     </w:p>
-    <w:bookmarkEnd w:id="153"/>
-    <w:bookmarkStart w:id="155" w:name="ref-kataoka2007"/>
+    <w:bookmarkEnd w:id="163"/>
+    <w:bookmarkStart w:id="165" w:name="ref-kataoka2007"/>
     <w:p>
       <w:pPr>
         <w:pStyle w:val="Bibliography"/>
@@ -6257,7 +6672,7 @@
       <w:r>
         <w:t xml:space="preserve">. 2007;25(3):527-534. doi:</w:t>
       </w:r>
-      <w:hyperlink r:id="rId154">
+      <w:hyperlink r:id="rId164">
         <w:r>
           <w:rPr>
             <w:rStyle w:val="Hyperlink"/>
@@ -6266,8 +6681,8 @@
         </w:r>
       </w:hyperlink>
     </w:p>
-    <w:bookmarkEnd w:id="155"/>
-    <w:bookmarkStart w:id="157" w:name="ref-kumar2020"/>
+    <w:bookmarkEnd w:id="165"/>
+    <w:bookmarkStart w:id="167" w:name="ref-kumar2020"/>
     <w:p>
       <w:pPr>
         <w:pStyle w:val="Bibliography"/>
@@ -6297,7 +6712,7 @@
       <w:r>
         <w:t xml:space="preserve">. 2020;25(6):1011-1016. doi:</w:t>
       </w:r>
-      <w:hyperlink r:id="rId156">
+      <w:hyperlink r:id="rId166">
         <w:r>
           <w:rPr>
             <w:rStyle w:val="Hyperlink"/>
@@ -6306,8 +6721,8 @@
         </w:r>
       </w:hyperlink>
     </w:p>
-    <w:bookmarkEnd w:id="157"/>
-    <w:bookmarkStart w:id="159" w:name="ref-tanderup2008"/>
+    <w:bookmarkEnd w:id="167"/>
+    <w:bookmarkStart w:id="169" w:name="ref-tanderup2008"/>
     <w:p>
       <w:pPr>
         <w:pStyle w:val="Bibliography"/>
@@ -6337,7 +6752,7 @@
       <w:r>
         <w:t xml:space="preserve">. 2008;89(2):156-163. doi:</w:t>
       </w:r>
-      <w:hyperlink r:id="rId158">
+      <w:hyperlink r:id="rId168">
         <w:r>
           <w:rPr>
             <w:rStyle w:val="Hyperlink"/>
@@ -6346,8 +6761,8 @@
         </w:r>
       </w:hyperlink>
     </w:p>
-    <w:bookmarkEnd w:id="159"/>
-    <w:bookmarkStart w:id="161" w:name="ref-schindel2013"/>
+    <w:bookmarkEnd w:id="169"/>
+    <w:bookmarkStart w:id="171" w:name="ref-schindel2013"/>
     <w:p>
       <w:pPr>
         <w:pStyle w:val="Bibliography"/>
@@ -6377,7 +6792,7 @@
       <w:r>
         <w:t xml:space="preserve">. 2013;4:250-257. doi:</w:t>
       </w:r>
-      <w:hyperlink r:id="rId160">
+      <w:hyperlink r:id="rId170">
         <w:r>
           <w:rPr>
             <w:rStyle w:val="Hyperlink"/>
@@ -6386,8 +6801,8 @@
         </w:r>
       </w:hyperlink>
     </w:p>
-    <w:bookmarkEnd w:id="161"/>
-    <w:bookmarkStart w:id="163" w:name="ref-oinam2014"/>
+    <w:bookmarkEnd w:id="171"/>
+    <w:bookmarkStart w:id="173" w:name="ref-oinam2014"/>
     <w:p>
       <w:pPr>
         <w:pStyle w:val="Bibliography"/>
@@ -6417,7 +6832,7 @@
       <w:r>
         <w:t xml:space="preserve">. 2014;15(2):191-204. doi:</w:t>
       </w:r>
-      <w:hyperlink r:id="rId162">
+      <w:hyperlink r:id="rId172">
         <w:r>
           <w:rPr>
             <w:rStyle w:val="Hyperlink"/>
@@ -6426,8 +6841,8 @@
         </w:r>
       </w:hyperlink>
     </w:p>
-    <w:bookmarkEnd w:id="163"/>
-    <w:bookmarkStart w:id="165" w:name="ref-pelvicr1999"/>
+    <w:bookmarkEnd w:id="173"/>
+    <w:bookmarkStart w:id="175" w:name="ref-pelvicr1999"/>
     <w:p>
       <w:pPr>
         <w:pStyle w:val="Bibliography"/>
@@ -6457,7 +6872,7 @@
       <w:r>
         <w:t xml:space="preserve">. 1999;3(4):345-347. doi:</w:t>
       </w:r>
-      <w:hyperlink r:id="rId164">
+      <w:hyperlink r:id="rId174">
         <w:r>
           <w:rPr>
             <w:rStyle w:val="Hyperlink"/>
@@ -6466,8 +6881,8 @@
         </w:r>
       </w:hyperlink>
     </w:p>
-    <w:bookmarkEnd w:id="165"/>
-    <w:bookmarkStart w:id="167" w:name="ref-concurre1999"/>
+    <w:bookmarkEnd w:id="175"/>
+    <w:bookmarkStart w:id="177" w:name="ref-concurre1999"/>
     <w:p>
       <w:pPr>
         <w:pStyle w:val="Bibliography"/>
@@ -6497,7 +6912,7 @@
       <w:r>
         <w:t xml:space="preserve">. 1999;3(4):345-347. doi:</w:t>
       </w:r>
-      <w:hyperlink r:id="rId166">
+      <w:hyperlink r:id="rId176">
         <w:r>
           <w:rPr>
             <w:rStyle w:val="Hyperlink"/>
@@ -6506,8 +6921,8 @@
         </w:r>
       </w:hyperlink>
     </w:p>
-    <w:bookmarkEnd w:id="167"/>
-    <w:bookmarkStart w:id="169" w:name="ref-tanderup2014a"/>
+    <w:bookmarkEnd w:id="177"/>
+    <w:bookmarkStart w:id="179" w:name="ref-tanderup2014a"/>
     <w:p>
       <w:pPr>
         <w:pStyle w:val="Bibliography"/>
@@ -6537,7 +6952,7 @@
       <w:r>
         <w:t xml:space="preserve">. 2014;88(3):537-539. doi:</w:t>
       </w:r>
-      <w:hyperlink r:id="rId168">
+      <w:hyperlink r:id="rId178">
         <w:r>
           <w:rPr>
             <w:rStyle w:val="Hyperlink"/>
@@ -6546,8 +6961,8 @@
         </w:r>
       </w:hyperlink>
     </w:p>
-    <w:bookmarkEnd w:id="169"/>
-    <w:bookmarkStart w:id="171" w:name="ref-han2013"/>
+    <w:bookmarkEnd w:id="179"/>
+    <w:bookmarkStart w:id="181" w:name="ref-han2013"/>
     <w:p>
       <w:pPr>
         <w:pStyle w:val="Bibliography"/>
@@ -6577,7 +6992,7 @@
       <w:r>
         <w:t xml:space="preserve">. 2013;87(1):111-119. doi:</w:t>
       </w:r>
-      <w:hyperlink r:id="rId170">
+      <w:hyperlink r:id="rId180">
         <w:r>
           <w:rPr>
             <w:rStyle w:val="Hyperlink"/>
@@ -6586,8 +7001,8 @@
         </w:r>
       </w:hyperlink>
     </w:p>
-    <w:bookmarkEnd w:id="171"/>
-    <w:bookmarkStart w:id="173" w:name="ref-holschneider2019"/>
+    <w:bookmarkEnd w:id="181"/>
+    <w:bookmarkStart w:id="183" w:name="ref-holschneider2019"/>
     <w:p>
       <w:pPr>
         <w:pStyle w:val="Bibliography"/>
@@ -6617,7 +7032,7 @@
       <w:r>
         <w:t xml:space="preserve">. 2019;18(2):123-132. doi:</w:t>
       </w:r>
-      <w:hyperlink r:id="rId172">
+      <w:hyperlink r:id="rId182">
         <w:r>
           <w:rPr>
             <w:rStyle w:val="Hyperlink"/>
@@ -6626,8 +7041,8 @@
         </w:r>
       </w:hyperlink>
     </w:p>
-    <w:bookmarkEnd w:id="173"/>
-    <w:bookmarkStart w:id="174" w:name="X45a141312f6b7fb133c99d29c04d9ebb8f8ed3e"/>
+    <w:bookmarkEnd w:id="183"/>
+    <w:bookmarkStart w:id="184" w:name="X45a141312f6b7fb133c99d29c04d9ebb8f8ed3e"/>
     <w:p>
       <w:pPr>
         <w:pStyle w:val="Bibliography"/>
@@ -6666,8 +7081,8 @@
         <w:t xml:space="preserve">1.2022).</w:t>
       </w:r>
     </w:p>
-    <w:bookmarkEnd w:id="174"/>
-    <w:bookmarkStart w:id="176" w:name="ref-nagControversiesNewDevelopments2006"/>
+    <w:bookmarkEnd w:id="184"/>
+    <w:bookmarkStart w:id="186" w:name="ref-nagControversiesNewDevelopments2006"/>
     <w:p>
       <w:pPr>
         <w:pStyle w:val="Bibliography"/>
@@ -6687,7 +7102,7 @@
       <w:r>
         <w:t xml:space="preserve"> </w:t>
       </w:r>
-      <w:hyperlink r:id="rId175">
+      <w:hyperlink r:id="rId185">
         <w:r>
           <w:rPr>
             <w:rStyle w:val="Hyperlink"/>
@@ -6736,8 +7151,8 @@
         <w:t xml:space="preserve">. 2006;16(3):164-167.</w:t>
       </w:r>
     </w:p>
-    <w:bookmarkEnd w:id="176"/>
-    <w:bookmarkStart w:id="178" w:name="ref-nag2006"/>
+    <w:bookmarkEnd w:id="186"/>
+    <w:bookmarkStart w:id="188" w:name="ref-nag2006"/>
     <w:p>
       <w:pPr>
         <w:pStyle w:val="Bibliography"/>
@@ -6767,7 +7182,7 @@
       <w:r>
         <w:t xml:space="preserve">. 2006;16(3):164-167. doi:</w:t>
       </w:r>
-      <w:hyperlink r:id="rId177">
+      <w:hyperlink r:id="rId187">
         <w:r>
           <w:rPr>
             <w:rStyle w:val="Hyperlink"/>
@@ -6776,8 +7191,8 @@
         </w:r>
       </w:hyperlink>
     </w:p>
-    <w:bookmarkEnd w:id="178"/>
-    <w:bookmarkStart w:id="180" w:name="ref-prescrib2013"/>
+    <w:bookmarkEnd w:id="188"/>
+    <w:bookmarkStart w:id="190" w:name="ref-prescrib2013"/>
     <w:p>
       <w:pPr>
         <w:pStyle w:val="Bibliography"/>
@@ -6807,7 +7222,7 @@
       <w:r>
         <w:t xml:space="preserve">. 2013;13(1-2):NP.1-NP. doi:</w:t>
       </w:r>
-      <w:hyperlink r:id="rId179">
+      <w:hyperlink r:id="rId189">
         <w:r>
           <w:rPr>
             <w:rStyle w:val="Hyperlink"/>
@@ -6816,8 +7231,8 @@
         </w:r>
       </w:hyperlink>
     </w:p>
-    <w:bookmarkEnd w:id="180"/>
-    <w:bookmarkStart w:id="182" w:name="ref-pötter2008"/>
+    <w:bookmarkEnd w:id="190"/>
+    <w:bookmarkStart w:id="192" w:name="ref-pötter2008"/>
     <w:p>
       <w:pPr>
         <w:pStyle w:val="Bibliography"/>
@@ -6847,7 +7262,7 @@
       <w:r>
         <w:t xml:space="preserve">. 2008;47(7):1325-1336. doi:</w:t>
       </w:r>
-      <w:hyperlink r:id="rId181">
+      <w:hyperlink r:id="rId191">
         <w:r>
           <w:rPr>
             <w:rStyle w:val="Hyperlink"/>
@@ -6856,8 +7271,8 @@
         </w:r>
       </w:hyperlink>
     </w:p>
-    <w:bookmarkEnd w:id="182"/>
-    <w:bookmarkStart w:id="184" w:name="ref-möller2020"/>
+    <w:bookmarkEnd w:id="192"/>
+    <w:bookmarkStart w:id="194" w:name="ref-möller2020"/>
     <w:p>
       <w:pPr>
         <w:pStyle w:val="Bibliography"/>
@@ -6887,7 +7302,7 @@
       <w:r>
         <w:t xml:space="preserve">. 2020;12(4):356-366. doi:</w:t>
       </w:r>
-      <w:hyperlink r:id="rId183">
+      <w:hyperlink r:id="rId193">
         <w:r>
           <w:rPr>
             <w:rStyle w:val="Hyperlink"/>
@@ -6896,8 +7311,8 @@
         </w:r>
       </w:hyperlink>
     </w:p>
-    <w:bookmarkEnd w:id="184"/>
-    <w:bookmarkStart w:id="186" w:name="ref-pötter2021"/>
+    <w:bookmarkEnd w:id="194"/>
+    <w:bookmarkStart w:id="196" w:name="ref-pötter2021"/>
     <w:p>
       <w:pPr>
         <w:pStyle w:val="Bibliography"/>
@@ -6927,7 +7342,7 @@
       <w:r>
         <w:t xml:space="preserve">. 2021;22(4):538-547. doi:</w:t>
       </w:r>
-      <w:hyperlink r:id="rId185">
+      <w:hyperlink r:id="rId195">
         <w:r>
           <w:rPr>
             <w:rStyle w:val="Hyperlink"/>
@@ -6936,8 +7351,8 @@
         </w:r>
       </w:hyperlink>
     </w:p>
-    <w:bookmarkEnd w:id="186"/>
-    <w:bookmarkStart w:id="188" w:name="X3da22c956ed8136755601703678da42c089b428"/>
+    <w:bookmarkEnd w:id="196"/>
+    <w:bookmarkStart w:id="198" w:name="X3da22c956ed8136755601703678da42c089b428"/>
     <w:p>
       <w:pPr>
         <w:pStyle w:val="Bibliography"/>
@@ -6957,7 +7372,7 @@
       <w:r>
         <w:t xml:space="preserve"> </w:t>
       </w:r>
-      <w:hyperlink r:id="rId187">
+      <w:hyperlink r:id="rId197">
         <w:r>
           <w:rPr>
             <w:rStyle w:val="Hyperlink"/>
@@ -7117,8 +7532,8 @@
         <w:t xml:space="preserve">. 2006;78(1):67-77.</w:t>
       </w:r>
     </w:p>
-    <w:bookmarkEnd w:id="188"/>
-    <w:bookmarkStart w:id="190" w:name="ref-hellebust2007"/>
+    <w:bookmarkEnd w:id="198"/>
+    <w:bookmarkStart w:id="200" w:name="ref-hellebust2007"/>
     <w:p>
       <w:pPr>
         <w:pStyle w:val="Bibliography"/>
@@ -7148,7 +7563,7 @@
       <w:r>
         <w:t xml:space="preserve">. 2007;52(16):4893-4904. doi:</w:t>
       </w:r>
-      <w:hyperlink r:id="rId189">
+      <w:hyperlink r:id="rId199">
         <w:r>
           <w:rPr>
             <w:rStyle w:val="Hyperlink"/>
@@ -7157,8 +7572,8 @@
         </w:r>
       </w:hyperlink>
     </w:p>
-    <w:bookmarkEnd w:id="190"/>
-    <w:bookmarkStart w:id="192" w:name="ref-murofushi2020"/>
+    <w:bookmarkEnd w:id="200"/>
+    <w:bookmarkStart w:id="202" w:name="ref-murofushi2020"/>
     <w:p>
       <w:pPr>
         <w:pStyle w:val="Bibliography"/>
@@ -7188,7 +7603,7 @@
       <w:r>
         <w:t xml:space="preserve">. 2020;30(4):473-479. doi:</w:t>
       </w:r>
-      <w:hyperlink r:id="rId191">
+      <w:hyperlink r:id="rId201">
         <w:r>
           <w:rPr>
             <w:rStyle w:val="Hyperlink"/>
@@ -7197,8 +7612,8 @@
         </w:r>
       </w:hyperlink>
     </w:p>
-    <w:bookmarkEnd w:id="192"/>
-    <w:bookmarkStart w:id="194" w:name="ref-aggarwal2018"/>
+    <w:bookmarkEnd w:id="202"/>
+    <w:bookmarkStart w:id="204" w:name="ref-aggarwal2018"/>
     <w:p>
       <w:pPr>
         <w:pStyle w:val="Bibliography"/>
@@ -7228,7 +7643,7 @@
       <w:r>
         <w:t xml:space="preserve">. 2018;13(6):1141-1145. doi:</w:t>
       </w:r>
-      <w:hyperlink r:id="rId193">
+      <w:hyperlink r:id="rId203">
         <w:r>
           <w:rPr>
             <w:rStyle w:val="Hyperlink"/>
@@ -7237,8 +7652,8 @@
         </w:r>
       </w:hyperlink>
     </w:p>
-    <w:bookmarkEnd w:id="194"/>
-    <w:bookmarkStart w:id="196" w:name="ref-fabian2019"/>
+    <w:bookmarkEnd w:id="204"/>
+    <w:bookmarkStart w:id="206" w:name="ref-fabian2019"/>
     <w:p>
       <w:pPr>
         <w:pStyle w:val="Bibliography"/>
@@ -7268,7 +7683,7 @@
       <w:r>
         <w:t xml:space="preserve">. 2019;11(3):285-291. doi:</w:t>
       </w:r>
-      <w:hyperlink r:id="rId195">
+      <w:hyperlink r:id="rId205">
         <w:r>
           <w:rPr>
             <w:rStyle w:val="Hyperlink"/>
@@ -7277,8 +7692,8 @@
         </w:r>
       </w:hyperlink>
     </w:p>
-    <w:bookmarkEnd w:id="196"/>
-    <w:bookmarkStart w:id="198" w:name="ref-ohkubo2013"/>
+    <w:bookmarkEnd w:id="206"/>
+    <w:bookmarkStart w:id="208" w:name="ref-ohkubo2013"/>
     <w:p>
       <w:pPr>
         <w:pStyle w:val="Bibliography"/>
@@ -7308,7 +7723,7 @@
       <w:r>
         <w:t xml:space="preserve">. 2013;39(5):1111-1115. doi:</w:t>
       </w:r>
-      <w:hyperlink r:id="rId197">
+      <w:hyperlink r:id="rId207">
         <w:r>
           <w:rPr>
             <w:rStyle w:val="Hyperlink"/>
@@ -7317,8 +7732,8 @@
         </w:r>
       </w:hyperlink>
     </w:p>
-    <w:bookmarkEnd w:id="198"/>
-    <w:bookmarkStart w:id="200" w:name="ref-tan2015"/>
+    <w:bookmarkEnd w:id="208"/>
+    <w:bookmarkStart w:id="210" w:name="ref-tan2015"/>
     <w:p>
       <w:pPr>
         <w:pStyle w:val="Bibliography"/>
@@ -7357,7 +7772,7 @@
       <w:r>
         <w:t xml:space="preserve">. 2015;3:259-263. doi:</w:t>
       </w:r>
-      <w:hyperlink r:id="rId199">
+      <w:hyperlink r:id="rId209">
         <w:r>
           <w:rPr>
             <w:rStyle w:val="Hyperlink"/>
@@ -7366,8 +7781,8 @@
         </w:r>
       </w:hyperlink>
     </w:p>
-    <w:bookmarkEnd w:id="200"/>
-    <w:bookmarkStart w:id="202" w:name="ref-kirisits2006a"/>
+    <w:bookmarkEnd w:id="210"/>
+    <w:bookmarkStart w:id="212" w:name="ref-kirisits2006a"/>
     <w:p>
       <w:pPr>
         <w:pStyle w:val="Bibliography"/>
@@ -7397,7 +7812,7 @@
       <w:r>
         <w:t xml:space="preserve">. 2006;65(2):624-630. doi:</w:t>
       </w:r>
-      <w:hyperlink r:id="rId201">
+      <w:hyperlink r:id="rId211">
         <w:r>
           <w:rPr>
             <w:rStyle w:val="Hyperlink"/>
@@ -7406,8 +7821,8 @@
         </w:r>
       </w:hyperlink>
     </w:p>
-    <w:bookmarkEnd w:id="202"/>
-    <w:bookmarkStart w:id="204" w:name="ref-nomden2012"/>
+    <w:bookmarkEnd w:id="212"/>
+    <w:bookmarkStart w:id="214" w:name="ref-nomden2012"/>
     <w:p>
       <w:pPr>
         <w:pStyle w:val="Bibliography"/>
@@ -7437,7 +7852,7 @@
       <w:r>
         <w:t xml:space="preserve">. 2012;82(4):1424-1430. doi:</w:t>
       </w:r>
-      <w:hyperlink r:id="rId203">
+      <w:hyperlink r:id="rId213">
         <w:r>
           <w:rPr>
             <w:rStyle w:val="Hyperlink"/>
@@ -7446,8 +7861,8 @@
         </w:r>
       </w:hyperlink>
     </w:p>
-    <w:bookmarkEnd w:id="204"/>
-    <w:bookmarkStart w:id="206" w:name="Xe124ed69d00cecdd02438671e8ed233e98f28a8"/>
+    <w:bookmarkEnd w:id="214"/>
+    <w:bookmarkStart w:id="216" w:name="Xe124ed69d00cecdd02438671e8ed233e98f28a8"/>
     <w:p>
       <w:pPr>
         <w:pStyle w:val="Bibliography"/>
@@ -7467,7 +7882,7 @@
       <w:r>
         <w:t xml:space="preserve"> </w:t>
       </w:r>
-      <w:hyperlink r:id="rId205">
+      <w:hyperlink r:id="rId215">
         <w:r>
           <w:rPr>
             <w:rStyle w:val="Hyperlink"/>
@@ -7525,8 +7940,8 @@
         <w:t xml:space="preserve">. 2018;10(1):17-25.</w:t>
       </w:r>
     </w:p>
-    <w:bookmarkEnd w:id="206"/>
-    <w:bookmarkStart w:id="208" w:name="Xa947d25c9626221255a59297a1b4eb24ba34099"/>
+    <w:bookmarkEnd w:id="216"/>
+    <w:bookmarkStart w:id="218" w:name="Xa947d25c9626221255a59297a1b4eb24ba34099"/>
     <w:p>
       <w:pPr>
         <w:pStyle w:val="Bibliography"/>
@@ -7546,7 +7961,7 @@
       <w:r>
         <w:t xml:space="preserve"> </w:t>
       </w:r>
-      <w:hyperlink r:id="rId207">
+      <w:hyperlink r:id="rId217">
         <w:r>
           <w:rPr>
             <w:rStyle w:val="Hyperlink"/>
@@ -7595,8 +8010,8 @@
         <w:t xml:space="preserve">. 2015 Mar-Apr;14(2):260-266.</w:t>
       </w:r>
     </w:p>
-    <w:bookmarkEnd w:id="208"/>
-    <w:bookmarkStart w:id="210" w:name="ref-perez-calatayud2009"/>
+    <w:bookmarkEnd w:id="218"/>
+    <w:bookmarkStart w:id="220" w:name="ref-perez-calatayud2009"/>
     <w:p>
       <w:pPr>
         <w:pStyle w:val="Bibliography"/>
@@ -7626,7 +8041,7 @@
       <w:r>
         <w:t xml:space="preserve">. 2009;91(2):181-186. doi:</w:t>
       </w:r>
-      <w:hyperlink r:id="rId209">
+      <w:hyperlink r:id="rId219">
         <w:r>
           <w:rPr>
             <w:rStyle w:val="Hyperlink"/>
@@ -7635,8 +8050,8 @@
         </w:r>
       </w:hyperlink>
     </w:p>
-    <w:bookmarkEnd w:id="210"/>
-    <w:bookmarkStart w:id="211" w:name="ref-richartReviewStrategiesMRI2018"/>
+    <w:bookmarkEnd w:id="220"/>
+    <w:bookmarkStart w:id="221" w:name="ref-richartReviewStrategiesMRI2018"/>
     <w:p>
       <w:pPr>
         <w:pStyle w:val="Bibliography"/>
@@ -7679,8 +8094,8 @@
         <w:t xml:space="preserve">. Published online julio de 2018.</w:t>
       </w:r>
     </w:p>
-    <w:bookmarkEnd w:id="211"/>
-    <w:bookmarkStart w:id="213" w:name="ref-hellebust2010"/>
+    <w:bookmarkEnd w:id="221"/>
+    <w:bookmarkStart w:id="223" w:name="ref-hellebust2010"/>
     <w:p>
       <w:pPr>
         <w:pStyle w:val="Bibliography"/>
@@ -7710,7 +8125,7 @@
       <w:r>
         <w:t xml:space="preserve">. 2010;96(2):153-160. doi:</w:t>
       </w:r>
-      <w:hyperlink r:id="rId212">
+      <w:hyperlink r:id="rId222">
         <w:r>
           <w:rPr>
             <w:rStyle w:val="Hyperlink"/>
@@ -7719,8 +8134,8 @@
         </w:r>
       </w:hyperlink>
     </w:p>
-    <w:bookmarkEnd w:id="213"/>
-    <w:bookmarkStart w:id="215" w:name="Xb9f99f516e75d9d09adde3a98b43169e15eb8e5"/>
+    <w:bookmarkEnd w:id="223"/>
+    <w:bookmarkStart w:id="225" w:name="Xb9f99f516e75d9d09adde3a98b43169e15eb8e5"/>
     <w:p>
       <w:pPr>
         <w:pStyle w:val="Bibliography"/>
@@ -7740,7 +8155,7 @@
       <w:r>
         <w:t xml:space="preserve"> </w:t>
       </w:r>
-      <w:hyperlink r:id="rId214">
+      <w:hyperlink r:id="rId224">
         <w:r>
           <w:rPr>
             <w:rStyle w:val="Hyperlink"/>
@@ -7891,8 +8306,8 @@
         <w:t xml:space="preserve">. 2016;8(5):404-414.</w:t>
       </w:r>
     </w:p>
-    <w:bookmarkEnd w:id="215"/>
-    <w:bookmarkStart w:id="217" w:name="ref-pérez-calatayud2011"/>
+    <w:bookmarkEnd w:id="225"/>
+    <w:bookmarkStart w:id="227" w:name="ref-pérez-calatayud2011"/>
     <w:p>
       <w:pPr>
         <w:pStyle w:val="Bibliography"/>
@@ -7922,7 +8337,7 @@
       <w:r>
         <w:t xml:space="preserve">. 2011;99:S268. doi:</w:t>
       </w:r>
-      <w:hyperlink r:id="rId216">
+      <w:hyperlink r:id="rId226">
         <w:r>
           <w:rPr>
             <w:rStyle w:val="Hyperlink"/>
@@ -7931,8 +8346,8 @@
         </w:r>
       </w:hyperlink>
     </w:p>
-    <w:bookmarkEnd w:id="217"/>
-    <w:bookmarkStart w:id="219" w:name="ref-perez-calatayud2011"/>
+    <w:bookmarkEnd w:id="227"/>
+    <w:bookmarkStart w:id="229" w:name="ref-perez-calatayud2011"/>
     <w:p>
       <w:pPr>
         <w:pStyle w:val="Bibliography"/>
@@ -7962,7 +8377,7 @@
       <w:r>
         <w:t xml:space="preserve">. 2011;38(6Part19):3624-3624. doi:</w:t>
       </w:r>
-      <w:hyperlink r:id="rId218">
+      <w:hyperlink r:id="rId228">
         <w:r>
           <w:rPr>
             <w:rStyle w:val="Hyperlink"/>
@@ -7971,8 +8386,8 @@
         </w:r>
       </w:hyperlink>
     </w:p>
-    <w:bookmarkEnd w:id="219"/>
-    <w:bookmarkStart w:id="221" w:name="X4d9ef2d0b6e6345ebd21eac0a1e35fda0b4e3ed"/>
+    <w:bookmarkEnd w:id="229"/>
+    <w:bookmarkStart w:id="231" w:name="X4d9ef2d0b6e6345ebd21eac0a1e35fda0b4e3ed"/>
     <w:p>
       <w:pPr>
         <w:pStyle w:val="Bibliography"/>
@@ -7992,7 +8407,7 @@
       <w:r>
         <w:t xml:space="preserve"> </w:t>
       </w:r>
-      <w:hyperlink r:id="rId220">
+      <w:hyperlink r:id="rId230">
         <w:r>
           <w:rPr>
             <w:rStyle w:val="Hyperlink"/>
@@ -8041,8 +8456,8 @@
         <w:t xml:space="preserve">. 2017;9(1):59-65.</w:t>
       </w:r>
     </w:p>
-    <w:bookmarkEnd w:id="221"/>
-    <w:bookmarkStart w:id="222" w:name="ref-gecestrohandbook2002"/>
+    <w:bookmarkEnd w:id="231"/>
+    <w:bookmarkStart w:id="232" w:name="ref-gecestrohandbook2002"/>
     <w:p>
       <w:pPr>
         <w:pStyle w:val="Bibliography"/>
@@ -8082,8 +8497,8 @@
         <w:t xml:space="preserve">; 2010.</w:t>
       </w:r>
     </w:p>
-    <w:bookmarkEnd w:id="222"/>
-    <w:bookmarkStart w:id="224" w:name="ref-viswanathan2006"/>
+    <w:bookmarkEnd w:id="232"/>
+    <w:bookmarkStart w:id="234" w:name="ref-viswanathan2006"/>
     <w:p>
       <w:pPr>
         <w:pStyle w:val="Bibliography"/>
@@ -8116,7 +8531,7 @@
       <w:r>
         <w:t xml:space="preserve">. 2006;66(1):91-99. doi:</w:t>
       </w:r>
-      <w:hyperlink r:id="rId223">
+      <w:hyperlink r:id="rId233">
         <w:r>
           <w:rPr>
             <w:rStyle w:val="Hyperlink"/>
@@ -8125,8 +8540,8 @@
         </w:r>
       </w:hyperlink>
     </w:p>
-    <w:bookmarkEnd w:id="224"/>
-    <w:bookmarkStart w:id="226" w:name="ref-fokdal2013"/>
+    <w:bookmarkEnd w:id="234"/>
+    <w:bookmarkStart w:id="236" w:name="ref-fokdal2013"/>
     <w:p>
       <w:pPr>
         <w:pStyle w:val="Bibliography"/>
@@ -8156,7 +8571,7 @@
       <w:r>
         <w:t xml:space="preserve">. 2013;107(1):63-68. doi:</w:t>
       </w:r>
-      <w:hyperlink r:id="rId225">
+      <w:hyperlink r:id="rId235">
         <w:r>
           <w:rPr>
             <w:rStyle w:val="Hyperlink"/>
@@ -8165,8 +8580,8 @@
         </w:r>
       </w:hyperlink>
     </w:p>
-    <w:bookmarkEnd w:id="226"/>
-    <w:bookmarkStart w:id="228" w:name="ref-petric2014c"/>
+    <w:bookmarkEnd w:id="236"/>
+    <w:bookmarkStart w:id="238" w:name="ref-petric2014c"/>
     <w:p>
       <w:pPr>
         <w:pStyle w:val="Bibliography"/>
@@ -8196,7 +8611,7 @@
       <w:r>
         <w:t xml:space="preserve">. 2014;48(3):293-300. doi:</w:t>
       </w:r>
-      <w:hyperlink r:id="rId227">
+      <w:hyperlink r:id="rId237">
         <w:r>
           <w:rPr>
             <w:rStyle w:val="Hyperlink"/>
@@ -8205,8 +8620,8 @@
         </w:r>
       </w:hyperlink>
     </w:p>
-    <w:bookmarkEnd w:id="228"/>
-    <w:bookmarkStart w:id="230" w:name="ref-ma2021"/>
+    <w:bookmarkEnd w:id="238"/>
+    <w:bookmarkStart w:id="240" w:name="ref-ma2021"/>
     <w:p>
       <w:pPr>
         <w:pStyle w:val="Bibliography"/>
@@ -8248,7 +8663,7 @@
       <w:r>
         <w:t xml:space="preserve">. 2021;23(2). doi:</w:t>
       </w:r>
-      <w:hyperlink r:id="rId229">
+      <w:hyperlink r:id="rId239">
         <w:r>
           <w:rPr>
             <w:rStyle w:val="Hyperlink"/>
@@ -8257,8 +8672,8 @@
         </w:r>
       </w:hyperlink>
     </w:p>
-    <w:bookmarkEnd w:id="230"/>
-    <w:bookmarkStart w:id="232" w:name="ref-shi2021"/>
+    <w:bookmarkEnd w:id="240"/>
+    <w:bookmarkStart w:id="242" w:name="ref-shi2021"/>
     <w:p>
       <w:pPr>
         <w:pStyle w:val="Bibliography"/>
@@ -8288,7 +8703,7 @@
       <w:r>
         <w:t xml:space="preserve">. 2021;48(7):3968-3981. doi:</w:t>
       </w:r>
-      <w:hyperlink r:id="rId231">
+      <w:hyperlink r:id="rId241">
         <w:r>
           <w:rPr>
             <w:rStyle w:val="Hyperlink"/>
@@ -8297,8 +8712,8 @@
         </w:r>
       </w:hyperlink>
     </w:p>
-    <w:bookmarkEnd w:id="232"/>
-    <w:bookmarkStart w:id="234" w:name="ref-wang2020"/>
+    <w:bookmarkEnd w:id="242"/>
+    <w:bookmarkStart w:id="244" w:name="ref-wang2020"/>
     <w:p>
       <w:pPr>
         <w:pStyle w:val="Bibliography"/>
@@ -8340,7 +8755,7 @@
       <w:r>
         <w:t xml:space="preserve">. 2020;21(12):272-279. doi:</w:t>
       </w:r>
-      <w:hyperlink r:id="rId233">
+      <w:hyperlink r:id="rId243">
         <w:r>
           <w:rPr>
             <w:rStyle w:val="Hyperlink"/>
@@ -8349,8 +8764,8 @@
         </w:r>
       </w:hyperlink>
     </w:p>
-    <w:bookmarkEnd w:id="234"/>
-    <w:bookmarkStart w:id="236" w:name="ref-boulanger2021"/>
+    <w:bookmarkEnd w:id="244"/>
+    <w:bookmarkStart w:id="246" w:name="ref-boulanger2021"/>
     <w:p>
       <w:pPr>
         <w:pStyle w:val="Bibliography"/>
@@ -8380,7 +8795,7 @@
       <w:r>
         <w:t xml:space="preserve">. 2021;89:265-281. doi:</w:t>
       </w:r>
-      <w:hyperlink r:id="rId235">
+      <w:hyperlink r:id="rId245">
         <w:r>
           <w:rPr>
             <w:rStyle w:val="Hyperlink"/>
@@ -8389,8 +8804,8 @@
         </w:r>
       </w:hyperlink>
     </w:p>
-    <w:bookmarkEnd w:id="236"/>
-    <w:bookmarkStart w:id="238" w:name="ref-beld2018"/>
+    <w:bookmarkEnd w:id="246"/>
+    <w:bookmarkStart w:id="248" w:name="ref-beld2018"/>
     <w:p>
       <w:pPr>
         <w:pStyle w:val="Bibliography"/>
@@ -8420,7 +8835,7 @@
       <w:r>
         <w:t xml:space="preserve">. 2018;63(8):085002. doi:</w:t>
       </w:r>
-      <w:hyperlink r:id="rId237">
+      <w:hyperlink r:id="rId247">
         <w:r>
           <w:rPr>
             <w:rStyle w:val="Hyperlink"/>
@@ -8429,8 +8844,8 @@
         </w:r>
       </w:hyperlink>
     </w:p>
-    <w:bookmarkEnd w:id="238"/>
-    <w:bookmarkStart w:id="240" w:name="ref-bert2016"/>
+    <w:bookmarkEnd w:id="248"/>
+    <w:bookmarkStart w:id="250" w:name="ref-bert2016"/>
     <w:p>
       <w:pPr>
         <w:pStyle w:val="Bibliography"/>
@@ -8460,7 +8875,7 @@
       <w:r>
         <w:t xml:space="preserve">. 2016;5:448-453. doi:</w:t>
       </w:r>
-      <w:hyperlink r:id="rId239">
+      <w:hyperlink r:id="rId249">
         <w:r>
           <w:rPr>
             <w:rStyle w:val="Hyperlink"/>
@@ -8469,8 +8884,8 @@
         </w:r>
       </w:hyperlink>
     </w:p>
-    <w:bookmarkEnd w:id="240"/>
-    <w:bookmarkStart w:id="242" w:name="ref-vanheerden2021"/>
+    <w:bookmarkEnd w:id="250"/>
+    <w:bookmarkStart w:id="252" w:name="ref-vanheerden2021"/>
     <w:p>
       <w:pPr>
         <w:pStyle w:val="Bibliography"/>
@@ -8500,7 +8915,7 @@
       <w:r>
         <w:t xml:space="preserve">. 2021;154:249-254. doi:</w:t>
       </w:r>
-      <w:hyperlink r:id="rId241">
+      <w:hyperlink r:id="rId251">
         <w:r>
           <w:rPr>
             <w:rStyle w:val="Hyperlink"/>
@@ -8509,8 +8924,8 @@
         </w:r>
       </w:hyperlink>
     </w:p>
-    <w:bookmarkEnd w:id="242"/>
-    <w:bookmarkStart w:id="244" w:name="ref-shaaer2021"/>
+    <w:bookmarkEnd w:id="252"/>
+    <w:bookmarkStart w:id="254" w:name="ref-shaaer2021"/>
     <w:p>
       <w:pPr>
         <w:pStyle w:val="Bibliography"/>
@@ -8558,7 +8973,7 @@
       <w:r>
         <w:t xml:space="preserve">. 2021;23(2). doi:</w:t>
       </w:r>
-      <w:hyperlink r:id="rId243">
+      <w:hyperlink r:id="rId253">
         <w:r>
           <w:rPr>
             <w:rStyle w:val="Hyperlink"/>
@@ -8567,9 +8982,129 @@
         </w:r>
       </w:hyperlink>
     </w:p>
-    <w:bookmarkEnd w:id="244"/>
-    <w:bookmarkEnd w:id="245"/>
-    <w:bookmarkEnd w:id="246"/>
+    <w:bookmarkEnd w:id="254"/>
+    <w:bookmarkStart w:id="256" w:name="ref-villalba2015"/>
+    <w:p>
+      <w:pPr>
+        <w:pStyle w:val="Bibliography"/>
+      </w:pPr>
+      <w:r>
+        <w:t xml:space="preserve">80.</w:t>
+      </w:r>
+      <w:r>
+        <w:t xml:space="preserve"> </w:t>
+      </w:r>
+      <w:r>
+        <w:t xml:space="preserve">	</w:t>
+      </w:r>
+      <w:r>
+        <w:t xml:space="preserve">Villalba SR, Sancho JR, Palacin AO, Calatayud JP, Ortega MS. A new template for MRI-based intracavitary/interstitial gynecologic brachytherapy: design and clinical implementation.</w:t>
+      </w:r>
+      <w:r>
+        <w:t xml:space="preserve"> </w:t>
+      </w:r>
+      <w:r>
+        <w:rPr>
+          <w:iCs/>
+          <w:i/>
+        </w:rPr>
+        <w:t xml:space="preserve">Journal of Contemporary Brachytherapy</w:t>
+      </w:r>
+      <w:r>
+        <w:t xml:space="preserve">. 2015;4:265-272. doi:</w:t>
+      </w:r>
+      <w:hyperlink r:id="rId255">
+        <w:r>
+          <w:rPr>
+            <w:rStyle w:val="Hyperlink"/>
+          </w:rPr>
+          <w:t xml:space="preserve">10.5114/jcb.2015.54051</w:t>
+        </w:r>
+      </w:hyperlink>
+    </w:p>
+    <w:bookmarkEnd w:id="256"/>
+    <w:bookmarkStart w:id="258" w:name="ref-richart2015"/>
+    <w:p>
+      <w:pPr>
+        <w:pStyle w:val="Bibliography"/>
+      </w:pPr>
+      <w:r>
+        <w:t xml:space="preserve">81.</w:t>
+      </w:r>
+      <w:r>
+        <w:t xml:space="preserve"> </w:t>
+      </w:r>
+      <w:r>
+        <w:t xml:space="preserve">	</w:t>
+      </w:r>
+      <w:r>
+        <w:t xml:space="preserve">Richart J, Otal A, Rodriguez S, et al. A practical MRI-based reconstruction method for a new endocavitary and interstitial gynaecological template.</w:t>
+      </w:r>
+      <w:r>
+        <w:t xml:space="preserve"> </w:t>
+      </w:r>
+      <w:r>
+        <w:rPr>
+          <w:iCs/>
+          <w:i/>
+        </w:rPr>
+        <w:t xml:space="preserve">Journal of Contemporary Brachytherapy</w:t>
+      </w:r>
+      <w:r>
+        <w:t xml:space="preserve">. 2015;5:407-414. doi:</w:t>
+      </w:r>
+      <w:hyperlink r:id="rId257">
+        <w:r>
+          <w:rPr>
+            <w:rStyle w:val="Hyperlink"/>
+          </w:rPr>
+          <w:t xml:space="preserve">10.5114/jcb.2015.55340</w:t>
+        </w:r>
+      </w:hyperlink>
+    </w:p>
+    <w:bookmarkEnd w:id="258"/>
+    <w:bookmarkStart w:id="260" w:name="ref-otal2017"/>
+    <w:p>
+      <w:pPr>
+        <w:pStyle w:val="Bibliography"/>
+      </w:pPr>
+      <w:r>
+        <w:t xml:space="preserve">82.</w:t>
+      </w:r>
+      <w:r>
+        <w:t xml:space="preserve"> </w:t>
+      </w:r>
+      <w:r>
+        <w:t xml:space="preserve">	</w:t>
+      </w:r>
+      <w:r>
+        <w:t xml:space="preserve">Otal A, Richart J, Domingo C, et al. EP-1795: A novel MRI markers system in applicator reconstruction for brachytherapy.</w:t>
+      </w:r>
+      <w:r>
+        <w:t xml:space="preserve"> </w:t>
+      </w:r>
+      <w:r>
+        <w:rPr>
+          <w:iCs/>
+          <w:i/>
+        </w:rPr>
+        <w:t xml:space="preserve">Radiotherapy and Oncology</w:t>
+      </w:r>
+      <w:r>
+        <w:t xml:space="preserve">. 2017;123:S985-S986. doi:</w:t>
+      </w:r>
+      <w:hyperlink r:id="rId259">
+        <w:r>
+          <w:rPr>
+            <w:rStyle w:val="Hyperlink"/>
+          </w:rPr>
+          <w:t xml:space="preserve">10.1016/s0167-8140(17)32157-6</w:t>
+        </w:r>
+      </w:hyperlink>
+    </w:p>
+    <w:bookmarkEnd w:id="260"/>
+    <w:bookmarkEnd w:id="261"/>
+    <w:bookmarkEnd w:id="262"/>
     <w:sectPr/>
   </w:body>
 </w:document>

</xml_diff>